<commit_message>
update Index and contents
</commit_message>
<xml_diff>
--- a/project document/SE_윷놀이_4조_report.docx
+++ b/project document/SE_윷놀이_4조_report.docx
@@ -305,6 +305,76 @@
           <w:color w:val="000000" w:themeColor="text1"/>
         </w:rPr>
       </w:pPr>
+      <w:r>
+        <w:rPr>
+          <w:color w:val="000000" w:themeColor="text1"/>
+        </w:rPr>
+        <w:tab/>
+      </w:r>
+      <w:r>
+        <w:rPr>
+          <w:color w:val="000000" w:themeColor="text1"/>
+        </w:rPr>
+        <w:tab/>
+      </w:r>
+      <w:r>
+        <w:rPr>
+          <w:color w:val="000000" w:themeColor="text1"/>
+        </w:rPr>
+        <w:tab/>
+      </w:r>
+      <w:r>
+        <w:rPr>
+          <w:color w:val="000000" w:themeColor="text1"/>
+        </w:rPr>
+        <w:tab/>
+      </w:r>
+      <w:r>
+        <w:rPr>
+          <w:color w:val="000000" w:themeColor="text1"/>
+        </w:rPr>
+        <w:tab/>
+      </w:r>
+      <w:r>
+        <w:rPr>
+          <w:color w:val="000000" w:themeColor="text1"/>
+        </w:rPr>
+        <w:tab/>
+      </w:r>
+      <w:r>
+        <w:rPr>
+          <w:color w:val="000000" w:themeColor="text1"/>
+        </w:rPr>
+        <w:tab/>
+      </w:r>
+      <w:r>
+        <w:rPr>
+          <w:color w:val="000000" w:themeColor="text1"/>
+        </w:rPr>
+        <w:tab/>
+      </w:r>
+    </w:p>
+    <w:p>
+      <w:pPr>
+        <w:ind w:left="5600" w:firstLine="800"/>
+        <w:rPr>
+          <w:rFonts w:ascii="나눔바른고딕 Light" w:eastAsia="나눔바른고딕 Light" w:hAnsi="나눔바른고딕 Light" w:hint="eastAsia"/>
+          <w:b/>
+          <w:color w:val="000000" w:themeColor="text1"/>
+          <w:sz w:val="28"/>
+          <w:szCs w:val="28"/>
+        </w:rPr>
+      </w:pPr>
+      <w:r>
+        <w:rPr>
+          <w:rFonts w:ascii="나눔바른고딕 Light" w:eastAsia="나눔바른고딕 Light" w:hAnsi="나눔바른고딕 Light"/>
+          <w:b/>
+          <w:color w:val="000000" w:themeColor="text1"/>
+          <w:sz w:val="28"/>
+          <w:szCs w:val="28"/>
+        </w:rPr>
+        <w:t>Team 4</w:t>
+      </w:r>
     </w:p>
     <w:p>
       <w:pPr>
@@ -313,47 +383,63 @@
         </w:tabs>
         <w:rPr>
           <w:color w:val="000000" w:themeColor="text1"/>
+          <w:sz w:val="28"/>
+          <w:szCs w:val="28"/>
         </w:rPr>
       </w:pPr>
       <w:r>
         <w:rPr>
           <w:color w:val="000000" w:themeColor="text1"/>
+          <w:sz w:val="28"/>
+          <w:szCs w:val="28"/>
         </w:rPr>
         <w:tab/>
       </w:r>
       <w:r>
         <w:rPr>
           <w:color w:val="000000" w:themeColor="text1"/>
+          <w:sz w:val="28"/>
+          <w:szCs w:val="28"/>
         </w:rPr>
         <w:tab/>
       </w:r>
       <w:r>
         <w:rPr>
           <w:color w:val="000000" w:themeColor="text1"/>
+          <w:sz w:val="28"/>
+          <w:szCs w:val="28"/>
         </w:rPr>
         <w:tab/>
       </w:r>
       <w:r>
         <w:rPr>
           <w:color w:val="000000" w:themeColor="text1"/>
+          <w:sz w:val="28"/>
+          <w:szCs w:val="28"/>
         </w:rPr>
         <w:tab/>
       </w:r>
       <w:r>
         <w:rPr>
           <w:color w:val="000000" w:themeColor="text1"/>
+          <w:sz w:val="28"/>
+          <w:szCs w:val="28"/>
         </w:rPr>
         <w:tab/>
       </w:r>
       <w:r>
         <w:rPr>
           <w:color w:val="000000" w:themeColor="text1"/>
+          <w:sz w:val="28"/>
+          <w:szCs w:val="28"/>
         </w:rPr>
         <w:tab/>
       </w:r>
       <w:r>
         <w:rPr>
           <w:color w:val="000000" w:themeColor="text1"/>
+          <w:sz w:val="28"/>
+          <w:szCs w:val="28"/>
         </w:rPr>
         <w:tab/>
         <w:t xml:space="preserve"> </w:t>
@@ -363,50 +449,83 @@
           <w:rFonts w:ascii="나눔바른고딕" w:eastAsia="나눔바른고딕" w:hAnsi="나눔바른고딕"/>
           <w:b/>
           <w:color w:val="000000" w:themeColor="text1"/>
-          <w:sz w:val="30"/>
-          <w:szCs w:val="30"/>
+          <w:sz w:val="28"/>
+          <w:szCs w:val="28"/>
         </w:rPr>
         <w:tab/>
-      </w:r>
-      <w:r>
+        <w:t>20174507</w:t>
+      </w:r>
+      <w:r>
+        <w:rPr>
+          <w:rFonts w:ascii="나눔바른고딕" w:eastAsia="나눔바른고딕" w:hAnsi="나눔바른고딕" w:hint="eastAsia"/>
+          <w:b/>
+          <w:color w:val="000000" w:themeColor="text1"/>
+          <w:sz w:val="28"/>
+          <w:szCs w:val="28"/>
+        </w:rPr>
+        <w:t xml:space="preserve">김다빈 </w:t>
+      </w:r>
+    </w:p>
+    <w:p>
+      <w:pPr>
+        <w:ind w:left="4027" w:firstLineChars="950" w:firstLine="2373"/>
         <w:rPr>
           <w:rFonts w:ascii="나눔바른고딕" w:eastAsia="나눔바른고딕" w:hAnsi="나눔바른고딕"/>
           <w:b/>
           <w:color w:val="000000" w:themeColor="text1"/>
-          <w:sz w:val="30"/>
-          <w:szCs w:val="30"/>
-        </w:rPr>
-        <w:t>20174507</w:t>
-      </w:r>
+          <w:sz w:val="28"/>
+          <w:szCs w:val="28"/>
+        </w:rPr>
+      </w:pPr>
       <w:r>
         <w:rPr>
           <w:rFonts w:ascii="나눔바른고딕" w:eastAsia="나눔바른고딕" w:hAnsi="나눔바른고딕" w:hint="eastAsia"/>
           <w:b/>
           <w:color w:val="000000" w:themeColor="text1"/>
-          <w:sz w:val="30"/>
-          <w:szCs w:val="30"/>
-        </w:rPr>
-        <w:t xml:space="preserve">김다빈 </w:t>
-      </w:r>
-    </w:p>
-    <w:p>
-      <w:pPr>
-        <w:ind w:left="3992" w:firstLineChars="900" w:firstLine="2408"/>
+          <w:sz w:val="28"/>
+          <w:szCs w:val="28"/>
+        </w:rPr>
+        <w:t>2</w:t>
+      </w:r>
+      <w:r>
         <w:rPr>
           <w:rFonts w:ascii="나눔바른고딕" w:eastAsia="나눔바른고딕" w:hAnsi="나눔바른고딕"/>
           <w:b/>
           <w:color w:val="000000" w:themeColor="text1"/>
-          <w:sz w:val="30"/>
-          <w:szCs w:val="30"/>
-        </w:rPr>
-      </w:pPr>
+          <w:sz w:val="28"/>
+          <w:szCs w:val="28"/>
+        </w:rPr>
+        <w:t>0174470</w:t>
+      </w:r>
       <w:r>
         <w:rPr>
           <w:rFonts w:ascii="나눔바른고딕" w:eastAsia="나눔바른고딕" w:hAnsi="나눔바른고딕" w:hint="eastAsia"/>
           <w:b/>
           <w:color w:val="000000" w:themeColor="text1"/>
-          <w:sz w:val="30"/>
-          <w:szCs w:val="30"/>
+          <w:sz w:val="28"/>
+          <w:szCs w:val="28"/>
+        </w:rPr>
+        <w:t xml:space="preserve">전희수 </w:t>
+      </w:r>
+    </w:p>
+    <w:p>
+      <w:pPr>
+        <w:ind w:left="5600" w:firstLine="800"/>
+        <w:rPr>
+          <w:rFonts w:ascii="나눔바른고딕" w:eastAsia="나눔바른고딕" w:hAnsi="나눔바른고딕"/>
+          <w:b/>
+          <w:color w:val="000000" w:themeColor="text1"/>
+          <w:sz w:val="28"/>
+          <w:szCs w:val="28"/>
+        </w:rPr>
+      </w:pPr>
+      <w:r>
+        <w:rPr>
+          <w:rFonts w:ascii="나눔바른고딕" w:eastAsia="나눔바른고딕" w:hAnsi="나눔바른고딕" w:hint="eastAsia"/>
+          <w:b/>
+          <w:color w:val="000000" w:themeColor="text1"/>
+          <w:sz w:val="28"/>
+          <w:szCs w:val="28"/>
         </w:rPr>
         <w:t>2</w:t>
       </w:r>
@@ -415,20 +534,20 @@
           <w:rFonts w:ascii="나눔바른고딕" w:eastAsia="나눔바른고딕" w:hAnsi="나눔바른고딕"/>
           <w:b/>
           <w:color w:val="000000" w:themeColor="text1"/>
-          <w:sz w:val="30"/>
-          <w:szCs w:val="30"/>
-        </w:rPr>
-        <w:t>0174470</w:t>
+          <w:sz w:val="28"/>
+          <w:szCs w:val="28"/>
+        </w:rPr>
+        <w:t>0161344</w:t>
       </w:r>
       <w:r>
         <w:rPr>
           <w:rFonts w:ascii="나눔바른고딕" w:eastAsia="나눔바른고딕" w:hAnsi="나눔바른고딕" w:hint="eastAsia"/>
           <w:b/>
           <w:color w:val="000000" w:themeColor="text1"/>
-          <w:sz w:val="30"/>
-          <w:szCs w:val="30"/>
-        </w:rPr>
-        <w:t xml:space="preserve">전희수 </w:t>
+          <w:sz w:val="28"/>
+          <w:szCs w:val="28"/>
+        </w:rPr>
+        <w:t>허정우</w:t>
       </w:r>
     </w:p>
     <w:p>
@@ -438,8 +557,8 @@
           <w:rFonts w:ascii="나눔바른고딕" w:eastAsia="나눔바른고딕" w:hAnsi="나눔바른고딕"/>
           <w:b/>
           <w:color w:val="000000" w:themeColor="text1"/>
-          <w:sz w:val="30"/>
-          <w:szCs w:val="30"/>
+          <w:sz w:val="28"/>
+          <w:szCs w:val="28"/>
         </w:rPr>
       </w:pPr>
       <w:r>
@@ -447,8 +566,8 @@
           <w:rFonts w:ascii="나눔바른고딕" w:eastAsia="나눔바른고딕" w:hAnsi="나눔바른고딕" w:hint="eastAsia"/>
           <w:b/>
           <w:color w:val="000000" w:themeColor="text1"/>
-          <w:sz w:val="30"/>
-          <w:szCs w:val="30"/>
+          <w:sz w:val="28"/>
+          <w:szCs w:val="28"/>
         </w:rPr>
         <w:t>2</w:t>
       </w:r>
@@ -457,60 +576,18 @@
           <w:rFonts w:ascii="나눔바른고딕" w:eastAsia="나눔바른고딕" w:hAnsi="나눔바른고딕"/>
           <w:b/>
           <w:color w:val="000000" w:themeColor="text1"/>
-          <w:sz w:val="30"/>
-          <w:szCs w:val="30"/>
-        </w:rPr>
-        <w:t>0161344</w:t>
+          <w:sz w:val="28"/>
+          <w:szCs w:val="28"/>
+        </w:rPr>
+        <w:t>0163453</w:t>
       </w:r>
       <w:r>
         <w:rPr>
           <w:rFonts w:ascii="나눔바른고딕" w:eastAsia="나눔바른고딕" w:hAnsi="나눔바른고딕" w:hint="eastAsia"/>
           <w:b/>
           <w:color w:val="000000" w:themeColor="text1"/>
-          <w:sz w:val="30"/>
-          <w:szCs w:val="30"/>
-        </w:rPr>
-        <w:t>허정우</w:t>
-      </w:r>
-    </w:p>
-    <w:p>
-      <w:pPr>
-        <w:ind w:left="5600" w:firstLine="800"/>
-        <w:rPr>
-          <w:rFonts w:ascii="나눔바른고딕" w:eastAsia="나눔바른고딕" w:hAnsi="나눔바른고딕"/>
-          <w:b/>
-          <w:color w:val="000000" w:themeColor="text1"/>
-          <w:sz w:val="30"/>
-          <w:szCs w:val="30"/>
-        </w:rPr>
-      </w:pPr>
-      <w:r>
-        <w:rPr>
-          <w:rFonts w:ascii="나눔바른고딕" w:eastAsia="나눔바른고딕" w:hAnsi="나눔바른고딕" w:hint="eastAsia"/>
-          <w:b/>
-          <w:color w:val="000000" w:themeColor="text1"/>
-          <w:sz w:val="30"/>
-          <w:szCs w:val="30"/>
-        </w:rPr>
-        <w:t>2</w:t>
-      </w:r>
-      <w:r>
-        <w:rPr>
-          <w:rFonts w:ascii="나눔바른고딕" w:eastAsia="나눔바른고딕" w:hAnsi="나눔바른고딕"/>
-          <w:b/>
-          <w:color w:val="000000" w:themeColor="text1"/>
-          <w:sz w:val="30"/>
-          <w:szCs w:val="30"/>
-        </w:rPr>
-        <w:t>0163453</w:t>
-      </w:r>
-      <w:r>
-        <w:rPr>
-          <w:rFonts w:ascii="나눔바른고딕" w:eastAsia="나눔바른고딕" w:hAnsi="나눔바른고딕" w:hint="eastAsia"/>
-          <w:b/>
-          <w:color w:val="000000" w:themeColor="text1"/>
-          <w:sz w:val="30"/>
-          <w:szCs w:val="30"/>
+          <w:sz w:val="28"/>
+          <w:szCs w:val="28"/>
         </w:rPr>
         <w:t>현도연</w:t>
       </w:r>
@@ -1061,7 +1138,7 @@
                 <w:numId w:val="8"/>
               </w:numPr>
               <w:rPr>
-                <w:rFonts w:ascii="나눔바른고딕 Light" w:eastAsia="나눔바른고딕 Light" w:hAnsi="나눔바른고딕 Light" w:cstheme="majorBidi" w:hint="eastAsia"/>
+                <w:rFonts w:ascii="나눔바른고딕 Light" w:eastAsia="나눔바른고딕 Light" w:hAnsi="나눔바른고딕 Light" w:cstheme="majorBidi"/>
                 <w:color w:val="000000" w:themeColor="text1"/>
                 <w:sz w:val="22"/>
               </w:rPr>
@@ -1083,6 +1160,28 @@
               <w:t>oftware Architecture</w:t>
             </w:r>
           </w:p>
+          <w:p>
+            <w:pPr>
+              <w:pStyle w:val="aa"/>
+              <w:numPr>
+                <w:ilvl w:val="0"/>
+                <w:numId w:val="8"/>
+              </w:numPr>
+              <w:rPr>
+                <w:rFonts w:ascii="나눔바른고딕 Light" w:eastAsia="나눔바른고딕 Light" w:hAnsi="나눔바른고딕 Light" w:cstheme="majorBidi"/>
+                <w:color w:val="000000" w:themeColor="text1"/>
+                <w:sz w:val="22"/>
+              </w:rPr>
+            </w:pPr>
+            <w:r>
+              <w:rPr>
+                <w:rFonts w:ascii="나눔바른고딕 Light" w:eastAsia="나눔바른고딕 Light" w:hAnsi="나눔바른고딕 Light" w:cstheme="majorBidi" w:hint="eastAsia"/>
+                <w:color w:val="000000" w:themeColor="text1"/>
+                <w:sz w:val="22"/>
+              </w:rPr>
+              <w:t>개발 방법론</w:t>
+            </w:r>
+          </w:p>
         </w:tc>
       </w:tr>
       <w:tr>
@@ -1102,7 +1201,7 @@
                 <w:numId w:val="2"/>
               </w:numPr>
               <w:rPr>
-                <w:rFonts w:ascii="나눔바른고딕 Light" w:eastAsia="나눔바른고딕 Light" w:hAnsi="나눔바른고딕 Light" w:cstheme="majorBidi" w:hint="eastAsia"/>
+                <w:rFonts w:ascii="나눔바른고딕 Light" w:eastAsia="나눔바른고딕 Light" w:hAnsi="나눔바른고딕 Light" w:cstheme="majorBidi"/>
               </w:rPr>
             </w:pPr>
             <w:r>
@@ -1191,6 +1290,13 @@
               </w:rPr>
               <w:t>VC</w:t>
             </w:r>
+            <w:r>
+              <w:rPr>
+                <w:rFonts w:ascii="나눔바른고딕 Light" w:eastAsia="나눔바른고딕 Light" w:hAnsi="나눔바른고딕 Light" w:cstheme="majorBidi"/>
+                <w:sz w:val="22"/>
+              </w:rPr>
+              <w:t xml:space="preserve"> pattern</w:t>
+            </w:r>
           </w:p>
           <w:p>
             <w:pPr>
@@ -1200,7 +1306,7 @@
                 <w:numId w:val="26"/>
               </w:numPr>
               <w:rPr>
-                <w:rFonts w:ascii="나눔바른고딕 Light" w:eastAsia="나눔바른고딕 Light" w:hAnsi="나눔바른고딕 Light" w:cstheme="majorBidi" w:hint="eastAsia"/>
+                <w:rFonts w:ascii="나눔바른고딕 Light" w:eastAsia="나눔바른고딕 Light" w:hAnsi="나눔바른고딕 Light" w:cstheme="majorBidi"/>
                 <w:sz w:val="22"/>
               </w:rPr>
             </w:pPr>
@@ -1447,20 +1553,40 @@
               <w:t>istory</w:t>
             </w:r>
           </w:p>
+          <w:p>
+            <w:pPr>
+              <w:pStyle w:val="aa"/>
+              <w:numPr>
+                <w:ilvl w:val="0"/>
+                <w:numId w:val="9"/>
+              </w:numPr>
+              <w:jc w:val="both"/>
+              <w:rPr>
+                <w:rFonts w:ascii="나눔바른고딕 Light" w:eastAsia="나눔바른고딕 Light" w:hAnsi="나눔바른고딕 Light"/>
+                <w:sz w:val="22"/>
+                <w:szCs w:val="22"/>
+              </w:rPr>
+            </w:pPr>
+            <w:r>
+              <w:rPr>
+                <w:rFonts w:ascii="나눔바른고딕 Light" w:eastAsia="나눔바른고딕 Light" w:hAnsi="나눔바른고딕 Light" w:hint="eastAsia"/>
+                <w:sz w:val="22"/>
+                <w:szCs w:val="22"/>
+              </w:rPr>
+              <w:t>E</w:t>
+            </w:r>
+            <w:r>
+              <w:rPr>
+                <w:rFonts w:ascii="나눔바른고딕 Light" w:eastAsia="나눔바른고딕 Light" w:hAnsi="나눔바른고딕 Light"/>
+                <w:sz w:val="22"/>
+                <w:szCs w:val="22"/>
+              </w:rPr>
+              <w:t>xperience</w:t>
+            </w:r>
+          </w:p>
         </w:tc>
-        <w:bookmarkStart w:id="1" w:name="_GoBack"/>
-        <w:bookmarkEnd w:id="1"/>
       </w:tr>
     </w:tbl>
-    <w:p>
-      <w:pPr>
-        <w:rPr>
-          <w:rFonts w:ascii="나눔바른고딕 Light" w:eastAsia="나눔바른고딕 Light" w:hAnsi="나눔바른고딕 Light"/>
-          <w:b/>
-          <w:szCs w:val="22"/>
-        </w:rPr>
-      </w:pPr>
-    </w:p>
     <w:p>
       <w:pPr>
         <w:rPr>
@@ -1676,7 +1802,7 @@
         <w:spacing w:line="276" w:lineRule="auto"/>
         <w:ind w:left="567" w:firstLine="192"/>
         <w:rPr>
-          <w:rFonts w:ascii="나눔바른고딕 Light" w:eastAsia="나눔바른고딕 Light" w:hAnsi="나눔바른고딕 Light" w:hint="eastAsia"/>
+          <w:rFonts w:ascii="나눔바른고딕 Light" w:eastAsia="나눔바른고딕 Light" w:hAnsi="나눔바른고딕 Light"/>
           <w:sz w:val="22"/>
           <w:szCs w:val="22"/>
         </w:rPr>
@@ -1767,7 +1893,7 @@
         <w:spacing w:line="276" w:lineRule="auto"/>
         <w:ind w:left="567" w:firstLine="192"/>
         <w:rPr>
-          <w:rFonts w:ascii="나눔바른고딕 Light" w:eastAsia="나눔바른고딕 Light" w:hAnsi="나눔바른고딕 Light" w:hint="eastAsia"/>
+          <w:rFonts w:ascii="나눔바른고딕 Light" w:eastAsia="나눔바른고딕 Light" w:hAnsi="나눔바른고딕 Light"/>
           <w:sz w:val="22"/>
           <w:szCs w:val="22"/>
         </w:rPr>
@@ -1818,7 +1944,7 @@
         <w:spacing w:line="276" w:lineRule="auto"/>
         <w:ind w:left="567" w:firstLine="192"/>
         <w:rPr>
-          <w:rFonts w:ascii="나눔바른고딕 Light" w:eastAsia="나눔바른고딕 Light" w:hAnsi="나눔바른고딕 Light" w:hint="eastAsia"/>
+          <w:rFonts w:ascii="나눔바른고딕 Light" w:eastAsia="나눔바른고딕 Light" w:hAnsi="나눔바른고딕 Light"/>
           <w:sz w:val="22"/>
           <w:szCs w:val="22"/>
         </w:rPr>
@@ -2607,7 +2733,6 @@
         </w:rPr>
         <w:t>&lt;Figure 2&gt;</w:t>
       </w:r>
-      <w:proofErr w:type="spellStart"/>
       <w:r>
         <w:rPr>
           <w:rFonts w:ascii="나눔바른고딕 Light" w:eastAsia="나눔바른고딕 Light" w:hAnsi="나눔바른고딕 Light" w:cs="Arial" w:hint="eastAsia"/>
@@ -2617,19 +2742,7 @@
           <w:szCs w:val="22"/>
           <w:highlight w:val="yellow"/>
         </w:rPr>
-        <w:t>를</w:t>
-      </w:r>
-      <w:proofErr w:type="spellEnd"/>
-      <w:r>
-        <w:rPr>
-          <w:rFonts w:ascii="나눔바른고딕 Light" w:eastAsia="나눔바른고딕 Light" w:hAnsi="나눔바른고딕 Light" w:cs="Arial" w:hint="eastAsia"/>
-          <w:bCs/>
-          <w:color w:val="000000"/>
-          <w:sz w:val="22"/>
-          <w:szCs w:val="22"/>
-          <w:highlight w:val="yellow"/>
-        </w:rPr>
-        <w:t xml:space="preserve"> 참고한다.</w:t>
+        <w:t>를 참고한다.</w:t>
       </w:r>
     </w:p>
     <w:p>
@@ -2641,7 +2754,7 @@
         </w:numPr>
         <w:spacing w:line="276" w:lineRule="auto"/>
         <w:rPr>
-          <w:rFonts w:ascii="나눔바른고딕 Light" w:eastAsia="나눔바른고딕 Light" w:hAnsi="나눔바른고딕 Light" w:cs="굴림" w:hint="eastAsia"/>
+          <w:rFonts w:ascii="나눔바른고딕 Light" w:eastAsia="나눔바른고딕 Light" w:hAnsi="나눔바른고딕 Light" w:cs="굴림"/>
           <w:sz w:val="22"/>
           <w:szCs w:val="22"/>
           <w:highlight w:val="yellow"/>
@@ -2835,6 +2948,7 @@
           <w:szCs w:val="22"/>
           <w:highlight w:val="yellow"/>
         </w:rPr>
+        <w:lastRenderedPageBreak/>
         <w:t>‘윷’</w:t>
       </w:r>
       <w:r>
@@ -3082,7 +3196,6 @@
           <w:szCs w:val="22"/>
           <w:highlight w:val="yellow"/>
         </w:rPr>
-        <w:lastRenderedPageBreak/>
         <w:t xml:space="preserve">말이 ‘윷판’의 </w:t>
       </w:r>
       <w:r>
@@ -3466,7 +3579,7 @@
       <w:pPr>
         <w:spacing w:line="276" w:lineRule="auto"/>
         <w:rPr>
-          <w:rFonts w:ascii="나눔바른고딕 Light" w:eastAsia="나눔바른고딕 Light" w:hAnsi="나눔바른고딕 Light" w:cs="굴림" w:hint="eastAsia"/>
+          <w:rFonts w:ascii="나눔바른고딕 Light" w:eastAsia="나눔바른고딕 Light" w:hAnsi="나눔바른고딕 Light" w:cs="굴림"/>
           <w:sz w:val="22"/>
           <w:szCs w:val="22"/>
         </w:rPr>
@@ -3548,24 +3661,14 @@
                             <w:r>
                               <w:t xml:space="preserve">&lt;Figure </w:t>
                             </w:r>
-                            <w:r>
-                              <w:fldChar w:fldCharType="begin"/>
-                            </w:r>
-                            <w:r>
-                              <w:instrText xml:space="preserve"> SEQ Figure \* ARABIC </w:instrText>
-                            </w:r>
-                            <w:r>
-                              <w:fldChar w:fldCharType="separate"/>
-                            </w:r>
-                            <w:r>
-                              <w:rPr>
-                                <w:noProof/>
-                              </w:rPr>
-                              <w:t>1</w:t>
-                            </w:r>
-                            <w:r>
-                              <w:fldChar w:fldCharType="end"/>
-                            </w:r>
+                            <w:fldSimple w:instr=" SEQ Figure \* ARABIC ">
+                              <w:r>
+                                <w:rPr>
+                                  <w:noProof/>
+                                </w:rPr>
+                                <w:t>1</w:t>
+                              </w:r>
+                            </w:fldSimple>
                             <w:r>
                               <w:t>&gt;</w:t>
                             </w:r>
@@ -3614,24 +3717,14 @@
                       <w:r>
                         <w:t xml:space="preserve">&lt;Figure </w:t>
                       </w:r>
-                      <w:r>
-                        <w:fldChar w:fldCharType="begin"/>
-                      </w:r>
-                      <w:r>
-                        <w:instrText xml:space="preserve"> SEQ Figure \* ARABIC </w:instrText>
-                      </w:r>
-                      <w:r>
-                        <w:fldChar w:fldCharType="separate"/>
-                      </w:r>
-                      <w:r>
-                        <w:rPr>
-                          <w:noProof/>
-                        </w:rPr>
-                        <w:t>1</w:t>
-                      </w:r>
-                      <w:r>
-                        <w:fldChar w:fldCharType="end"/>
-                      </w:r>
+                      <w:fldSimple w:instr=" SEQ Figure \* ARABIC ">
+                        <w:r>
+                          <w:rPr>
+                            <w:noProof/>
+                          </w:rPr>
+                          <w:t>1</w:t>
+                        </w:r>
+                      </w:fldSimple>
                       <w:r>
                         <w:t>&gt;</w:t>
                       </w:r>
@@ -3696,9 +3789,6 @@
                             <w:pPr>
                               <w:pStyle w:val="af4"/>
                               <w:ind w:firstLineChars="600" w:firstLine="1200"/>
-                              <w:rPr>
-                                <w:rFonts w:hint="eastAsia"/>
-                              </w:rPr>
                             </w:pPr>
                             <w:r>
                               <w:rPr>
@@ -3733,9 +3823,6 @@
                       <w:pPr>
                         <w:pStyle w:val="af4"/>
                         <w:ind w:firstLineChars="600" w:firstLine="1200"/>
-                        <w:rPr>
-                          <w:rFonts w:hint="eastAsia"/>
-                        </w:rPr>
                       </w:pPr>
                       <w:r>
                         <w:rPr>
@@ -3905,7 +3992,7 @@
     <w:p>
       <w:pPr>
         <w:rPr>
-          <w:rFonts w:ascii="나눔바른고딕 Light" w:eastAsia="나눔바른고딕 Light" w:hAnsi="나눔바른고딕 Light" w:hint="eastAsia"/>
+          <w:rFonts w:ascii="나눔바른고딕 Light" w:eastAsia="나눔바른고딕 Light" w:hAnsi="나눔바른고딕 Light"/>
           <w:b/>
           <w:sz w:val="22"/>
           <w:szCs w:val="22"/>
@@ -4047,7 +4134,7 @@
       <w:pPr>
         <w:spacing w:line="276" w:lineRule="auto"/>
         <w:rPr>
-          <w:rFonts w:ascii="나눔바른고딕 Light" w:eastAsia="나눔바른고딕 Light" w:hAnsi="나눔바른고딕 Light" w:hint="eastAsia"/>
+          <w:rFonts w:ascii="나눔바른고딕 Light" w:eastAsia="나눔바른고딕 Light" w:hAnsi="나눔바른고딕 Light"/>
           <w:b/>
           <w:szCs w:val="22"/>
         </w:rPr>
@@ -6983,7 +7070,7 @@
     <w:p>
       <w:pPr>
         <w:rPr>
-          <w:rFonts w:ascii="나눔바른고딕 Light" w:eastAsia="나눔바른고딕 Light" w:hAnsi="나눔바른고딕 Light" w:hint="eastAsia"/>
+          <w:rFonts w:ascii="나눔바른고딕 Light" w:eastAsia="나눔바른고딕 Light" w:hAnsi="나눔바른고딕 Light"/>
           <w:color w:val="000000" w:themeColor="text1"/>
           <w:sz w:val="22"/>
           <w:szCs w:val="22"/>
@@ -7009,7 +7096,7 @@
         <w:spacing w:line="276" w:lineRule="auto"/>
         <w:ind w:left="567"/>
         <w:rPr>
-          <w:rFonts w:ascii="나눔바른고딕 Light" w:eastAsia="나눔바른고딕 Light" w:hAnsi="나눔바른고딕 Light" w:hint="eastAsia"/>
+          <w:rFonts w:ascii="나눔바른고딕 Light" w:eastAsia="나눔바른고딕 Light" w:hAnsi="나눔바른고딕 Light"/>
           <w:b/>
           <w:szCs w:val="22"/>
         </w:rPr>
@@ -7597,7 +7684,7 @@
         <w:spacing w:line="276" w:lineRule="auto"/>
         <w:ind w:left="567"/>
         <w:rPr>
-          <w:rFonts w:ascii="나눔바른고딕 Light" w:eastAsia="나눔바른고딕 Light" w:hAnsi="나눔바른고딕 Light" w:hint="eastAsia"/>
+          <w:rFonts w:ascii="나눔바른고딕 Light" w:eastAsia="나눔바른고딕 Light" w:hAnsi="나눔바른고딕 Light"/>
           <w:sz w:val="22"/>
           <w:szCs w:val="22"/>
           <w:highlight w:val="yellow"/>
@@ -7638,14 +7725,6 @@
           <w:highlight w:val="yellow"/>
         </w:rPr>
         <w:tab/>
-      </w:r>
-      <w:r>
-        <w:rPr>
-          <w:rFonts w:ascii="나눔바른고딕 Light" w:eastAsia="나눔바른고딕 Light" w:hAnsi="나눔바른고딕 Light"/>
-          <w:sz w:val="22"/>
-          <w:szCs w:val="22"/>
-          <w:highlight w:val="yellow"/>
-        </w:rPr>
         <w:t>(</w:t>
       </w:r>
       <w:r>
@@ -7671,7 +7750,7 @@
       <w:pPr>
         <w:spacing w:line="276" w:lineRule="auto"/>
         <w:rPr>
-          <w:rFonts w:ascii="나눔바른고딕 Light" w:eastAsia="나눔바른고딕 Light" w:hAnsi="나눔바른고딕 Light" w:hint="eastAsia"/>
+          <w:rFonts w:ascii="나눔바른고딕 Light" w:eastAsia="나눔바른고딕 Light" w:hAnsi="나눔바른고딕 Light"/>
           <w:sz w:val="22"/>
           <w:szCs w:val="22"/>
           <w:highlight w:val="yellow"/>
@@ -7853,7 +7932,7 @@
         <w:spacing w:line="276" w:lineRule="auto"/>
         <w:ind w:left="567"/>
         <w:rPr>
-          <w:rFonts w:ascii="나눔바른고딕 Light" w:eastAsia="나눔바른고딕 Light" w:hAnsi="나눔바른고딕 Light" w:hint="eastAsia"/>
+          <w:rFonts w:ascii="나눔바른고딕 Light" w:eastAsia="나눔바른고딕 Light" w:hAnsi="나눔바른고딕 Light"/>
           <w:sz w:val="22"/>
           <w:szCs w:val="22"/>
           <w:highlight w:val="yellow"/>
@@ -7910,7 +7989,7 @@
         <w:spacing w:line="276" w:lineRule="auto"/>
         <w:ind w:left="567"/>
         <w:rPr>
-          <w:rFonts w:ascii="나눔바른고딕 Light" w:eastAsia="나눔바른고딕 Light" w:hAnsi="나눔바른고딕 Light" w:hint="eastAsia"/>
+          <w:rFonts w:ascii="나눔바른고딕 Light" w:eastAsia="나눔바른고딕 Light" w:hAnsi="나눔바른고딕 Light"/>
           <w:color w:val="FF0000"/>
           <w:sz w:val="22"/>
           <w:szCs w:val="22"/>
@@ -8282,7 +8361,7 @@
         <w:spacing w:line="276" w:lineRule="auto"/>
         <w:ind w:left="567"/>
         <w:rPr>
-          <w:rFonts w:ascii="나눔바른고딕 Light" w:eastAsia="나눔바른고딕 Light" w:hAnsi="나눔바른고딕 Light" w:hint="eastAsia"/>
+          <w:rFonts w:ascii="나눔바른고딕 Light" w:eastAsia="나눔바른고딕 Light" w:hAnsi="나눔바른고딕 Light"/>
           <w:b/>
           <w:sz w:val="22"/>
           <w:szCs w:val="22"/>
@@ -8582,7 +8661,7 @@
         <w:spacing w:line="276" w:lineRule="auto"/>
         <w:ind w:left="567"/>
         <w:rPr>
-          <w:rFonts w:ascii="나눔바른고딕 Light" w:eastAsia="나눔바른고딕 Light" w:hAnsi="나눔바른고딕 Light" w:hint="eastAsia"/>
+          <w:rFonts w:ascii="나눔바른고딕 Light" w:eastAsia="나눔바른고딕 Light" w:hAnsi="나눔바른고딕 Light"/>
           <w:sz w:val="22"/>
           <w:szCs w:val="22"/>
           <w:highlight w:val="yellow"/>
@@ -8954,7 +9033,7 @@
         <w:spacing w:line="276" w:lineRule="auto"/>
         <w:ind w:left="567"/>
         <w:rPr>
-          <w:rFonts w:ascii="나눔바른고딕 Light" w:eastAsia="나눔바른고딕 Light" w:hAnsi="나눔바른고딕 Light" w:hint="eastAsia"/>
+          <w:rFonts w:ascii="나눔바른고딕 Light" w:eastAsia="나눔바른고딕 Light" w:hAnsi="나눔바른고딕 Light"/>
           <w:sz w:val="22"/>
           <w:szCs w:val="22"/>
           <w:highlight w:val="yellow"/>
@@ -9443,7 +9522,7 @@
         <w:spacing w:line="276" w:lineRule="auto"/>
         <w:ind w:left="567"/>
         <w:rPr>
-          <w:rFonts w:ascii="나눔바른고딕 Light" w:eastAsia="나눔바른고딕 Light" w:hAnsi="나눔바른고딕 Light" w:hint="eastAsia"/>
+          <w:rFonts w:ascii="나눔바른고딕 Light" w:eastAsia="나눔바른고딕 Light" w:hAnsi="나눔바른고딕 Light"/>
           <w:sz w:val="22"/>
           <w:szCs w:val="22"/>
           <w:highlight w:val="yellow"/>
@@ -9859,7 +9938,7 @@
         <w:spacing w:line="276" w:lineRule="auto"/>
         <w:ind w:left="567"/>
         <w:rPr>
-          <w:rFonts w:ascii="나눔바른고딕 Light" w:eastAsia="나눔바른고딕 Light" w:hAnsi="나눔바른고딕 Light" w:hint="eastAsia"/>
+          <w:rFonts w:ascii="나눔바른고딕 Light" w:eastAsia="나눔바른고딕 Light" w:hAnsi="나눔바른고딕 Light"/>
           <w:sz w:val="22"/>
           <w:szCs w:val="22"/>
           <w:highlight w:val="yellow"/>
@@ -10274,7 +10353,7 @@
         <w:spacing w:line="276" w:lineRule="auto"/>
         <w:ind w:left="567"/>
         <w:rPr>
-          <w:rFonts w:ascii="나눔바른고딕 Light" w:eastAsia="나눔바른고딕 Light" w:hAnsi="나눔바른고딕 Light" w:hint="eastAsia"/>
+          <w:rFonts w:ascii="나눔바른고딕 Light" w:eastAsia="나눔바른고딕 Light" w:hAnsi="나눔바른고딕 Light"/>
           <w:sz w:val="22"/>
           <w:szCs w:val="22"/>
           <w:highlight w:val="yellow"/>
@@ -10687,7 +10766,7 @@
         <w:spacing w:line="276" w:lineRule="auto"/>
         <w:ind w:left="567"/>
         <w:rPr>
-          <w:rFonts w:ascii="나눔바른고딕 Light" w:eastAsia="나눔바른고딕 Light" w:hAnsi="나눔바른고딕 Light" w:hint="eastAsia"/>
+          <w:rFonts w:ascii="나눔바른고딕 Light" w:eastAsia="나눔바른고딕 Light" w:hAnsi="나눔바른고딕 Light"/>
           <w:sz w:val="22"/>
           <w:szCs w:val="22"/>
         </w:rPr>
@@ -10797,7 +10876,7 @@
         <w:spacing w:line="276" w:lineRule="auto"/>
         <w:ind w:left="567"/>
         <w:rPr>
-          <w:rFonts w:ascii="나눔바른고딕 Light" w:eastAsia="나눔바른고딕 Light" w:hAnsi="나눔바른고딕 Light" w:hint="eastAsia"/>
+          <w:rFonts w:ascii="나눔바른고딕 Light" w:eastAsia="나눔바른고딕 Light" w:hAnsi="나눔바른고딕 Light"/>
           <w:sz w:val="22"/>
           <w:szCs w:val="22"/>
         </w:rPr>
@@ -10848,66 +10927,12 @@
         <w:spacing w:line="276" w:lineRule="auto"/>
         <w:ind w:left="567"/>
         <w:rPr>
-          <w:rFonts w:ascii="나눔바른고딕 Light" w:eastAsia="나눔바른고딕 Light" w:hAnsi="나눔바른고딕 Light" w:hint="eastAsia"/>
+          <w:rFonts w:ascii="나눔바른고딕 Light" w:eastAsia="나눔바른고딕 Light" w:hAnsi="나눔바른고딕 Light"/>
           <w:b/>
           <w:sz w:val="36"/>
           <w:szCs w:val="22"/>
         </w:rPr>
       </w:pPr>
-    </w:p>
-    <w:p>
-      <w:pPr>
-        <w:spacing w:line="276" w:lineRule="auto"/>
-        <w:rPr>
-          <w:rFonts w:ascii="나눔바른고딕 Light" w:eastAsia="나눔바른고딕 Light" w:hAnsi="나눔바른고딕 Light"/>
-          <w:b/>
-          <w:color w:val="FF0000"/>
-          <w:szCs w:val="22"/>
-        </w:rPr>
-      </w:pPr>
-      <w:r>
-        <w:rPr>
-          <w:rFonts w:ascii="나눔바른고딕 Light" w:eastAsia="나눔바른고딕 Light" w:hAnsi="나눔바른고딕 Light" w:hint="eastAsia"/>
-          <w:b/>
-          <w:color w:val="FF0000"/>
-          <w:sz w:val="38"/>
-          <w:szCs w:val="22"/>
-          <w:highlight w:val="cyan"/>
-        </w:rPr>
-        <w:t>U</w:t>
-      </w:r>
-      <w:r>
-        <w:rPr>
-          <w:rFonts w:ascii="나눔바른고딕 Light" w:eastAsia="나눔바른고딕 Light" w:hAnsi="나눔바른고딕 Light"/>
-          <w:b/>
-          <w:color w:val="FF0000"/>
-          <w:sz w:val="38"/>
-          <w:szCs w:val="22"/>
-          <w:highlight w:val="cyan"/>
-        </w:rPr>
-        <w:t>P</w:t>
-      </w:r>
-      <w:r>
-        <w:rPr>
-          <w:rFonts w:ascii="나눔바른고딕 Light" w:eastAsia="나눔바른고딕 Light" w:hAnsi="나눔바른고딕 Light" w:hint="eastAsia"/>
-          <w:b/>
-          <w:color w:val="FF0000"/>
-          <w:sz w:val="38"/>
-          <w:szCs w:val="22"/>
-          <w:highlight w:val="cyan"/>
-        </w:rPr>
-        <w:t>는 어디다 말하지</w:t>
-      </w:r>
-      <w:r>
-        <w:rPr>
-          <w:rFonts w:ascii="나눔바른고딕 Light" w:eastAsia="나눔바른고딕 Light" w:hAnsi="나눔바른고딕 Light"/>
-          <w:b/>
-          <w:color w:val="FF0000"/>
-          <w:szCs w:val="22"/>
-          <w:highlight w:val="cyan"/>
-        </w:rPr>
-        <w:t>….</w:t>
-      </w:r>
     </w:p>
     <w:p>
       <w:pPr>
@@ -10929,36 +10954,14 @@
           <w:b/>
           <w:szCs w:val="22"/>
         </w:rPr>
-        <w:t>설계 및 구현</w:t>
+        <w:t>설계</w:t>
       </w:r>
     </w:p>
     <w:p>
       <w:pPr>
         <w:pStyle w:val="aa"/>
         <w:numPr>
-          <w:ilvl w:val="0"/>
-          <w:numId w:val="15"/>
-        </w:numPr>
-        <w:spacing w:line="360" w:lineRule="auto"/>
-        <w:rPr>
-          <w:rFonts w:ascii="나눔바른고딕 Light" w:eastAsia="나눔바른고딕 Light" w:hAnsi="나눔바른고딕 Light" w:cstheme="majorBidi"/>
-          <w:color w:val="FF0000"/>
-        </w:rPr>
-      </w:pPr>
-      <w:r>
-        <w:rPr>
-          <w:rFonts w:ascii="나눔바른고딕 Light" w:eastAsia="나눔바른고딕 Light" w:hAnsi="나눔바른고딕 Light" w:hint="eastAsia"/>
-          <w:b/>
-          <w:szCs w:val="22"/>
-        </w:rPr>
-        <w:t>설계</w:t>
-      </w:r>
-    </w:p>
-    <w:p>
-      <w:pPr>
-        <w:pStyle w:val="aa"/>
-        <w:numPr>
-          <w:ilvl w:val="1"/>
+          <w:ilvl w:val="2"/>
           <w:numId w:val="23"/>
         </w:numPr>
         <w:rPr>
@@ -10983,6 +10986,62 @@
         </w:rPr>
         <w:t>OAD</w:t>
       </w:r>
+      <w:r>
+        <w:rPr>
+          <w:rFonts w:ascii="나눔바른고딕 Light" w:eastAsia="나눔바른고딕 Light" w:hAnsi="나눔바른고딕 Light" w:cstheme="majorBidi"/>
+          <w:b/>
+          <w:color w:val="000000" w:themeColor="text1"/>
+        </w:rPr>
+        <w:tab/>
+      </w:r>
+      <w:r>
+        <w:rPr>
+          <w:rFonts w:ascii="나눔바른고딕 Light" w:eastAsia="나눔바른고딕 Light" w:hAnsi="나눔바른고딕 Light" w:cstheme="majorBidi"/>
+          <w:b/>
+          <w:color w:val="FF0000"/>
+        </w:rPr>
+        <w:t>//</w:t>
+      </w:r>
+      <w:r>
+        <w:rPr>
+          <w:rFonts w:ascii="나눔바른고딕 Light" w:eastAsia="나눔바른고딕 Light" w:hAnsi="나눔바른고딕 Light" w:cstheme="majorBidi" w:hint="eastAsia"/>
+          <w:b/>
+          <w:color w:val="FF0000"/>
+        </w:rPr>
+        <w:t xml:space="preserve">이 내용이 어떤 면에서 </w:t>
+      </w:r>
+      <w:r>
+        <w:rPr>
+          <w:rFonts w:ascii="나눔바른고딕 Light" w:eastAsia="나눔바른고딕 Light" w:hAnsi="나눔바른고딕 Light" w:cstheme="majorBidi"/>
+          <w:b/>
+          <w:color w:val="FF0000"/>
+        </w:rPr>
+        <w:t>object oriented</w:t>
+      </w:r>
+      <w:r>
+        <w:rPr>
+          <w:rFonts w:ascii="나눔바른고딕 Light" w:eastAsia="나눔바른고딕 Light" w:hAnsi="나눔바른고딕 Light" w:cstheme="majorBidi" w:hint="eastAsia"/>
+          <w:b/>
+          <w:color w:val="FF0000"/>
+        </w:rPr>
+        <w:t>인지</w:t>
+      </w:r>
+      <w:r>
+        <w:rPr>
+          <w:rFonts w:ascii="나눔바른고딕 Light" w:eastAsia="나눔바른고딕 Light" w:hAnsi="나눔바른고딕 Light" w:cstheme="majorBidi" w:hint="eastAsia"/>
+          <w:b/>
+          <w:color w:val="FF0000"/>
+        </w:rPr>
+        <w:t xml:space="preserve"> 코드나 </w:t>
+      </w:r>
+      <w:r>
+        <w:rPr>
+          <w:rFonts w:ascii="나눔바른고딕 Light" w:eastAsia="나눔바른고딕 Light" w:hAnsi="나눔바른고딕 Light" w:cstheme="majorBidi"/>
+          <w:b/>
+          <w:color w:val="FF0000"/>
+        </w:rPr>
+        <w:t>diagram</w:t>
+      </w:r>
     </w:p>
     <w:p>
       <w:pPr>
@@ -10996,7 +11055,6 @@
         <w:rPr>
           <w:rFonts w:ascii="나눔바른고딕 Light" w:eastAsia="나눔바른고딕 Light" w:hAnsi="나눔바른고딕 Light" w:hint="eastAsia"/>
         </w:rPr>
-        <w:lastRenderedPageBreak/>
         <w:t>윷놀이 게임의 몇몇 규칙의 경우 지역마다 다르게 적용된다.</w:t>
       </w:r>
       <w:r>
@@ -11023,7 +11081,7 @@
         <w:spacing w:line="276" w:lineRule="auto"/>
         <w:ind w:left="1080" w:firstLineChars="100" w:firstLine="214"/>
         <w:rPr>
-          <w:rFonts w:ascii="나눔바른고딕 Light" w:eastAsia="나눔바른고딕 Light" w:hAnsi="나눔바른고딕 Light" w:hint="eastAsia"/>
+          <w:rFonts w:ascii="나눔바른고딕 Light" w:eastAsia="나눔바른고딕 Light" w:hAnsi="나눔바른고딕 Light"/>
         </w:rPr>
       </w:pPr>
     </w:p>
@@ -11043,6 +11101,7 @@
         <w:rPr>
           <w:rFonts w:ascii="나눔바른고딕 Light" w:eastAsia="나눔바른고딕 Light" w:hAnsi="나눔바른고딕 Light"/>
         </w:rPr>
+        <w:lastRenderedPageBreak/>
         <w:t xml:space="preserve"> Use</w:t>
       </w:r>
       <w:r>
@@ -11220,7 +11279,7 @@
         <w:spacing w:line="276" w:lineRule="auto"/>
         <w:ind w:leftChars="550" w:left="1320"/>
         <w:rPr>
-          <w:rFonts w:ascii="나눔바른고딕 Light" w:eastAsia="나눔바른고딕 Light" w:hAnsi="나눔바른고딕 Light" w:hint="eastAsia"/>
+          <w:rFonts w:ascii="나눔바른고딕 Light" w:eastAsia="나눔바른고딕 Light" w:hAnsi="나눔바른고딕 Light"/>
         </w:rPr>
       </w:pPr>
       <w:r>
@@ -11609,7 +11668,7 @@
         <w:pStyle w:val="aa"/>
         <w:ind w:left="1518"/>
         <w:rPr>
-          <w:rFonts w:ascii="나눔바른고딕 Light" w:eastAsia="나눔바른고딕 Light" w:hAnsi="나눔바른고딕 Light" w:cstheme="majorBidi" w:hint="eastAsia"/>
+          <w:rFonts w:ascii="나눔바른고딕 Light" w:eastAsia="나눔바른고딕 Light" w:hAnsi="나눔바른고딕 Light" w:cstheme="majorBidi"/>
           <w:color w:val="FF0000"/>
         </w:rPr>
       </w:pPr>
@@ -11618,7 +11677,7 @@
       <w:pPr>
         <w:pStyle w:val="aa"/>
         <w:numPr>
-          <w:ilvl w:val="1"/>
+          <w:ilvl w:val="2"/>
           <w:numId w:val="23"/>
         </w:numPr>
         <w:rPr>
@@ -11704,7 +11763,7 @@
       <w:pPr>
         <w:pStyle w:val="aa"/>
         <w:numPr>
-          <w:ilvl w:val="1"/>
+          <w:ilvl w:val="2"/>
           <w:numId w:val="23"/>
         </w:numPr>
         <w:rPr>
@@ -11743,9 +11802,9 @@
           <w:noProof/>
         </w:rPr>
         <w:drawing>
-          <wp:inline distT="0" distB="0" distL="0" distR="0" wp14:anchorId="37AA5E69" wp14:editId="0BD182A4">
-            <wp:extent cx="5731510" cy="3223895"/>
-            <wp:effectExtent l="0" t="0" r="2540" b="0"/>
+          <wp:inline distT="0" distB="0" distL="0" distR="0" wp14:anchorId="37AA5E69" wp14:editId="68CF8DA9">
+            <wp:extent cx="5644342" cy="3174865"/>
+            <wp:effectExtent l="0" t="0" r="0" b="6985"/>
             <wp:docPr id="29" name="그림 29"/>
             <wp:cNvGraphicFramePr>
               <a:graphicFrameLocks xmlns:a="http://schemas.openxmlformats.org/drawingml/2006/main" noChangeAspect="1"/>
@@ -11772,7 +11831,7 @@
                   <pic:spPr>
                     <a:xfrm>
                       <a:off x="0" y="0"/>
-                      <a:ext cx="5731510" cy="3223895"/>
+                      <a:ext cx="5715290" cy="3214772"/>
                     </a:xfrm>
                     <a:prstGeom prst="rect">
                       <a:avLst/>
@@ -11788,8 +11847,8 @@
     <w:p>
       <w:pPr>
         <w:rPr>
-          <w:rFonts w:ascii="나눔바른고딕 Light" w:eastAsia="나눔바른고딕 Light" w:hAnsi="나눔바른고딕 Light" w:cstheme="majorBidi" w:hint="eastAsia"/>
-          <w:color w:val="FF0000"/>
+          <w:rFonts w:ascii="나눔바른고딕 Light" w:eastAsia="나눔바른고딕 Light" w:hAnsi="나눔바른고딕 Light" w:cstheme="majorBidi"/>
+          <w:color w:val="000000" w:themeColor="text1"/>
         </w:rPr>
       </w:pPr>
     </w:p>
@@ -11797,67 +11856,510 @@
       <w:pPr>
         <w:pStyle w:val="aa"/>
         <w:numPr>
-          <w:ilvl w:val="1"/>
+          <w:ilvl w:val="2"/>
           <w:numId w:val="23"/>
         </w:numPr>
         <w:rPr>
+          <w:rFonts w:ascii="나눔바른고딕 Light" w:eastAsia="나눔바른고딕 Light" w:hAnsi="나눔바른고딕 Light" w:cstheme="majorBidi" w:hint="eastAsia"/>
+          <w:b/>
+          <w:color w:val="FF0000"/>
+        </w:rPr>
+      </w:pPr>
+      <w:r>
+        <w:rPr>
+          <w:rFonts w:ascii="나눔바른고딕 Light" w:eastAsia="나눔바른고딕 Light" w:hAnsi="나눔바른고딕 Light" w:cstheme="majorBidi" w:hint="eastAsia"/>
+          <w:color w:val="000000" w:themeColor="text1"/>
+        </w:rPr>
+        <w:t xml:space="preserve"> </w:t>
+      </w:r>
+      <w:r>
+        <w:rPr>
           <w:rFonts w:ascii="나눔바른고딕 Light" w:eastAsia="나눔바른고딕 Light" w:hAnsi="나눔바른고딕 Light" w:cstheme="majorBidi"/>
           <w:b/>
-          <w:color w:val="FF0000"/>
-        </w:rPr>
-      </w:pPr>
-      <w:r>
+          <w:color w:val="000000" w:themeColor="text1"/>
+        </w:rPr>
+        <w:t>Software Architecture</w:t>
+      </w:r>
+      <w:r>
+        <w:rPr>
+          <w:rFonts w:ascii="나눔바른고딕 Light" w:eastAsia="나눔바른고딕 Light" w:hAnsi="나눔바른고딕 Light" w:cstheme="majorBidi"/>
+          <w:b/>
+          <w:color w:val="000000" w:themeColor="text1"/>
+        </w:rPr>
+        <w:t xml:space="preserve"> – MVC pattern</w:t>
+      </w:r>
+    </w:p>
+    <w:p>
+      <w:pPr>
+        <w:ind w:left="800" w:firstLine="233"/>
         <w:rPr>
           <w:rFonts w:ascii="나눔바른고딕 Light" w:eastAsia="나눔바른고딕 Light" w:hAnsi="나눔바른고딕 Light" w:cstheme="majorBidi" w:hint="eastAsia"/>
-          <w:color w:val="FF0000"/>
+          <w:color w:val="000000" w:themeColor="text1"/>
+        </w:rPr>
+      </w:pPr>
+      <w:r>
+        <w:rPr>
+          <w:rFonts w:ascii="나눔바른고딕 Light" w:eastAsia="나눔바른고딕 Light" w:hAnsi="나눔바른고딕 Light" w:cstheme="majorBidi" w:hint="eastAsia"/>
+          <w:color w:val="000000" w:themeColor="text1"/>
+        </w:rPr>
+        <w:t>여러 소프트웨어</w:t>
+      </w:r>
+      <w:r>
+        <w:rPr>
+          <w:rFonts w:ascii="나눔바른고딕 Light" w:eastAsia="나눔바른고딕 Light" w:hAnsi="나눔바른고딕 Light" w:cstheme="majorBidi" w:hint="eastAsia"/>
+          <w:color w:val="000000" w:themeColor="text1"/>
         </w:rPr>
         <w:t xml:space="preserve"> </w:t>
       </w:r>
+      <w:proofErr w:type="spellStart"/>
+      <w:r>
+        <w:rPr>
+          <w:rFonts w:ascii="나눔바른고딕 Light" w:eastAsia="나눔바른고딕 Light" w:hAnsi="나눔바른고딕 Light" w:cstheme="majorBidi" w:hint="eastAsia"/>
+          <w:color w:val="000000" w:themeColor="text1"/>
+        </w:rPr>
+        <w:t>아키텍쳐</w:t>
+      </w:r>
+      <w:proofErr w:type="spellEnd"/>
+      <w:r>
+        <w:rPr>
+          <w:rFonts w:ascii="나눔바른고딕 Light" w:eastAsia="나눔바른고딕 Light" w:hAnsi="나눔바른고딕 Light" w:cstheme="majorBidi" w:hint="eastAsia"/>
+          <w:color w:val="000000" w:themeColor="text1"/>
+        </w:rPr>
+        <w:t xml:space="preserve"> 스타일 중 </w:t>
+      </w:r>
       <w:r>
         <w:rPr>
           <w:rFonts w:ascii="나눔바른고딕 Light" w:eastAsia="나눔바른고딕 Light" w:hAnsi="나눔바른고딕 Light" w:cstheme="majorBidi"/>
-          <w:b/>
-          <w:color w:val="FF0000"/>
-          <w:highlight w:val="cyan"/>
-        </w:rPr>
-        <w:t>Software Architecture</w:t>
-      </w:r>
-    </w:p>
-    <w:p>
-      <w:pPr>
+          <w:color w:val="000000" w:themeColor="text1"/>
+        </w:rPr>
+        <w:t xml:space="preserve">MVC </w:t>
+      </w:r>
+      <w:proofErr w:type="spellStart"/>
+      <w:r>
         <w:rPr>
           <w:rFonts w:ascii="나눔바른고딕 Light" w:eastAsia="나눔바른고딕 Light" w:hAnsi="나눔바른고딕 Light" w:cstheme="majorBidi" w:hint="eastAsia"/>
-          <w:b/>
-          <w:color w:val="FF0000"/>
-        </w:rPr>
-      </w:pPr>
-      <w:proofErr w:type="spellStart"/>
+          <w:color w:val="000000" w:themeColor="text1"/>
+        </w:rPr>
+        <w:t>패턴</w:t>
+      </w:r>
       <w:r>
         <w:rPr>
           <w:rFonts w:ascii="나눔바른고딕 Light" w:eastAsia="나눔바른고딕 Light" w:hAnsi="나눔바른고딕 Light" w:cstheme="majorBidi" w:hint="eastAsia"/>
-          <w:b/>
-          <w:color w:val="FF0000"/>
-        </w:rPr>
-        <w:t>d</w:t>
+          <w:color w:val="000000" w:themeColor="text1"/>
+        </w:rPr>
+        <w:t>를</w:t>
+      </w:r>
+      <w:proofErr w:type="spellEnd"/>
+      <w:r>
+        <w:rPr>
+          <w:rFonts w:ascii="나눔바른고딕 Light" w:eastAsia="나눔바른고딕 Light" w:hAnsi="나눔바른고딕 Light" w:cstheme="majorBidi" w:hint="eastAsia"/>
+          <w:color w:val="000000" w:themeColor="text1"/>
+        </w:rPr>
+        <w:t xml:space="preserve"> 이용하여 시스템을 구현하였다.</w:t>
       </w:r>
       <w:r>
         <w:rPr>
           <w:rFonts w:ascii="나눔바른고딕 Light" w:eastAsia="나눔바른고딕 Light" w:hAnsi="나눔바른고딕 Light" w:cstheme="majorBidi"/>
-          <w:b/>
-          <w:color w:val="FF0000"/>
-        </w:rPr>
-        <w:t>kdkdkdkdsjfkajl</w:t>
-      </w:r>
-      <w:proofErr w:type="spellEnd"/>
-    </w:p>
-    <w:p>
-      <w:pPr>
-        <w:ind w:left="1134"/>
+          <w:color w:val="000000" w:themeColor="text1"/>
+        </w:rPr>
+        <w:t xml:space="preserve"> MVC </w:t>
+      </w:r>
+      <w:r>
+        <w:rPr>
+          <w:rFonts w:ascii="나눔바른고딕 Light" w:eastAsia="나눔바른고딕 Light" w:hAnsi="나눔바른고딕 Light" w:cstheme="majorBidi" w:hint="eastAsia"/>
+          <w:color w:val="000000" w:themeColor="text1"/>
+        </w:rPr>
+        <w:t xml:space="preserve">모델은 </w:t>
+      </w:r>
+      <w:r>
         <w:rPr>
           <w:rFonts w:ascii="나눔바른고딕 Light" w:eastAsia="나눔바른고딕 Light" w:hAnsi="나눔바른고딕 Light" w:cstheme="majorBidi"/>
-          <w:color w:val="FF0000"/>
-        </w:rPr>
-      </w:pPr>
+          <w:color w:val="000000" w:themeColor="text1"/>
+        </w:rPr>
+        <w:t>Model, View, Contro</w:t>
+      </w:r>
+      <w:r>
+        <w:rPr>
+          <w:rFonts w:ascii="나눔바른고딕 Light" w:eastAsia="나눔바른고딕 Light" w:hAnsi="나눔바른고딕 Light" w:cstheme="majorBidi" w:hint="eastAsia"/>
+          <w:color w:val="000000" w:themeColor="text1"/>
+        </w:rPr>
+        <w:t>l</w:t>
+      </w:r>
+      <w:r>
+        <w:rPr>
+          <w:rFonts w:ascii="나눔바른고딕 Light" w:eastAsia="나눔바른고딕 Light" w:hAnsi="나눔바른고딕 Light" w:cstheme="majorBidi"/>
+          <w:color w:val="000000" w:themeColor="text1"/>
+        </w:rPr>
+        <w:t>ler</w:t>
+      </w:r>
+      <w:r>
+        <w:rPr>
+          <w:rFonts w:ascii="나눔바른고딕 Light" w:eastAsia="나눔바른고딕 Light" w:hAnsi="나눔바른고딕 Light" w:cstheme="majorBidi" w:hint="eastAsia"/>
+          <w:color w:val="000000" w:themeColor="text1"/>
+        </w:rPr>
+        <w:t xml:space="preserve">을 말하는 것으로 </w:t>
+      </w:r>
+      <w:r>
+        <w:rPr>
+          <w:rFonts w:ascii="나눔바른고딕 Light" w:eastAsia="나눔바른고딕 Light" w:hAnsi="나눔바른고딕 Light" w:cstheme="majorBidi" w:hint="eastAsia"/>
+          <w:color w:val="000000" w:themeColor="text1"/>
+        </w:rPr>
+        <w:t xml:space="preserve">모델은 핵심 </w:t>
+      </w:r>
+      <w:r>
+        <w:rPr>
+          <w:rFonts w:ascii="나눔바른고딕 Light" w:eastAsia="나눔바른고딕 Light" w:hAnsi="나눔바른고딕 Light" w:cstheme="majorBidi" w:hint="eastAsia"/>
+          <w:color w:val="000000" w:themeColor="text1"/>
+        </w:rPr>
+        <w:lastRenderedPageBreak/>
+        <w:t>기능과 데이터를 포함하며,</w:t>
+      </w:r>
+      <w:r>
+        <w:rPr>
+          <w:rFonts w:ascii="나눔바른고딕 Light" w:eastAsia="나눔바른고딕 Light" w:hAnsi="나눔바른고딕 Light" w:cstheme="majorBidi"/>
+          <w:color w:val="000000" w:themeColor="text1"/>
+        </w:rPr>
+        <w:t xml:space="preserve"> </w:t>
+      </w:r>
+      <w:r>
+        <w:rPr>
+          <w:rFonts w:ascii="나눔바른고딕 Light" w:eastAsia="나눔바른고딕 Light" w:hAnsi="나눔바른고딕 Light" w:cstheme="majorBidi" w:hint="eastAsia"/>
+          <w:color w:val="000000" w:themeColor="text1"/>
+        </w:rPr>
+        <w:t>뷰는 사용자에게 정보를 표시하고,</w:t>
+      </w:r>
+      <w:r>
+        <w:rPr>
+          <w:rFonts w:ascii="나눔바른고딕 Light" w:eastAsia="나눔바른고딕 Light" w:hAnsi="나눔바른고딕 Light" w:cstheme="majorBidi"/>
+          <w:color w:val="000000" w:themeColor="text1"/>
+        </w:rPr>
+        <w:t xml:space="preserve"> </w:t>
+      </w:r>
+      <w:r>
+        <w:rPr>
+          <w:rFonts w:ascii="나눔바른고딕 Light" w:eastAsia="나눔바른고딕 Light" w:hAnsi="나눔바른고딕 Light" w:cstheme="majorBidi" w:hint="eastAsia"/>
+          <w:color w:val="000000" w:themeColor="text1"/>
+        </w:rPr>
+        <w:t>컨트롤러는 사용자로부터 입력을 처리한다.</w:t>
+      </w:r>
+      <w:r>
+        <w:rPr>
+          <w:rFonts w:ascii="나눔바른고딕 Light" w:eastAsia="나눔바른고딕 Light" w:hAnsi="나눔바른고딕 Light" w:cstheme="majorBidi"/>
+          <w:color w:val="000000" w:themeColor="text1"/>
+        </w:rPr>
+        <w:t xml:space="preserve"> MVC </w:t>
+      </w:r>
+      <w:r>
+        <w:rPr>
+          <w:rFonts w:ascii="나눔바른고딕 Light" w:eastAsia="나눔바른고딕 Light" w:hAnsi="나눔바른고딕 Light" w:cstheme="majorBidi" w:hint="eastAsia"/>
+          <w:color w:val="000000" w:themeColor="text1"/>
+        </w:rPr>
+        <w:t>패턴은 특히 컴포넌트를 분리하고 코드를 효율적으로 재사용할 수 있고,</w:t>
+      </w:r>
+      <w:r>
+        <w:rPr>
+          <w:rFonts w:ascii="나눔바른고딕 Light" w:eastAsia="나눔바른고딕 Light" w:hAnsi="나눔바른고딕 Light" w:cstheme="majorBidi"/>
+          <w:color w:val="000000" w:themeColor="text1"/>
+        </w:rPr>
+        <w:t xml:space="preserve"> </w:t>
+      </w:r>
+      <w:r>
+        <w:rPr>
+          <w:rFonts w:ascii="나눔바른고딕 Light" w:eastAsia="나눔바른고딕 Light" w:hAnsi="나눔바른고딕 Light" w:cstheme="majorBidi" w:hint="eastAsia"/>
+          <w:color w:val="000000" w:themeColor="text1"/>
+        </w:rPr>
+        <w:t>동일한 모델에 대해 여러 뷰를 적용시킬 수 있다는 점에서</w:t>
+      </w:r>
+      <w:r>
+        <w:rPr>
+          <w:rFonts w:ascii="나눔바른고딕 Light" w:eastAsia="나눔바른고딕 Light" w:hAnsi="나눔바른고딕 Light" w:cstheme="majorBidi"/>
+          <w:color w:val="000000" w:themeColor="text1"/>
+        </w:rPr>
+        <w:t xml:space="preserve"> </w:t>
+      </w:r>
+      <w:r>
+        <w:rPr>
+          <w:rFonts w:ascii="나눔바른고딕 Light" w:eastAsia="나눔바른고딕 Light" w:hAnsi="나눔바른고딕 Light" w:cstheme="majorBidi" w:hint="eastAsia"/>
+          <w:color w:val="000000" w:themeColor="text1"/>
+        </w:rPr>
+        <w:t>장점이 있다.</w:t>
+      </w:r>
+      <w:r>
+        <w:rPr>
+          <w:rFonts w:ascii="나눔바른고딕 Light" w:eastAsia="나눔바른고딕 Light" w:hAnsi="나눔바른고딕 Light" w:cstheme="majorBidi"/>
+          <w:color w:val="000000" w:themeColor="text1"/>
+        </w:rPr>
+        <w:t xml:space="preserve"> </w:t>
+      </w:r>
+      <w:r>
+        <w:rPr>
+          <w:rFonts w:ascii="나눔바른고딕 Light" w:eastAsia="나눔바른고딕 Light" w:hAnsi="나눔바른고딕 Light" w:cstheme="majorBidi"/>
+          <w:color w:val="000000" w:themeColor="text1"/>
+        </w:rPr>
+        <w:t xml:space="preserve">MVC </w:t>
+      </w:r>
+      <w:r>
+        <w:rPr>
+          <w:rFonts w:ascii="나눔바른고딕 Light" w:eastAsia="나눔바른고딕 Light" w:hAnsi="나눔바른고딕 Light" w:cstheme="majorBidi" w:hint="eastAsia"/>
+          <w:color w:val="000000" w:themeColor="text1"/>
+        </w:rPr>
+        <w:t>패턴의 상세한 적용</w:t>
+      </w:r>
+      <w:r>
+        <w:rPr>
+          <w:rFonts w:ascii="나눔바른고딕 Light" w:eastAsia="나눔바른고딕 Light" w:hAnsi="나눔바른고딕 Light" w:cstheme="majorBidi" w:hint="eastAsia"/>
+          <w:color w:val="000000" w:themeColor="text1"/>
+        </w:rPr>
+        <w:t xml:space="preserve"> 및 프로토타이핑</w:t>
+      </w:r>
+      <w:r>
+        <w:rPr>
+          <w:rFonts w:ascii="나눔바른고딕 Light" w:eastAsia="나눔바른고딕 Light" w:hAnsi="나눔바른고딕 Light" w:cstheme="majorBidi" w:hint="eastAsia"/>
+          <w:color w:val="000000" w:themeColor="text1"/>
+        </w:rPr>
+        <w:t xml:space="preserve">은 </w:t>
+      </w:r>
+      <w:r>
+        <w:rPr>
+          <w:rFonts w:ascii="나눔바른고딕 Light" w:eastAsia="나눔바른고딕 Light" w:hAnsi="나눔바른고딕 Light" w:cstheme="majorBidi"/>
+          <w:color w:val="000000" w:themeColor="text1"/>
+        </w:rPr>
+        <w:t>‘</w:t>
+      </w:r>
+      <w:r>
+        <w:rPr>
+          <w:rFonts w:ascii="나눔바른고딕 Light" w:eastAsia="나눔바른고딕 Light" w:hAnsi="나눔바른고딕 Light" w:cstheme="majorBidi" w:hint="eastAsia"/>
+          <w:color w:val="000000" w:themeColor="text1"/>
+        </w:rPr>
+        <w:t>V</w:t>
+      </w:r>
+      <w:r>
+        <w:rPr>
+          <w:rFonts w:ascii="나눔바른고딕 Light" w:eastAsia="나눔바른고딕 Light" w:hAnsi="나눔바른고딕 Light" w:cstheme="majorBidi"/>
+          <w:color w:val="000000" w:themeColor="text1"/>
+        </w:rPr>
+        <w:t xml:space="preserve">. </w:t>
+      </w:r>
+      <w:r>
+        <w:rPr>
+          <w:rFonts w:ascii="나눔바른고딕 Light" w:eastAsia="나눔바른고딕 Light" w:hAnsi="나눔바른고딕 Light" w:cstheme="majorBidi" w:hint="eastAsia"/>
+          <w:color w:val="000000" w:themeColor="text1"/>
+        </w:rPr>
+        <w:t>구현</w:t>
+      </w:r>
+      <w:r>
+        <w:rPr>
+          <w:rFonts w:ascii="나눔바른고딕 Light" w:eastAsia="나눔바른고딕 Light" w:hAnsi="나눔바른고딕 Light" w:cstheme="majorBidi" w:hint="eastAsia"/>
+          <w:color w:val="000000" w:themeColor="text1"/>
+        </w:rPr>
+        <w:t xml:space="preserve"> 및 보완점 </w:t>
+      </w:r>
+      <w:r>
+        <w:rPr>
+          <w:rFonts w:ascii="나눔바른고딕 Light" w:eastAsia="나눔바른고딕 Light" w:hAnsi="나눔바른고딕 Light" w:cstheme="majorBidi"/>
+          <w:color w:val="000000" w:themeColor="text1"/>
+        </w:rPr>
+        <w:t xml:space="preserve">– (3) MVC </w:t>
+      </w:r>
+      <w:r>
+        <w:rPr>
+          <w:rFonts w:ascii="나눔바른고딕 Light" w:eastAsia="나눔바른고딕 Light" w:hAnsi="나눔바른고딕 Light" w:cstheme="majorBidi" w:hint="eastAsia"/>
+          <w:color w:val="000000" w:themeColor="text1"/>
+        </w:rPr>
+        <w:t>p</w:t>
+      </w:r>
+      <w:r>
+        <w:rPr>
+          <w:rFonts w:ascii="나눔바른고딕 Light" w:eastAsia="나눔바른고딕 Light" w:hAnsi="나눔바른고딕 Light" w:cstheme="majorBidi"/>
+          <w:color w:val="000000" w:themeColor="text1"/>
+        </w:rPr>
+        <w:t>attern</w:t>
+      </w:r>
+      <w:r>
+        <w:rPr>
+          <w:rFonts w:ascii="나눔바른고딕 Light" w:eastAsia="나눔바른고딕 Light" w:hAnsi="나눔바른고딕 Light" w:cstheme="majorBidi"/>
+          <w:color w:val="000000" w:themeColor="text1"/>
+        </w:rPr>
+        <w:t>’</w:t>
+      </w:r>
+      <w:r>
+        <w:rPr>
+          <w:rFonts w:ascii="나눔바른고딕 Light" w:eastAsia="나눔바른고딕 Light" w:hAnsi="나눔바른고딕 Light" w:cstheme="majorBidi" w:hint="eastAsia"/>
+          <w:color w:val="000000" w:themeColor="text1"/>
+        </w:rPr>
+        <w:t>에서 다루도록 하겠다.</w:t>
+      </w:r>
+      <w:r>
+        <w:rPr>
+          <w:rFonts w:ascii="나눔바른고딕 Light" w:eastAsia="나눔바른고딕 Light" w:hAnsi="나눔바른고딕 Light" w:cstheme="majorBidi"/>
+          <w:color w:val="000000" w:themeColor="text1"/>
+        </w:rPr>
+        <w:tab/>
+      </w:r>
+    </w:p>
+    <w:p>
+      <w:pPr>
+        <w:rPr>
+          <w:rFonts w:ascii="나눔바른고딕 Light" w:eastAsia="나눔바른고딕 Light" w:hAnsi="나눔바른고딕 Light" w:cstheme="majorBidi" w:hint="eastAsia"/>
+          <w:color w:val="000000" w:themeColor="text1"/>
+        </w:rPr>
+      </w:pPr>
+    </w:p>
+    <w:p>
+      <w:pPr>
+        <w:pStyle w:val="aa"/>
+        <w:numPr>
+          <w:ilvl w:val="2"/>
+          <w:numId w:val="23"/>
+        </w:numPr>
+        <w:rPr>
+          <w:rFonts w:ascii="나눔바른고딕 Light" w:eastAsia="나눔바른고딕 Light" w:hAnsi="나눔바른고딕 Light" w:cstheme="majorBidi"/>
+          <w:color w:val="000000" w:themeColor="text1"/>
+        </w:rPr>
+      </w:pPr>
+      <w:r>
+        <w:rPr>
+          <w:rFonts w:ascii="나눔바른고딕 Light" w:eastAsia="나눔바른고딕 Light" w:hAnsi="나눔바른고딕 Light" w:cstheme="majorBidi" w:hint="eastAsia"/>
+          <w:color w:val="000000" w:themeColor="text1"/>
+        </w:rPr>
+        <w:t xml:space="preserve">개발 방법론 </w:t>
+      </w:r>
+      <w:r>
+        <w:rPr>
+          <w:rFonts w:ascii="나눔바른고딕 Light" w:eastAsia="나눔바른고딕 Light" w:hAnsi="나눔바른고딕 Light" w:cstheme="majorBidi"/>
+          <w:color w:val="000000" w:themeColor="text1"/>
+        </w:rPr>
+        <w:t>–</w:t>
+      </w:r>
+      <w:r>
+        <w:rPr>
+          <w:rFonts w:ascii="나눔바른고딕 Light" w:eastAsia="나눔바른고딕 Light" w:hAnsi="나눔바른고딕 Light" w:cstheme="majorBidi"/>
+          <w:color w:val="000000" w:themeColor="text1"/>
+        </w:rPr>
+        <w:t xml:space="preserve"> UP</w:t>
+      </w:r>
+    </w:p>
+    <w:p>
+      <w:pPr>
+        <w:pStyle w:val="aa"/>
+        <w:ind w:left="927" w:firstLineChars="100" w:firstLine="214"/>
+        <w:rPr>
+          <w:rFonts w:ascii="나눔바른고딕 Light" w:eastAsia="나눔바른고딕 Light" w:hAnsi="나눔바른고딕 Light" w:cstheme="majorBidi" w:hint="eastAsia"/>
+          <w:color w:val="000000" w:themeColor="text1"/>
+        </w:rPr>
+      </w:pPr>
+      <w:r>
+        <w:rPr>
+          <w:rFonts w:ascii="나눔바른고딕 Light" w:eastAsia="나눔바른고딕 Light" w:hAnsi="나눔바른고딕 Light" w:cstheme="majorBidi" w:hint="eastAsia"/>
+          <w:color w:val="000000" w:themeColor="text1"/>
+        </w:rPr>
+        <w:t>O</w:t>
+      </w:r>
+      <w:r>
+        <w:rPr>
+          <w:rFonts w:ascii="나눔바른고딕 Light" w:eastAsia="나눔바른고딕 Light" w:hAnsi="나눔바른고딕 Light" w:cstheme="majorBidi"/>
+          <w:color w:val="000000" w:themeColor="text1"/>
+        </w:rPr>
+        <w:t>OAD</w:t>
+      </w:r>
+      <w:r>
+        <w:rPr>
+          <w:rFonts w:ascii="나눔바른고딕 Light" w:eastAsia="나눔바른고딕 Light" w:hAnsi="나눔바른고딕 Light" w:cstheme="majorBidi" w:hint="eastAsia"/>
+          <w:color w:val="000000" w:themeColor="text1"/>
+        </w:rPr>
+        <w:t>를 적용한 컴포넌트 기반의 시스템을</w:t>
+      </w:r>
+      <w:r>
+        <w:rPr>
+          <w:rFonts w:ascii="나눔바른고딕 Light" w:eastAsia="나눔바른고딕 Light" w:hAnsi="나눔바른고딕 Light" w:cstheme="majorBidi"/>
+          <w:color w:val="000000" w:themeColor="text1"/>
+        </w:rPr>
+        <w:t xml:space="preserve"> </w:t>
+      </w:r>
+      <w:r>
+        <w:rPr>
+          <w:rFonts w:ascii="나눔바른고딕 Light" w:eastAsia="나눔바른고딕 Light" w:hAnsi="나눔바른고딕 Light" w:cstheme="majorBidi" w:hint="eastAsia"/>
+          <w:color w:val="000000" w:themeColor="text1"/>
+        </w:rPr>
+        <w:t>만들고 컴포넌트의 재사용을 하며 개발을 해야 하였고,</w:t>
+      </w:r>
+      <w:r>
+        <w:rPr>
+          <w:rFonts w:ascii="나눔바른고딕 Light" w:eastAsia="나눔바른고딕 Light" w:hAnsi="나눔바른고딕 Light" w:cstheme="majorBidi"/>
+          <w:color w:val="000000" w:themeColor="text1"/>
+        </w:rPr>
+        <w:t xml:space="preserve"> </w:t>
+      </w:r>
+      <w:r>
+        <w:rPr>
+          <w:rFonts w:ascii="나눔바른고딕 Light" w:eastAsia="나눔바른고딕 Light" w:hAnsi="나눔바른고딕 Light" w:cstheme="majorBidi" w:hint="eastAsia"/>
+          <w:color w:val="000000" w:themeColor="text1"/>
+        </w:rPr>
+        <w:t xml:space="preserve">짧은 기간동안 반복과 점층적으로 개발하면서 방향성을 유지하기 위한 목적을 달성하기 위해 </w:t>
+      </w:r>
+      <w:r>
+        <w:rPr>
+          <w:rFonts w:ascii="나눔바른고딕 Light" w:eastAsia="나눔바른고딕 Light" w:hAnsi="나눔바른고딕 Light" w:cstheme="majorBidi"/>
+          <w:color w:val="000000" w:themeColor="text1"/>
+        </w:rPr>
+        <w:t>UP</w:t>
+      </w:r>
+      <w:r>
+        <w:rPr>
+          <w:rFonts w:ascii="나눔바른고딕 Light" w:eastAsia="나눔바른고딕 Light" w:hAnsi="나눔바른고딕 Light" w:cstheme="majorBidi"/>
+          <w:color w:val="000000" w:themeColor="text1"/>
+        </w:rPr>
+        <w:t>(Unified Process)</w:t>
+      </w:r>
+      <w:r>
+        <w:rPr>
+          <w:rFonts w:ascii="나눔바른고딕 Light" w:eastAsia="나눔바른고딕 Light" w:hAnsi="나눔바른고딕 Light" w:cstheme="majorBidi"/>
+          <w:color w:val="000000" w:themeColor="text1"/>
+        </w:rPr>
+        <w:t xml:space="preserve"> </w:t>
+      </w:r>
+      <w:r>
+        <w:rPr>
+          <w:rFonts w:ascii="나눔바른고딕 Light" w:eastAsia="나눔바른고딕 Light" w:hAnsi="나눔바른고딕 Light" w:cstheme="majorBidi" w:hint="eastAsia"/>
+          <w:color w:val="000000" w:themeColor="text1"/>
+        </w:rPr>
+        <w:t>모델을 선택하였다.</w:t>
+      </w:r>
+      <w:r>
+        <w:rPr>
+          <w:rFonts w:ascii="나눔바른고딕 Light" w:eastAsia="나눔바른고딕 Light" w:hAnsi="나눔바른고딕 Light" w:cstheme="majorBidi"/>
+          <w:color w:val="000000" w:themeColor="text1"/>
+        </w:rPr>
+        <w:t xml:space="preserve"> </w:t>
+      </w:r>
+      <w:r>
+        <w:rPr>
+          <w:rFonts w:ascii="나눔바른고딕 Light" w:eastAsia="나눔바른고딕 Light" w:hAnsi="나눔바른고딕 Light" w:cstheme="majorBidi" w:hint="eastAsia"/>
+          <w:color w:val="000000" w:themeColor="text1"/>
+        </w:rPr>
+        <w:t>도입부에서는 프로젝트 분석 위주,</w:t>
+      </w:r>
+      <w:r>
+        <w:rPr>
+          <w:rFonts w:ascii="나눔바른고딕 Light" w:eastAsia="나눔바른고딕 Light" w:hAnsi="나눔바른고딕 Light" w:cstheme="majorBidi"/>
+          <w:color w:val="000000" w:themeColor="text1"/>
+        </w:rPr>
+        <w:t xml:space="preserve"> </w:t>
+      </w:r>
+      <w:r>
+        <w:rPr>
+          <w:rFonts w:ascii="나눔바른고딕 Light" w:eastAsia="나눔바른고딕 Light" w:hAnsi="나눔바른고딕 Light" w:cstheme="majorBidi" w:hint="eastAsia"/>
+          <w:color w:val="000000" w:themeColor="text1"/>
+        </w:rPr>
+        <w:t>그 이후에는 설계와 구현에 집중을 하며 시간을 배분하여 개발하였다.</w:t>
+      </w:r>
+      <w:r>
+        <w:rPr>
+          <w:rFonts w:ascii="나눔바른고딕 Light" w:eastAsia="나눔바른고딕 Light" w:hAnsi="나눔바른고딕 Light" w:cstheme="majorBidi"/>
+          <w:color w:val="000000" w:themeColor="text1"/>
+        </w:rPr>
+        <w:t xml:space="preserve"> </w:t>
+      </w:r>
     </w:p>
     <w:p>
       <w:pPr>
@@ -11989,7 +12491,13 @@
         <w:rPr>
           <w:rFonts w:ascii="나눔바른고딕 Light" w:eastAsia="나눔바른고딕 Light" w:hAnsi="나눔바른고딕 Light" w:cstheme="majorBidi"/>
         </w:rPr>
-        <w:t xml:space="preserve"> MVC model</w:t>
+        <w:t xml:space="preserve"> MVC </w:t>
+      </w:r>
+      <w:r>
+        <w:rPr>
+          <w:rFonts w:ascii="나눔바른고딕 Light" w:eastAsia="나눔바른고딕 Light" w:hAnsi="나눔바른고딕 Light" w:cstheme="majorBidi"/>
+        </w:rPr>
+        <w:t>pattern</w:t>
       </w:r>
     </w:p>
     <w:p>
@@ -12423,6 +12931,7 @@
           <w:rFonts w:ascii="나눔바른고딕 Light" w:eastAsia="나눔바른고딕 Light" w:hAnsi="나눔바른고딕 Light" w:cstheme="majorBidi" w:hint="eastAsia"/>
           <w:highlight w:val="yellow"/>
         </w:rPr>
+        <w:lastRenderedPageBreak/>
         <w:t>이벤트의</w:t>
       </w:r>
       <w:r>
@@ -12838,15 +13347,21 @@
           <w:rFonts w:ascii="나눔바른고딕 Light" w:eastAsia="나눔바른고딕 Light" w:hAnsi="나눔바른고딕 Light" w:cstheme="majorBidi"/>
           <w:highlight w:val="yellow"/>
         </w:rPr>
-        <w:t xml:space="preserve"> 어디에 </w:t>
+        <w:t xml:space="preserve"> 어디에 위치할지, 어떤 이미지를 보여줄지, 등등 보여주는 것에 대한 모든 것을 처리한다. 우리가 만든 화면 구조 말고 다른 방식으로 만들고 싶다면 뷰 코드를 수정하면 된다. 뷰는 크게 3가지가 있는데 처음에 게임을 시작할</w:t>
+      </w:r>
+      <w:r>
+        <w:rPr>
+          <w:rFonts w:ascii="나눔바른고딕 Light" w:eastAsia="나눔바른고딕 Light" w:hAnsi="나눔바른고딕 Light" w:cstheme="majorBidi" w:hint="eastAsia"/>
+          <w:highlight w:val="yellow"/>
+        </w:rPr>
+        <w:t xml:space="preserve"> </w:t>
       </w:r>
       <w:r>
         <w:rPr>
           <w:rFonts w:ascii="나눔바른고딕 Light" w:eastAsia="나눔바른고딕 Light" w:hAnsi="나눔바른고딕 Light" w:cstheme="majorBidi"/>
           <w:highlight w:val="yellow"/>
         </w:rPr>
-        <w:lastRenderedPageBreak/>
-        <w:t>위치할지, 어떤 이미지를 보여줄지, 등등 보여주는 것에 대한 모든 것을 처리한다. 우리가 만든 화면 구조 말고 다른 방식으로 만들고 싶다면 뷰 코드를 수정하면 된다. 뷰는 크게 3가지가 있는데 처음에 게임을 시작할</w:t>
+        <w:t>때 참여</w:t>
       </w:r>
       <w:r>
         <w:rPr>
@@ -12860,28 +13375,97 @@
           <w:rFonts w:ascii="나눔바른고딕 Light" w:eastAsia="나눔바른고딕 Light" w:hAnsi="나눔바른고딕 Light" w:cstheme="majorBidi"/>
           <w:highlight w:val="yellow"/>
         </w:rPr>
-        <w:t>때 참여</w:t>
+        <w:t xml:space="preserve">팀, 말의 개수를 정하는 SetupDialog.cpp, 게임을 진행하는 MainWindow.cpp, 게임 결과를 보여주는 ResultDialog.cpp가 있다. </w:t>
       </w:r>
       <w:r>
         <w:rPr>
           <w:rFonts w:ascii="나눔바른고딕 Light" w:eastAsia="나눔바른고딕 Light" w:hAnsi="나눔바른고딕 Light" w:cstheme="majorBidi" w:hint="eastAsia"/>
           <w:highlight w:val="yellow"/>
         </w:rPr>
+        <w:t xml:space="preserve">이때 </w:t>
+      </w:r>
+      <w:proofErr w:type="spellStart"/>
+      <w:r>
+        <w:rPr>
+          <w:rFonts w:ascii="나눔바른고딕 Light" w:eastAsia="나눔바른고딕 Light" w:hAnsi="나눔바른고딕 Light" w:cstheme="majorBidi"/>
+          <w:highlight w:val="yellow"/>
+        </w:rPr>
+        <w:t>SetupDialog</w:t>
+      </w:r>
+      <w:proofErr w:type="spellEnd"/>
+      <w:r>
+        <w:rPr>
+          <w:rFonts w:ascii="나눔바른고딕 Light" w:eastAsia="나눔바른고딕 Light" w:hAnsi="나눔바른고딕 Light" w:cstheme="majorBidi" w:hint="eastAsia"/>
+          <w:highlight w:val="yellow"/>
+        </w:rPr>
+        <w:t xml:space="preserve">와 </w:t>
+      </w:r>
+      <w:proofErr w:type="spellStart"/>
+      <w:r>
+        <w:rPr>
+          <w:rFonts w:ascii="나눔바른고딕 Light" w:eastAsia="나눔바른고딕 Light" w:hAnsi="나눔바른고딕 Light" w:cstheme="majorBidi"/>
+          <w:highlight w:val="yellow"/>
+        </w:rPr>
+        <w:t>ResultDialog</w:t>
+      </w:r>
+      <w:proofErr w:type="spellEnd"/>
+      <w:r>
+        <w:rPr>
+          <w:rFonts w:ascii="나눔바른고딕 Light" w:eastAsia="나눔바른고딕 Light" w:hAnsi="나눔바른고딕 Light" w:cstheme="majorBidi" w:hint="eastAsia"/>
+          <w:highlight w:val="yellow"/>
+        </w:rPr>
+        <w:t xml:space="preserve">는 동작이 단순하여 </w:t>
+      </w:r>
+      <w:r>
+        <w:rPr>
+          <w:rFonts w:ascii="나눔바른고딕 Light" w:eastAsia="나눔바른고딕 Light" w:hAnsi="나눔바른고딕 Light" w:cstheme="majorBidi"/>
+          <w:highlight w:val="yellow"/>
+        </w:rPr>
+        <w:t>model</w:t>
+      </w:r>
+      <w:r>
+        <w:rPr>
+          <w:rFonts w:ascii="나눔바른고딕 Light" w:eastAsia="나눔바른고딕 Light" w:hAnsi="나눔바른고딕 Light" w:cstheme="majorBidi" w:hint="eastAsia"/>
+          <w:highlight w:val="yellow"/>
+        </w:rPr>
+        <w:t>을 알 필요가 없다고 판단,</w:t>
+      </w:r>
+      <w:r>
+        <w:rPr>
+          <w:rFonts w:ascii="나눔바른고딕 Light" w:eastAsia="나눔바른고딕 Light" w:hAnsi="나눔바른고딕 Light" w:cstheme="majorBidi"/>
+          <w:highlight w:val="yellow"/>
+        </w:rPr>
+        <w:t xml:space="preserve"> controller</w:t>
+      </w:r>
+      <w:r>
+        <w:rPr>
+          <w:rFonts w:ascii="나눔바른고딕 Light" w:eastAsia="나눔바른고딕 Light" w:hAnsi="나눔바른고딕 Light" w:cstheme="majorBidi" w:hint="eastAsia"/>
+          <w:highlight w:val="yellow"/>
+        </w:rPr>
+        <w:t>만 알 수 있도록 설계했다.</w:t>
+      </w:r>
+      <w:r>
+        <w:rPr>
+          <w:rFonts w:ascii="나눔바른고딕 Light" w:eastAsia="나눔바른고딕 Light" w:hAnsi="나눔바른고딕 Light" w:cstheme="majorBidi"/>
+          <w:highlight w:val="yellow"/>
+        </w:rPr>
         <w:t xml:space="preserve"> </w:t>
       </w:r>
+      <w:proofErr w:type="spellStart"/>
       <w:r>
         <w:rPr>
           <w:rFonts w:ascii="나눔바른고딕 Light" w:eastAsia="나눔바른고딕 Light" w:hAnsi="나눔바른고딕 Light" w:cstheme="majorBidi"/>
           <w:highlight w:val="yellow"/>
         </w:rPr>
-        <w:t xml:space="preserve">팀, 말의 개수를 정하는 SetupDialog.cpp, 게임을 진행하는 MainWindow.cpp, 게임 결과를 보여주는 ResultDialog.cpp가 있다. </w:t>
-      </w:r>
+        <w:t>MainTeams</w:t>
+      </w:r>
+      <w:proofErr w:type="spellEnd"/>
       <w:r>
         <w:rPr>
           <w:rFonts w:ascii="나눔바른고딕 Light" w:eastAsia="나눔바른고딕 Light" w:hAnsi="나눔바른고딕 Light" w:cstheme="majorBidi" w:hint="eastAsia"/>
           <w:highlight w:val="yellow"/>
         </w:rPr>
-        <w:t xml:space="preserve">이때 </w:t>
+        <w:t xml:space="preserve">는 게임화면 상에서 팀 별 말의 현황을 보여주는 View를 구현하는 클래스이고 </w:t>
       </w:r>
       <w:proofErr w:type="spellStart"/>
       <w:r>
@@ -12889,7 +13473,7 @@
           <w:rFonts w:ascii="나눔바른고딕 Light" w:eastAsia="나눔바른고딕 Light" w:hAnsi="나눔바른고딕 Light" w:cstheme="majorBidi"/>
           <w:highlight w:val="yellow"/>
         </w:rPr>
-        <w:t>SetupDialog</w:t>
+        <w:t>MainBoard</w:t>
       </w:r>
       <w:proofErr w:type="spellEnd"/>
       <w:r>
@@ -12897,7 +13481,35 @@
           <w:rFonts w:ascii="나눔바른고딕 Light" w:eastAsia="나눔바른고딕 Light" w:hAnsi="나눔바른고딕 Light" w:cstheme="majorBidi" w:hint="eastAsia"/>
           <w:highlight w:val="yellow"/>
         </w:rPr>
-        <w:t xml:space="preserve">와 </w:t>
+        <w:t xml:space="preserve">는 윷판에 관련된 </w:t>
+      </w:r>
+      <w:r>
+        <w:rPr>
+          <w:rFonts w:ascii="나눔바른고딕 Light" w:eastAsia="나눔바른고딕 Light" w:hAnsi="나눔바른고딕 Light" w:cstheme="majorBidi"/>
+          <w:highlight w:val="yellow"/>
+        </w:rPr>
+        <w:t>View</w:t>
+      </w:r>
+      <w:r>
+        <w:rPr>
+          <w:rFonts w:ascii="나눔바른고딕 Light" w:eastAsia="나눔바른고딕 Light" w:hAnsi="나눔바른고딕 Light" w:cstheme="majorBidi" w:hint="eastAsia"/>
+          <w:highlight w:val="yellow"/>
+        </w:rPr>
+        <w:t>를 구현하는 클래스이다.</w:t>
+      </w:r>
+      <w:r>
+        <w:rPr>
+          <w:rFonts w:ascii="나눔바른고딕 Light" w:eastAsia="나눔바른고딕 Light" w:hAnsi="나눔바른고딕 Light" w:cstheme="majorBidi"/>
+          <w:highlight w:val="yellow"/>
+        </w:rPr>
+        <w:t xml:space="preserve"> </w:t>
+      </w:r>
+      <w:r>
+        <w:rPr>
+          <w:rFonts w:ascii="나눔바른고딕 Light" w:eastAsia="나눔바른고딕 Light" w:hAnsi="나눔바른고딕 Light" w:cstheme="majorBidi" w:hint="eastAsia"/>
+          <w:highlight w:val="yellow"/>
+        </w:rPr>
+        <w:t xml:space="preserve">둘다 </w:t>
       </w:r>
       <w:proofErr w:type="spellStart"/>
       <w:r>
@@ -12905,7 +13517,7 @@
           <w:rFonts w:ascii="나눔바른고딕 Light" w:eastAsia="나눔바른고딕 Light" w:hAnsi="나눔바른고딕 Light" w:cstheme="majorBidi"/>
           <w:highlight w:val="yellow"/>
         </w:rPr>
-        <w:t>ResultDialog</w:t>
+        <w:t>MainWindow</w:t>
       </w:r>
       <w:proofErr w:type="spellEnd"/>
       <w:r>
@@ -12913,146 +13525,35 @@
           <w:rFonts w:ascii="나눔바른고딕 Light" w:eastAsia="나눔바른고딕 Light" w:hAnsi="나눔바른고딕 Light" w:cstheme="majorBidi" w:hint="eastAsia"/>
           <w:highlight w:val="yellow"/>
         </w:rPr>
-        <w:t xml:space="preserve">는 동작이 단순하여 </w:t>
-      </w:r>
-      <w:r>
-        <w:rPr>
-          <w:rFonts w:ascii="나눔바른고딕 Light" w:eastAsia="나눔바른고딕 Light" w:hAnsi="나눔바른고딕 Light" w:cstheme="majorBidi"/>
-          <w:highlight w:val="yellow"/>
-        </w:rPr>
-        <w:t>model</w:t>
+        <w:t>에 속해</w:t>
       </w:r>
       <w:r>
         <w:rPr>
           <w:rFonts w:ascii="나눔바른고딕 Light" w:eastAsia="나눔바른고딕 Light" w:hAnsi="나눔바른고딕 Light" w:cstheme="majorBidi" w:hint="eastAsia"/>
           <w:highlight w:val="yellow"/>
         </w:rPr>
-        <w:t>을 알 필요가 없다고 판단,</w:t>
-      </w:r>
-      <w:r>
-        <w:rPr>
-          <w:rFonts w:ascii="나눔바른고딕 Light" w:eastAsia="나눔바른고딕 Light" w:hAnsi="나눔바른고딕 Light" w:cstheme="majorBidi"/>
-          <w:highlight w:val="yellow"/>
-        </w:rPr>
-        <w:t xml:space="preserve"> controller</w:t>
+        <w:t xml:space="preserve"> </w:t>
       </w:r>
       <w:r>
         <w:rPr>
           <w:rFonts w:ascii="나눔바른고딕 Light" w:eastAsia="나눔바른고딕 Light" w:hAnsi="나눔바른고딕 Light" w:cstheme="majorBidi" w:hint="eastAsia"/>
           <w:highlight w:val="yellow"/>
         </w:rPr>
-        <w:t>만 알 수 있도록 설계했다.</w:t>
-      </w:r>
-      <w:r>
-        <w:rPr>
-          <w:rFonts w:ascii="나눔바른고딕 Light" w:eastAsia="나눔바른고딕 Light" w:hAnsi="나눔바른고딕 Light" w:cstheme="majorBidi"/>
-          <w:highlight w:val="yellow"/>
+        <w:t>있다.</w:t>
+      </w:r>
+      <w:r>
+        <w:rPr>
+          <w:rFonts w:ascii="나눔바른고딕 Light" w:eastAsia="나눔바른고딕 Light" w:hAnsi="나눔바른고딕 Light" w:cstheme="majorBidi" w:hint="eastAsia"/>
         </w:rPr>
         <w:t xml:space="preserve"> </w:t>
       </w:r>
-      <w:proofErr w:type="spellStart"/>
-      <w:r>
-        <w:rPr>
-          <w:rFonts w:ascii="나눔바른고딕 Light" w:eastAsia="나눔바른고딕 Light" w:hAnsi="나눔바른고딕 Light" w:cstheme="majorBidi"/>
-          <w:highlight w:val="yellow"/>
-        </w:rPr>
-        <w:t>MainTeams</w:t>
-      </w:r>
-      <w:proofErr w:type="spellEnd"/>
-      <w:r>
-        <w:rPr>
-          <w:rFonts w:ascii="나눔바른고딕 Light" w:eastAsia="나눔바른고딕 Light" w:hAnsi="나눔바른고딕 Light" w:cstheme="majorBidi" w:hint="eastAsia"/>
-          <w:highlight w:val="yellow"/>
-        </w:rPr>
-        <w:t xml:space="preserve">는 게임화면 상에서 팀 별 말의 현황을 보여주는 View를 구현하는 클래스이고 </w:t>
-      </w:r>
-      <w:proofErr w:type="spellStart"/>
-      <w:r>
-        <w:rPr>
-          <w:rFonts w:ascii="나눔바른고딕 Light" w:eastAsia="나눔바른고딕 Light" w:hAnsi="나눔바른고딕 Light" w:cstheme="majorBidi"/>
-          <w:highlight w:val="yellow"/>
-        </w:rPr>
-        <w:t>MainBoard</w:t>
-      </w:r>
-      <w:proofErr w:type="spellEnd"/>
-      <w:r>
-        <w:rPr>
-          <w:rFonts w:ascii="나눔바른고딕 Light" w:eastAsia="나눔바른고딕 Light" w:hAnsi="나눔바른고딕 Light" w:cstheme="majorBidi" w:hint="eastAsia"/>
-          <w:highlight w:val="yellow"/>
-        </w:rPr>
-        <w:t xml:space="preserve">는 윷판에 관련된 </w:t>
-      </w:r>
-      <w:r>
-        <w:rPr>
-          <w:rFonts w:ascii="나눔바른고딕 Light" w:eastAsia="나눔바른고딕 Light" w:hAnsi="나눔바른고딕 Light" w:cstheme="majorBidi"/>
-          <w:highlight w:val="yellow"/>
-        </w:rPr>
-        <w:t>View</w:t>
-      </w:r>
-      <w:r>
-        <w:rPr>
-          <w:rFonts w:ascii="나눔바른고딕 Light" w:eastAsia="나눔바른고딕 Light" w:hAnsi="나눔바른고딕 Light" w:cstheme="majorBidi" w:hint="eastAsia"/>
-          <w:highlight w:val="yellow"/>
-        </w:rPr>
-        <w:t>를 구현하는 클래스이다.</w:t>
-      </w:r>
-      <w:r>
-        <w:rPr>
-          <w:rFonts w:ascii="나눔바른고딕 Light" w:eastAsia="나눔바른고딕 Light" w:hAnsi="나눔바른고딕 Light" w:cstheme="majorBidi"/>
-          <w:highlight w:val="yellow"/>
-        </w:rPr>
-        <w:t xml:space="preserve"> </w:t>
-      </w:r>
-      <w:r>
-        <w:rPr>
-          <w:rFonts w:ascii="나눔바른고딕 Light" w:eastAsia="나눔바른고딕 Light" w:hAnsi="나눔바른고딕 Light" w:cstheme="majorBidi" w:hint="eastAsia"/>
-          <w:highlight w:val="yellow"/>
-        </w:rPr>
-        <w:t xml:space="preserve">둘다 </w:t>
-      </w:r>
-      <w:proofErr w:type="spellStart"/>
-      <w:r>
-        <w:rPr>
-          <w:rFonts w:ascii="나눔바른고딕 Light" w:eastAsia="나눔바른고딕 Light" w:hAnsi="나눔바른고딕 Light" w:cstheme="majorBidi"/>
-          <w:highlight w:val="yellow"/>
-        </w:rPr>
-        <w:t>MainWindow</w:t>
-      </w:r>
-      <w:proofErr w:type="spellEnd"/>
-      <w:r>
-        <w:rPr>
-          <w:rFonts w:ascii="나눔바른고딕 Light" w:eastAsia="나눔바른고딕 Light" w:hAnsi="나눔바른고딕 Light" w:cstheme="majorBidi" w:hint="eastAsia"/>
-          <w:highlight w:val="yellow"/>
-        </w:rPr>
-        <w:t>에 속해</w:t>
-      </w:r>
-      <w:r>
-        <w:rPr>
-          <w:rFonts w:ascii="나눔바른고딕 Light" w:eastAsia="나눔바른고딕 Light" w:hAnsi="나눔바른고딕 Light" w:cstheme="majorBidi" w:hint="eastAsia"/>
-          <w:highlight w:val="yellow"/>
-        </w:rPr>
-        <w:t xml:space="preserve"> </w:t>
-      </w:r>
-      <w:r>
-        <w:rPr>
-          <w:rFonts w:ascii="나눔바른고딕 Light" w:eastAsia="나눔바른고딕 Light" w:hAnsi="나눔바른고딕 Light" w:cstheme="majorBidi" w:hint="eastAsia"/>
-          <w:highlight w:val="yellow"/>
-        </w:rPr>
-        <w:t>있다.</w:t>
-      </w:r>
-      <w:r>
-        <w:rPr>
-          <w:rFonts w:ascii="나눔바른고딕 Light" w:eastAsia="나눔바른고딕 Light" w:hAnsi="나눔바른고딕 Light" w:cstheme="majorBidi" w:hint="eastAsia"/>
-        </w:rPr>
-        <w:t xml:space="preserve"> </w:t>
-      </w:r>
     </w:p>
     <w:p>
       <w:pPr>
         <w:spacing w:line="276" w:lineRule="auto"/>
         <w:ind w:left="1080"/>
         <w:rPr>
-          <w:rFonts w:ascii="나눔바른고딕 Light" w:eastAsia="나눔바른고딕 Light" w:hAnsi="나눔바른고딕 Light" w:hint="eastAsia"/>
+          <w:rFonts w:ascii="나눔바른고딕 Light" w:eastAsia="나눔바른고딕 Light" w:hAnsi="나눔바른고딕 Light"/>
           <w:b/>
           <w:szCs w:val="22"/>
         </w:rPr>
@@ -13415,7 +13916,7 @@
         <w:spacing w:line="276" w:lineRule="auto"/>
         <w:ind w:left="927"/>
         <w:rPr>
-          <w:rFonts w:ascii="나눔바른고딕 Light" w:eastAsia="나눔바른고딕 Light" w:hAnsi="나눔바른고딕 Light" w:hint="eastAsia"/>
+          <w:rFonts w:ascii="나눔바른고딕 Light" w:eastAsia="나눔바른고딕 Light" w:hAnsi="나눔바른고딕 Light"/>
           <w:szCs w:val="22"/>
         </w:rPr>
       </w:pPr>
@@ -13824,8 +14325,79 @@
     </w:p>
     <w:p>
       <w:pPr>
-        <w:rPr>
-          <w:rFonts w:ascii="나눔바른고딕 Light" w:eastAsia="나눔바른고딕 Light" w:hAnsi="나눔바른고딕 Light" w:hint="eastAsia"/>
+        <w:spacing w:line="276" w:lineRule="auto"/>
+        <w:ind w:left="927"/>
+        <w:rPr>
+          <w:rFonts w:ascii="나눔바른고딕 Light" w:eastAsia="나눔바른고딕 Light" w:hAnsi="나눔바른고딕 Light"/>
+          <w:b/>
+          <w:szCs w:val="22"/>
+        </w:rPr>
+      </w:pPr>
+      <w:r>
+        <w:rPr>
+          <w:rFonts w:ascii="나눔바른고딕 Light" w:eastAsia="나눔바른고딕 Light" w:hAnsi="나눔바른고딕 Light" w:hint="eastAsia"/>
+          <w:b/>
+          <w:szCs w:val="22"/>
+        </w:rPr>
+        <w:t xml:space="preserve"> </w:t>
+      </w:r>
+      <w:r>
+        <w:rPr>
+          <w:rFonts w:ascii="나눔바른고딕 Light" w:eastAsia="나눔바른고딕 Light" w:hAnsi="나눔바른고딕 Light"/>
+          <w:b/>
+          <w:szCs w:val="22"/>
+        </w:rPr>
+        <w:t xml:space="preserve"> </w:t>
+      </w:r>
+      <w:bookmarkStart w:id="1" w:name="_GoBack"/>
+      <w:bookmarkEnd w:id="1"/>
+    </w:p>
+    <w:p>
+      <w:pPr>
+        <w:spacing w:line="276" w:lineRule="auto"/>
+        <w:ind w:left="927"/>
+        <w:rPr>
+          <w:rFonts w:ascii="나눔바른고딕 Light" w:eastAsia="나눔바른고딕 Light" w:hAnsi="나눔바른고딕 Light" w:hint="eastAsia"/>
+          <w:b/>
+          <w:szCs w:val="22"/>
+        </w:rPr>
+      </w:pPr>
+    </w:p>
+    <w:p>
+      <w:pPr>
+        <w:pStyle w:val="aa"/>
+        <w:numPr>
+          <w:ilvl w:val="0"/>
+          <w:numId w:val="17"/>
+        </w:numPr>
+        <w:spacing w:line="276" w:lineRule="auto"/>
+        <w:rPr>
+          <w:rFonts w:ascii="나눔바른고딕 Light" w:eastAsia="나눔바른고딕 Light" w:hAnsi="나눔바른고딕 Light" w:hint="eastAsia"/>
+          <w:b/>
+          <w:szCs w:val="22"/>
+        </w:rPr>
+      </w:pPr>
+      <w:r>
+        <w:rPr>
+          <w:rFonts w:ascii="나눔바른고딕 Light" w:eastAsia="나눔바른고딕 Light" w:hAnsi="나눔바른고딕 Light" w:hint="eastAsia"/>
+          <w:b/>
+          <w:szCs w:val="22"/>
+        </w:rPr>
+        <w:t>E</w:t>
+      </w:r>
+      <w:r>
+        <w:rPr>
+          <w:rFonts w:ascii="나눔바른고딕 Light" w:eastAsia="나눔바른고딕 Light" w:hAnsi="나눔바른고딕 Light"/>
+          <w:b/>
+          <w:szCs w:val="22"/>
+        </w:rPr>
+        <w:t>xperience</w:t>
+      </w:r>
+    </w:p>
+    <w:p>
+      <w:pPr>
+        <w:rPr>
+          <w:rFonts w:ascii="나눔바른고딕 Light" w:eastAsia="나눔바른고딕 Light" w:hAnsi="나눔바른고딕 Light"/>
           <w:sz w:val="22"/>
           <w:szCs w:val="22"/>
         </w:rPr>
@@ -14877,7 +15449,7 @@
       <w:lvlText w:val=""/>
       <w:lvlJc w:val="left"/>
       <w:pPr>
-        <w:ind w:left="1636" w:hanging="360"/>
+        <w:ind w:left="1352" w:hanging="360"/>
       </w:pPr>
       <w:rPr>
         <w:rFonts w:ascii="Wingdings" w:eastAsia="나눔바른고딕 Light" w:hAnsi="Wingdings" w:cs="Times New Roman" w:hint="default"/>
@@ -14891,7 +15463,7 @@
       <w:lvlText w:val=""/>
       <w:lvlJc w:val="left"/>
       <w:pPr>
-        <w:ind w:left="1226" w:hanging="400"/>
+        <w:ind w:left="942" w:hanging="400"/>
       </w:pPr>
       <w:rPr>
         <w:rFonts w:ascii="Wingdings" w:hAnsi="Wingdings" w:hint="default"/>
@@ -14903,7 +15475,7 @@
       <w:lvlText w:val=""/>
       <w:lvlJc w:val="left"/>
       <w:pPr>
-        <w:ind w:left="1626" w:hanging="400"/>
+        <w:ind w:left="1342" w:hanging="400"/>
       </w:pPr>
       <w:rPr>
         <w:rFonts w:ascii="Wingdings" w:hAnsi="Wingdings" w:hint="default"/>
@@ -14915,7 +15487,7 @@
       <w:lvlText w:val=""/>
       <w:lvlJc w:val="left"/>
       <w:pPr>
-        <w:ind w:left="2026" w:hanging="400"/>
+        <w:ind w:left="1742" w:hanging="400"/>
       </w:pPr>
       <w:rPr>
         <w:rFonts w:ascii="Wingdings" w:hAnsi="Wingdings" w:hint="default"/>
@@ -14927,7 +15499,7 @@
       <w:lvlText w:val=""/>
       <w:lvlJc w:val="left"/>
       <w:pPr>
-        <w:ind w:left="2426" w:hanging="400"/>
+        <w:ind w:left="2142" w:hanging="400"/>
       </w:pPr>
       <w:rPr>
         <w:rFonts w:ascii="Wingdings" w:hAnsi="Wingdings" w:hint="default"/>
@@ -14939,7 +15511,7 @@
       <w:lvlText w:val=""/>
       <w:lvlJc w:val="left"/>
       <w:pPr>
-        <w:ind w:left="2826" w:hanging="400"/>
+        <w:ind w:left="2542" w:hanging="400"/>
       </w:pPr>
       <w:rPr>
         <w:rFonts w:ascii="Wingdings" w:hAnsi="Wingdings" w:hint="default"/>
@@ -14951,7 +15523,7 @@
       <w:lvlText w:val=""/>
       <w:lvlJc w:val="left"/>
       <w:pPr>
-        <w:ind w:left="3226" w:hanging="400"/>
+        <w:ind w:left="2942" w:hanging="400"/>
       </w:pPr>
       <w:rPr>
         <w:rFonts w:ascii="Wingdings" w:hAnsi="Wingdings" w:hint="default"/>
@@ -14963,7 +15535,7 @@
       <w:lvlText w:val=""/>
       <w:lvlJc w:val="left"/>
       <w:pPr>
-        <w:ind w:left="3626" w:hanging="400"/>
+        <w:ind w:left="3342" w:hanging="400"/>
       </w:pPr>
       <w:rPr>
         <w:rFonts w:ascii="Wingdings" w:hAnsi="Wingdings" w:hint="default"/>
@@ -14975,7 +15547,7 @@
       <w:lvlText w:val=""/>
       <w:lvlJc w:val="left"/>
       <w:pPr>
-        <w:ind w:left="4026" w:hanging="400"/>
+        <w:ind w:left="3742" w:hanging="400"/>
       </w:pPr>
       <w:rPr>
         <w:rFonts w:ascii="Wingdings" w:hAnsi="Wingdings" w:hint="default"/>
@@ -15105,7 +15677,7 @@
       <w:lvlText w:val="-"/>
       <w:lvlJc w:val="left"/>
       <w:pPr>
-        <w:ind w:left="1211" w:hanging="360"/>
+        <w:ind w:left="1494" w:hanging="360"/>
       </w:pPr>
       <w:rPr>
         <w:rFonts w:ascii="나눔바른고딕" w:eastAsia="나눔바른고딕" w:hAnsi="나눔바른고딕" w:cs="Times New Roman" w:hint="eastAsia"/>
@@ -16288,7 +16860,7 @@
   <w:abstractNum w:abstractNumId="24" w15:restartNumberingAfterBreak="0">
     <w:nsid w:val="7F8312FA"/>
     <w:multiLevelType w:val="multilevel"/>
-    <w:tmpl w:val="59684540"/>
+    <w:tmpl w:val="092E9624"/>
     <w:lvl w:ilvl="0">
       <w:start w:val="1"/>
       <w:numFmt w:val="decimal"/>
@@ -16315,17 +16887,19 @@
         <w:color w:val="auto"/>
       </w:rPr>
     </w:lvl>
-    <w:lvl w:ilvl="2" w:tentative="1">
+    <w:lvl w:ilvl="2">
       <w:start w:val="1"/>
       <w:numFmt w:val="decimal"/>
-      <w:lvlText w:val="%3."/>
+      <w:lvlText w:val="%3)"/>
       <w:lvlJc w:val="left"/>
       <w:pPr>
-        <w:tabs>
-          <w:tab w:val="num" w:pos="2880"/>
-        </w:tabs>
-        <w:ind w:left="2880" w:hanging="360"/>
-      </w:pPr>
+        <w:ind w:left="927" w:hanging="360"/>
+      </w:pPr>
+      <w:rPr>
+        <w:rFonts w:hint="default"/>
+        <w:b/>
+        <w:color w:val="000000" w:themeColor="text1"/>
+      </w:rPr>
     </w:lvl>
     <w:lvl w:ilvl="3" w:tentative="1">
       <w:start w:val="1"/>

</xml_diff>

<commit_message>
update Progress History and Experience
</commit_message>
<xml_diff>
--- a/project document/SE_윷놀이_4조_report.docx
+++ b/project document/SE_윷놀이_4조_report.docx
@@ -358,7 +358,7 @@
       <w:pPr>
         <w:ind w:left="5600" w:firstLine="800"/>
         <w:rPr>
-          <w:rFonts w:ascii="나눔바른고딕 Light" w:eastAsia="나눔바른고딕 Light" w:hAnsi="나눔바른고딕 Light" w:hint="eastAsia"/>
+          <w:rFonts w:ascii="나눔바른고딕 Light" w:eastAsia="나눔바른고딕 Light" w:hAnsi="나눔바른고딕 Light"/>
           <w:b/>
           <w:color w:val="000000" w:themeColor="text1"/>
           <w:sz w:val="28"/>
@@ -3661,14 +3661,36 @@
                             <w:r>
                               <w:t xml:space="preserve">&lt;Figure </w:t>
                             </w:r>
-                            <w:fldSimple w:instr=" SEQ Figure \* ARABIC ">
-                              <w:r>
-                                <w:rPr>
-                                  <w:noProof/>
-                                </w:rPr>
-                                <w:t>1</w:t>
-                              </w:r>
-                            </w:fldSimple>
+                            <w:r>
+                              <w:rPr>
+                                <w:noProof/>
+                              </w:rPr>
+                              <w:fldChar w:fldCharType="begin"/>
+                            </w:r>
+                            <w:r>
+                              <w:rPr>
+                                <w:noProof/>
+                              </w:rPr>
+                              <w:instrText xml:space="preserve"> SEQ Figure \* ARABIC </w:instrText>
+                            </w:r>
+                            <w:r>
+                              <w:rPr>
+                                <w:noProof/>
+                              </w:rPr>
+                              <w:fldChar w:fldCharType="separate"/>
+                            </w:r>
+                            <w:r>
+                              <w:rPr>
+                                <w:noProof/>
+                              </w:rPr>
+                              <w:t>1</w:t>
+                            </w:r>
+                            <w:r>
+                              <w:rPr>
+                                <w:noProof/>
+                              </w:rPr>
+                              <w:fldChar w:fldCharType="end"/>
+                            </w:r>
                             <w:r>
                               <w:t>&gt;</w:t>
                             </w:r>
@@ -11860,7 +11882,7 @@
           <w:numId w:val="23"/>
         </w:numPr>
         <w:rPr>
-          <w:rFonts w:ascii="나눔바른고딕 Light" w:eastAsia="나눔바른고딕 Light" w:hAnsi="나눔바른고딕 Light" w:cstheme="majorBidi" w:hint="eastAsia"/>
+          <w:rFonts w:ascii="나눔바른고딕 Light" w:eastAsia="나눔바른고딕 Light" w:hAnsi="나눔바른고딕 Light" w:cstheme="majorBidi"/>
           <w:b/>
           <w:color w:val="FF0000"/>
         </w:rPr>
@@ -11893,126 +11915,196 @@
       <w:pPr>
         <w:ind w:left="800" w:firstLine="233"/>
         <w:rPr>
+          <w:rFonts w:ascii="나눔바른고딕 Light" w:eastAsia="나눔바른고딕 Light" w:hAnsi="나눔바른고딕 Light" w:cstheme="majorBidi"/>
+          <w:color w:val="000000" w:themeColor="text1"/>
+        </w:rPr>
+      </w:pPr>
+      <w:r>
+        <w:rPr>
           <w:rFonts w:ascii="나눔바른고딕 Light" w:eastAsia="나눔바른고딕 Light" w:hAnsi="나눔바른고딕 Light" w:cstheme="majorBidi" w:hint="eastAsia"/>
           <w:color w:val="000000" w:themeColor="text1"/>
         </w:rPr>
-      </w:pPr>
+        <w:t>여러 소프트웨어</w:t>
+      </w:r>
       <w:r>
         <w:rPr>
           <w:rFonts w:ascii="나눔바른고딕 Light" w:eastAsia="나눔바른고딕 Light" w:hAnsi="나눔바른고딕 Light" w:cstheme="majorBidi" w:hint="eastAsia"/>
           <w:color w:val="000000" w:themeColor="text1"/>
         </w:rPr>
-        <w:t>여러 소프트웨어</w:t>
-      </w:r>
+        <w:t xml:space="preserve"> </w:t>
+      </w:r>
+      <w:proofErr w:type="spellStart"/>
       <w:r>
         <w:rPr>
           <w:rFonts w:ascii="나눔바른고딕 Light" w:eastAsia="나눔바른고딕 Light" w:hAnsi="나눔바른고딕 Light" w:cstheme="majorBidi" w:hint="eastAsia"/>
           <w:color w:val="000000" w:themeColor="text1"/>
         </w:rPr>
-        <w:t xml:space="preserve"> </w:t>
-      </w:r>
-      <w:proofErr w:type="spellStart"/>
+        <w:t>아키텍쳐</w:t>
+      </w:r>
+      <w:proofErr w:type="spellEnd"/>
       <w:r>
         <w:rPr>
           <w:rFonts w:ascii="나눔바른고딕 Light" w:eastAsia="나눔바른고딕 Light" w:hAnsi="나눔바른고딕 Light" w:cstheme="majorBidi" w:hint="eastAsia"/>
           <w:color w:val="000000" w:themeColor="text1"/>
         </w:rPr>
-        <w:t>아키텍쳐</w:t>
-      </w:r>
-      <w:proofErr w:type="spellEnd"/>
+        <w:t xml:space="preserve"> 스타일 중 </w:t>
+      </w:r>
+      <w:r>
+        <w:rPr>
+          <w:rFonts w:ascii="나눔바른고딕 Light" w:eastAsia="나눔바른고딕 Light" w:hAnsi="나눔바른고딕 Light" w:cstheme="majorBidi"/>
+          <w:color w:val="000000" w:themeColor="text1"/>
+        </w:rPr>
+        <w:t xml:space="preserve">MVC </w:t>
+      </w:r>
+      <w:proofErr w:type="spellStart"/>
       <w:r>
         <w:rPr>
           <w:rFonts w:ascii="나눔바른고딕 Light" w:eastAsia="나눔바른고딕 Light" w:hAnsi="나눔바른고딕 Light" w:cstheme="majorBidi" w:hint="eastAsia"/>
           <w:color w:val="000000" w:themeColor="text1"/>
         </w:rPr>
-        <w:t xml:space="preserve"> 스타일 중 </w:t>
+        <w:t>패턴</w:t>
+      </w:r>
+      <w:r>
+        <w:rPr>
+          <w:rFonts w:ascii="나눔바른고딕 Light" w:eastAsia="나눔바른고딕 Light" w:hAnsi="나눔바른고딕 Light" w:cstheme="majorBidi" w:hint="eastAsia"/>
+          <w:color w:val="000000" w:themeColor="text1"/>
+        </w:rPr>
+        <w:t>를</w:t>
+      </w:r>
+      <w:proofErr w:type="spellEnd"/>
+      <w:r>
+        <w:rPr>
+          <w:rFonts w:ascii="나눔바른고딕 Light" w:eastAsia="나눔바른고딕 Light" w:hAnsi="나눔바른고딕 Light" w:cstheme="majorBidi" w:hint="eastAsia"/>
+          <w:color w:val="000000" w:themeColor="text1"/>
+        </w:rPr>
+        <w:t xml:space="preserve"> 이용하여 시스템을 구현하였다.</w:t>
       </w:r>
       <w:r>
         <w:rPr>
           <w:rFonts w:ascii="나눔바른고딕 Light" w:eastAsia="나눔바른고딕 Light" w:hAnsi="나눔바른고딕 Light" w:cstheme="majorBidi"/>
           <w:color w:val="000000" w:themeColor="text1"/>
         </w:rPr>
-        <w:t xml:space="preserve">MVC </w:t>
-      </w:r>
-      <w:proofErr w:type="spellStart"/>
+        <w:t xml:space="preserve"> MVC </w:t>
+      </w:r>
       <w:r>
         <w:rPr>
           <w:rFonts w:ascii="나눔바른고딕 Light" w:eastAsia="나눔바른고딕 Light" w:hAnsi="나눔바른고딕 Light" w:cstheme="majorBidi" w:hint="eastAsia"/>
           <w:color w:val="000000" w:themeColor="text1"/>
         </w:rPr>
-        <w:t>패턴</w:t>
+        <w:t xml:space="preserve">모델은 </w:t>
+      </w:r>
+      <w:r>
+        <w:rPr>
+          <w:rFonts w:ascii="나눔바른고딕 Light" w:eastAsia="나눔바른고딕 Light" w:hAnsi="나눔바른고딕 Light" w:cstheme="majorBidi"/>
+          <w:color w:val="000000" w:themeColor="text1"/>
+        </w:rPr>
+        <w:t>Model, View, Contro</w:t>
       </w:r>
       <w:r>
         <w:rPr>
           <w:rFonts w:ascii="나눔바른고딕 Light" w:eastAsia="나눔바른고딕 Light" w:hAnsi="나눔바른고딕 Light" w:cstheme="majorBidi" w:hint="eastAsia"/>
           <w:color w:val="000000" w:themeColor="text1"/>
         </w:rPr>
-        <w:t>를</w:t>
-      </w:r>
-      <w:proofErr w:type="spellEnd"/>
+        <w:t>l</w:t>
+      </w:r>
+      <w:r>
+        <w:rPr>
+          <w:rFonts w:ascii="나눔바른고딕 Light" w:eastAsia="나눔바른고딕 Light" w:hAnsi="나눔바른고딕 Light" w:cstheme="majorBidi"/>
+          <w:color w:val="000000" w:themeColor="text1"/>
+        </w:rPr>
+        <w:t>ler</w:t>
+      </w:r>
       <w:r>
         <w:rPr>
           <w:rFonts w:ascii="나눔바른고딕 Light" w:eastAsia="나눔바른고딕 Light" w:hAnsi="나눔바른고딕 Light" w:cstheme="majorBidi" w:hint="eastAsia"/>
           <w:color w:val="000000" w:themeColor="text1"/>
         </w:rPr>
-        <w:t xml:space="preserve"> 이용하여 시스템을 구현하였다.</w:t>
+        <w:t xml:space="preserve">을 말하는 것으로 </w:t>
+      </w:r>
+      <w:r>
+        <w:rPr>
+          <w:rFonts w:ascii="나눔바른고딕 Light" w:eastAsia="나눔바른고딕 Light" w:hAnsi="나눔바른고딕 Light" w:cstheme="majorBidi" w:hint="eastAsia"/>
+          <w:color w:val="000000" w:themeColor="text1"/>
+        </w:rPr>
+        <w:t xml:space="preserve">모델은 핵심 </w:t>
+      </w:r>
+      <w:r>
+        <w:rPr>
+          <w:rFonts w:ascii="나눔바른고딕 Light" w:eastAsia="나눔바른고딕 Light" w:hAnsi="나눔바른고딕 Light" w:cstheme="majorBidi" w:hint="eastAsia"/>
+          <w:color w:val="000000" w:themeColor="text1"/>
+        </w:rPr>
+        <w:lastRenderedPageBreak/>
+        <w:t>기능과 데이터를 포함하며,</w:t>
       </w:r>
       <w:r>
         <w:rPr>
           <w:rFonts w:ascii="나눔바른고딕 Light" w:eastAsia="나눔바른고딕 Light" w:hAnsi="나눔바른고딕 Light" w:cstheme="majorBidi"/>
           <w:color w:val="000000" w:themeColor="text1"/>
         </w:rPr>
-        <w:t xml:space="preserve"> MVC </w:t>
+        <w:t xml:space="preserve"> </w:t>
       </w:r>
       <w:r>
         <w:rPr>
           <w:rFonts w:ascii="나눔바른고딕 Light" w:eastAsia="나눔바른고딕 Light" w:hAnsi="나눔바른고딕 Light" w:cstheme="majorBidi" w:hint="eastAsia"/>
           <w:color w:val="000000" w:themeColor="text1"/>
         </w:rPr>
-        <w:t xml:space="preserve">모델은 </w:t>
+        <w:t>뷰는 사용자에게 정보를 표시하고,</w:t>
       </w:r>
       <w:r>
         <w:rPr>
           <w:rFonts w:ascii="나눔바른고딕 Light" w:eastAsia="나눔바른고딕 Light" w:hAnsi="나눔바른고딕 Light" w:cstheme="majorBidi"/>
           <w:color w:val="000000" w:themeColor="text1"/>
         </w:rPr>
-        <w:t>Model, View, Contro</w:t>
+        <w:t xml:space="preserve"> </w:t>
       </w:r>
       <w:r>
         <w:rPr>
           <w:rFonts w:ascii="나눔바른고딕 Light" w:eastAsia="나눔바른고딕 Light" w:hAnsi="나눔바른고딕 Light" w:cstheme="majorBidi" w:hint="eastAsia"/>
           <w:color w:val="000000" w:themeColor="text1"/>
         </w:rPr>
-        <w:t>l</w:t>
+        <w:t>컨트롤러는 사용자로부터 입력을 처리한다.</w:t>
       </w:r>
       <w:r>
         <w:rPr>
           <w:rFonts w:ascii="나눔바른고딕 Light" w:eastAsia="나눔바른고딕 Light" w:hAnsi="나눔바른고딕 Light" w:cstheme="majorBidi"/>
           <w:color w:val="000000" w:themeColor="text1"/>
         </w:rPr>
-        <w:t>ler</w:t>
+        <w:t xml:space="preserve"> MVC </w:t>
       </w:r>
       <w:r>
         <w:rPr>
           <w:rFonts w:ascii="나눔바른고딕 Light" w:eastAsia="나눔바른고딕 Light" w:hAnsi="나눔바른고딕 Light" w:cstheme="majorBidi" w:hint="eastAsia"/>
           <w:color w:val="000000" w:themeColor="text1"/>
         </w:rPr>
-        <w:t xml:space="preserve">을 말하는 것으로 </w:t>
+        <w:t>패턴은 특히 컴포넌트를 분리하고 코드를 효율적으로 재사용할 수 있고,</w:t>
+      </w:r>
+      <w:r>
+        <w:rPr>
+          <w:rFonts w:ascii="나눔바른고딕 Light" w:eastAsia="나눔바른고딕 Light" w:hAnsi="나눔바른고딕 Light" w:cstheme="majorBidi"/>
+          <w:color w:val="000000" w:themeColor="text1"/>
+        </w:rPr>
+        <w:t xml:space="preserve"> </w:t>
       </w:r>
       <w:r>
         <w:rPr>
           <w:rFonts w:ascii="나눔바른고딕 Light" w:eastAsia="나눔바른고딕 Light" w:hAnsi="나눔바른고딕 Light" w:cstheme="majorBidi" w:hint="eastAsia"/>
           <w:color w:val="000000" w:themeColor="text1"/>
         </w:rPr>
-        <w:t xml:space="preserve">모델은 핵심 </w:t>
+        <w:t>동일한 모델에 대해 여러 뷰를 적용시킬 수 있다는 점에서</w:t>
+      </w:r>
+      <w:r>
+        <w:rPr>
+          <w:rFonts w:ascii="나눔바른고딕 Light" w:eastAsia="나눔바른고딕 Light" w:hAnsi="나눔바른고딕 Light" w:cstheme="majorBidi"/>
+          <w:color w:val="000000" w:themeColor="text1"/>
+        </w:rPr>
+        <w:t xml:space="preserve"> </w:t>
       </w:r>
       <w:r>
         <w:rPr>
           <w:rFonts w:ascii="나눔바른고딕 Light" w:eastAsia="나눔바른고딕 Light" w:hAnsi="나눔바른고딕 Light" w:cstheme="majorBidi" w:hint="eastAsia"/>
           <w:color w:val="000000" w:themeColor="text1"/>
         </w:rPr>
-        <w:lastRenderedPageBreak/>
-        <w:t>기능과 데이터를 포함하며,</w:t>
+        <w:t>장점이 있다.</w:t>
       </w:r>
       <w:r>
         <w:rPr>
@@ -12023,184 +12115,114 @@
       </w:r>
       <w:r>
         <w:rPr>
+          <w:rFonts w:ascii="나눔바른고딕 Light" w:eastAsia="나눔바른고딕 Light" w:hAnsi="나눔바른고딕 Light" w:cstheme="majorBidi"/>
+          <w:color w:val="000000" w:themeColor="text1"/>
+        </w:rPr>
+        <w:t xml:space="preserve">MVC </w:t>
+      </w:r>
+      <w:r>
+        <w:rPr>
           <w:rFonts w:ascii="나눔바른고딕 Light" w:eastAsia="나눔바른고딕 Light" w:hAnsi="나눔바른고딕 Light" w:cstheme="majorBidi" w:hint="eastAsia"/>
           <w:color w:val="000000" w:themeColor="text1"/>
         </w:rPr>
-        <w:t>뷰는 사용자에게 정보를 표시하고,</w:t>
+        <w:t>패턴의 상세한 적용</w:t>
+      </w:r>
+      <w:r>
+        <w:rPr>
+          <w:rFonts w:ascii="나눔바른고딕 Light" w:eastAsia="나눔바른고딕 Light" w:hAnsi="나눔바른고딕 Light" w:cstheme="majorBidi" w:hint="eastAsia"/>
+          <w:color w:val="000000" w:themeColor="text1"/>
+        </w:rPr>
+        <w:t xml:space="preserve"> 및 프로토타이핑</w:t>
+      </w:r>
+      <w:r>
+        <w:rPr>
+          <w:rFonts w:ascii="나눔바른고딕 Light" w:eastAsia="나눔바른고딕 Light" w:hAnsi="나눔바른고딕 Light" w:cstheme="majorBidi" w:hint="eastAsia"/>
+          <w:color w:val="000000" w:themeColor="text1"/>
+        </w:rPr>
+        <w:t xml:space="preserve">은 </w:t>
       </w:r>
       <w:r>
         <w:rPr>
           <w:rFonts w:ascii="나눔바른고딕 Light" w:eastAsia="나눔바른고딕 Light" w:hAnsi="나눔바른고딕 Light" w:cstheme="majorBidi"/>
           <w:color w:val="000000" w:themeColor="text1"/>
         </w:rPr>
-        <w:t xml:space="preserve"> </w:t>
+        <w:t>‘</w:t>
       </w:r>
       <w:r>
         <w:rPr>
           <w:rFonts w:ascii="나눔바른고딕 Light" w:eastAsia="나눔바른고딕 Light" w:hAnsi="나눔바른고딕 Light" w:cstheme="majorBidi" w:hint="eastAsia"/>
           <w:color w:val="000000" w:themeColor="text1"/>
         </w:rPr>
-        <w:t>컨트롤러는 사용자로부터 입력을 처리한다.</w:t>
+        <w:t>V</w:t>
       </w:r>
       <w:r>
         <w:rPr>
           <w:rFonts w:ascii="나눔바른고딕 Light" w:eastAsia="나눔바른고딕 Light" w:hAnsi="나눔바른고딕 Light" w:cstheme="majorBidi"/>
           <w:color w:val="000000" w:themeColor="text1"/>
         </w:rPr>
-        <w:t xml:space="preserve"> MVC </w:t>
+        <w:t xml:space="preserve">. </w:t>
       </w:r>
       <w:r>
         <w:rPr>
           <w:rFonts w:ascii="나눔바른고딕 Light" w:eastAsia="나눔바른고딕 Light" w:hAnsi="나눔바른고딕 Light" w:cstheme="majorBidi" w:hint="eastAsia"/>
           <w:color w:val="000000" w:themeColor="text1"/>
         </w:rPr>
-        <w:t>패턴은 특히 컴포넌트를 분리하고 코드를 효율적으로 재사용할 수 있고,</w:t>
+        <w:t>구현</w:t>
+      </w:r>
+      <w:r>
+        <w:rPr>
+          <w:rFonts w:ascii="나눔바른고딕 Light" w:eastAsia="나눔바른고딕 Light" w:hAnsi="나눔바른고딕 Light" w:cstheme="majorBidi" w:hint="eastAsia"/>
+          <w:color w:val="000000" w:themeColor="text1"/>
+        </w:rPr>
+        <w:t xml:space="preserve"> 및 보완점 </w:t>
       </w:r>
       <w:r>
         <w:rPr>
           <w:rFonts w:ascii="나눔바른고딕 Light" w:eastAsia="나눔바른고딕 Light" w:hAnsi="나눔바른고딕 Light" w:cstheme="majorBidi"/>
           <w:color w:val="000000" w:themeColor="text1"/>
         </w:rPr>
-        <w:t xml:space="preserve"> </w:t>
+        <w:t xml:space="preserve">– (3) MVC </w:t>
       </w:r>
       <w:r>
         <w:rPr>
           <w:rFonts w:ascii="나눔바른고딕 Light" w:eastAsia="나눔바른고딕 Light" w:hAnsi="나눔바른고딕 Light" w:cstheme="majorBidi" w:hint="eastAsia"/>
           <w:color w:val="000000" w:themeColor="text1"/>
         </w:rPr>
-        <w:t>동일한 모델에 대해 여러 뷰를 적용시킬 수 있다는 점에서</w:t>
+        <w:t>p</w:t>
       </w:r>
       <w:r>
         <w:rPr>
           <w:rFonts w:ascii="나눔바른고딕 Light" w:eastAsia="나눔바른고딕 Light" w:hAnsi="나눔바른고딕 Light" w:cstheme="majorBidi"/>
           <w:color w:val="000000" w:themeColor="text1"/>
         </w:rPr>
-        <w:t xml:space="preserve"> </w:t>
+        <w:t>attern</w:t>
+      </w:r>
+      <w:r>
+        <w:rPr>
+          <w:rFonts w:ascii="나눔바른고딕 Light" w:eastAsia="나눔바른고딕 Light" w:hAnsi="나눔바른고딕 Light" w:cstheme="majorBidi"/>
+          <w:color w:val="000000" w:themeColor="text1"/>
+        </w:rPr>
+        <w:t>’</w:t>
       </w:r>
       <w:r>
         <w:rPr>
           <w:rFonts w:ascii="나눔바른고딕 Light" w:eastAsia="나눔바른고딕 Light" w:hAnsi="나눔바른고딕 Light" w:cstheme="majorBidi" w:hint="eastAsia"/>
           <w:color w:val="000000" w:themeColor="text1"/>
         </w:rPr>
-        <w:t>장점이 있다.</w:t>
+        <w:t>에서 다루도록 하겠다.</w:t>
       </w:r>
       <w:r>
         <w:rPr>
           <w:rFonts w:ascii="나눔바른고딕 Light" w:eastAsia="나눔바른고딕 Light" w:hAnsi="나눔바른고딕 Light" w:cstheme="majorBidi"/>
           <w:color w:val="000000" w:themeColor="text1"/>
         </w:rPr>
-        <w:t xml:space="preserve"> </w:t>
-      </w:r>
-      <w:r>
+        <w:tab/>
+      </w:r>
+    </w:p>
+    <w:p>
+      <w:pPr>
         <w:rPr>
           <w:rFonts w:ascii="나눔바른고딕 Light" w:eastAsia="나눔바른고딕 Light" w:hAnsi="나눔바른고딕 Light" w:cstheme="majorBidi"/>
-          <w:color w:val="000000" w:themeColor="text1"/>
-        </w:rPr>
-        <w:t xml:space="preserve">MVC </w:t>
-      </w:r>
-      <w:r>
-        <w:rPr>
-          <w:rFonts w:ascii="나눔바른고딕 Light" w:eastAsia="나눔바른고딕 Light" w:hAnsi="나눔바른고딕 Light" w:cstheme="majorBidi" w:hint="eastAsia"/>
-          <w:color w:val="000000" w:themeColor="text1"/>
-        </w:rPr>
-        <w:t>패턴의 상세한 적용</w:t>
-      </w:r>
-      <w:r>
-        <w:rPr>
-          <w:rFonts w:ascii="나눔바른고딕 Light" w:eastAsia="나눔바른고딕 Light" w:hAnsi="나눔바른고딕 Light" w:cstheme="majorBidi" w:hint="eastAsia"/>
-          <w:color w:val="000000" w:themeColor="text1"/>
-        </w:rPr>
-        <w:t xml:space="preserve"> 및 프로토타이핑</w:t>
-      </w:r>
-      <w:r>
-        <w:rPr>
-          <w:rFonts w:ascii="나눔바른고딕 Light" w:eastAsia="나눔바른고딕 Light" w:hAnsi="나눔바른고딕 Light" w:cstheme="majorBidi" w:hint="eastAsia"/>
-          <w:color w:val="000000" w:themeColor="text1"/>
-        </w:rPr>
-        <w:t xml:space="preserve">은 </w:t>
-      </w:r>
-      <w:r>
-        <w:rPr>
-          <w:rFonts w:ascii="나눔바른고딕 Light" w:eastAsia="나눔바른고딕 Light" w:hAnsi="나눔바른고딕 Light" w:cstheme="majorBidi"/>
-          <w:color w:val="000000" w:themeColor="text1"/>
-        </w:rPr>
-        <w:t>‘</w:t>
-      </w:r>
-      <w:r>
-        <w:rPr>
-          <w:rFonts w:ascii="나눔바른고딕 Light" w:eastAsia="나눔바른고딕 Light" w:hAnsi="나눔바른고딕 Light" w:cstheme="majorBidi" w:hint="eastAsia"/>
-          <w:color w:val="000000" w:themeColor="text1"/>
-        </w:rPr>
-        <w:t>V</w:t>
-      </w:r>
-      <w:r>
-        <w:rPr>
-          <w:rFonts w:ascii="나눔바른고딕 Light" w:eastAsia="나눔바른고딕 Light" w:hAnsi="나눔바른고딕 Light" w:cstheme="majorBidi"/>
-          <w:color w:val="000000" w:themeColor="text1"/>
-        </w:rPr>
-        <w:t xml:space="preserve">. </w:t>
-      </w:r>
-      <w:r>
-        <w:rPr>
-          <w:rFonts w:ascii="나눔바른고딕 Light" w:eastAsia="나눔바른고딕 Light" w:hAnsi="나눔바른고딕 Light" w:cstheme="majorBidi" w:hint="eastAsia"/>
-          <w:color w:val="000000" w:themeColor="text1"/>
-        </w:rPr>
-        <w:t>구현</w:t>
-      </w:r>
-      <w:r>
-        <w:rPr>
-          <w:rFonts w:ascii="나눔바른고딕 Light" w:eastAsia="나눔바른고딕 Light" w:hAnsi="나눔바른고딕 Light" w:cstheme="majorBidi" w:hint="eastAsia"/>
-          <w:color w:val="000000" w:themeColor="text1"/>
-        </w:rPr>
-        <w:t xml:space="preserve"> 및 보완점 </w:t>
-      </w:r>
-      <w:r>
-        <w:rPr>
-          <w:rFonts w:ascii="나눔바른고딕 Light" w:eastAsia="나눔바른고딕 Light" w:hAnsi="나눔바른고딕 Light" w:cstheme="majorBidi"/>
-          <w:color w:val="000000" w:themeColor="text1"/>
-        </w:rPr>
-        <w:t xml:space="preserve">– (3) MVC </w:t>
-      </w:r>
-      <w:r>
-        <w:rPr>
-          <w:rFonts w:ascii="나눔바른고딕 Light" w:eastAsia="나눔바른고딕 Light" w:hAnsi="나눔바른고딕 Light" w:cstheme="majorBidi" w:hint="eastAsia"/>
-          <w:color w:val="000000" w:themeColor="text1"/>
-        </w:rPr>
-        <w:t>p</w:t>
-      </w:r>
-      <w:r>
-        <w:rPr>
-          <w:rFonts w:ascii="나눔바른고딕 Light" w:eastAsia="나눔바른고딕 Light" w:hAnsi="나눔바른고딕 Light" w:cstheme="majorBidi"/>
-          <w:color w:val="000000" w:themeColor="text1"/>
-        </w:rPr>
-        <w:t>attern</w:t>
-      </w:r>
-      <w:r>
-        <w:rPr>
-          <w:rFonts w:ascii="나눔바른고딕 Light" w:eastAsia="나눔바른고딕 Light" w:hAnsi="나눔바른고딕 Light" w:cstheme="majorBidi"/>
-          <w:color w:val="000000" w:themeColor="text1"/>
-        </w:rPr>
-        <w:t>’</w:t>
-      </w:r>
-      <w:r>
-        <w:rPr>
-          <w:rFonts w:ascii="나눔바른고딕 Light" w:eastAsia="나눔바른고딕 Light" w:hAnsi="나눔바른고딕 Light" w:cstheme="majorBidi" w:hint="eastAsia"/>
-          <w:color w:val="000000" w:themeColor="text1"/>
-        </w:rPr>
-        <w:t>에서 다루도록 하겠다.</w:t>
-      </w:r>
-      <w:r>
-        <w:rPr>
-          <w:rFonts w:ascii="나눔바른고딕 Light" w:eastAsia="나눔바른고딕 Light" w:hAnsi="나눔바른고딕 Light" w:cstheme="majorBidi"/>
-          <w:color w:val="000000" w:themeColor="text1"/>
-        </w:rPr>
-        <w:tab/>
-      </w:r>
-    </w:p>
-    <w:p>
-      <w:pPr>
-        <w:rPr>
-          <w:rFonts w:ascii="나눔바른고딕 Light" w:eastAsia="나눔바른고딕 Light" w:hAnsi="나눔바른고딕 Light" w:cstheme="majorBidi" w:hint="eastAsia"/>
           <w:color w:val="000000" w:themeColor="text1"/>
         </w:rPr>
       </w:pPr>
@@ -12244,7 +12266,7 @@
         <w:pStyle w:val="aa"/>
         <w:ind w:left="927" w:firstLineChars="100" w:firstLine="214"/>
         <w:rPr>
-          <w:rFonts w:ascii="나눔바른고딕 Light" w:eastAsia="나눔바른고딕 Light" w:hAnsi="나눔바른고딕 Light" w:cstheme="majorBidi" w:hint="eastAsia"/>
+          <w:rFonts w:ascii="나눔바른고딕 Light" w:eastAsia="나눔바른고딕 Light" w:hAnsi="나눔바른고딕 Light" w:cstheme="majorBidi"/>
           <w:color w:val="000000" w:themeColor="text1"/>
         </w:rPr>
       </w:pPr>
@@ -14323,39 +14345,475 @@
         <w:t>Progress History</w:t>
       </w:r>
     </w:p>
-    <w:p>
-      <w:pPr>
-        <w:spacing w:line="276" w:lineRule="auto"/>
-        <w:ind w:left="927"/>
-        <w:rPr>
-          <w:rFonts w:ascii="나눔바른고딕 Light" w:eastAsia="나눔바른고딕 Light" w:hAnsi="나눔바른고딕 Light"/>
-          <w:b/>
-          <w:szCs w:val="22"/>
-        </w:rPr>
-      </w:pPr>
-      <w:r>
-        <w:rPr>
-          <w:rFonts w:ascii="나눔바른고딕 Light" w:eastAsia="나눔바른고딕 Light" w:hAnsi="나눔바른고딕 Light" w:hint="eastAsia"/>
-          <w:b/>
-          <w:szCs w:val="22"/>
-        </w:rPr>
-        <w:t xml:space="preserve"> </w:t>
-      </w:r>
-      <w:r>
-        <w:rPr>
-          <w:rFonts w:ascii="나눔바른고딕 Light" w:eastAsia="나눔바른고딕 Light" w:hAnsi="나눔바른고딕 Light"/>
-          <w:b/>
-          <w:szCs w:val="22"/>
-        </w:rPr>
-        <w:t xml:space="preserve"> </w:t>
-      </w:r>
-      <w:bookmarkStart w:id="1" w:name="_GoBack"/>
-      <w:bookmarkEnd w:id="1"/>
-    </w:p>
-    <w:p>
-      <w:pPr>
-        <w:spacing w:line="276" w:lineRule="auto"/>
-        <w:ind w:left="927"/>
+    <w:tbl>
+      <w:tblPr>
+        <w:tblStyle w:val="af3"/>
+        <w:tblW w:w="0" w:type="auto"/>
+        <w:tblInd w:w="927" w:type="dxa"/>
+        <w:tblLook w:val="04A0" w:firstRow="1" w:lastRow="0" w:firstColumn="1" w:lastColumn="0" w:noHBand="0" w:noVBand="1"/>
+      </w:tblPr>
+      <w:tblGrid>
+        <w:gridCol w:w="2045"/>
+        <w:gridCol w:w="6044"/>
+      </w:tblGrid>
+      <w:tr>
+        <w:tc>
+          <w:tcPr>
+            <w:tcW w:w="2045" w:type="dxa"/>
+          </w:tcPr>
+          <w:p>
+            <w:pPr>
+              <w:spacing w:line="276" w:lineRule="auto"/>
+              <w:rPr>
+                <w:rFonts w:ascii="나눔바른고딕 Light" w:eastAsia="나눔바른고딕 Light" w:hAnsi="나눔바른고딕 Light"/>
+                <w:b/>
+                <w:sz w:val="22"/>
+                <w:szCs w:val="22"/>
+              </w:rPr>
+            </w:pPr>
+            <w:r>
+              <w:rPr>
+                <w:rFonts w:ascii="나눔바른고딕 Light" w:eastAsia="나눔바른고딕 Light" w:hAnsi="나눔바른고딕 Light" w:hint="eastAsia"/>
+                <w:b/>
+                <w:sz w:val="22"/>
+                <w:szCs w:val="22"/>
+              </w:rPr>
+              <w:t>날짜</w:t>
+            </w:r>
+          </w:p>
+        </w:tc>
+        <w:tc>
+          <w:tcPr>
+            <w:tcW w:w="6044" w:type="dxa"/>
+          </w:tcPr>
+          <w:p>
+            <w:pPr>
+              <w:spacing w:line="276" w:lineRule="auto"/>
+              <w:rPr>
+                <w:rFonts w:ascii="나눔바른고딕 Light" w:eastAsia="나눔바른고딕 Light" w:hAnsi="나눔바른고딕 Light"/>
+                <w:b/>
+                <w:sz w:val="22"/>
+                <w:szCs w:val="22"/>
+              </w:rPr>
+            </w:pPr>
+            <w:r>
+              <w:rPr>
+                <w:rFonts w:ascii="나눔바른고딕 Light" w:eastAsia="나눔바른고딕 Light" w:hAnsi="나눔바른고딕 Light" w:hint="eastAsia"/>
+                <w:b/>
+                <w:sz w:val="22"/>
+                <w:szCs w:val="22"/>
+              </w:rPr>
+              <w:t>진행</w:t>
+            </w:r>
+          </w:p>
+        </w:tc>
+      </w:tr>
+      <w:tr>
+        <w:tc>
+          <w:tcPr>
+            <w:tcW w:w="2045" w:type="dxa"/>
+          </w:tcPr>
+          <w:p>
+            <w:pPr>
+              <w:spacing w:line="276" w:lineRule="auto"/>
+              <w:rPr>
+                <w:rFonts w:ascii="나눔바른고딕 Light" w:eastAsia="나눔바른고딕 Light" w:hAnsi="나눔바른고딕 Light"/>
+                <w:sz w:val="22"/>
+                <w:szCs w:val="22"/>
+              </w:rPr>
+            </w:pPr>
+            <w:r>
+              <w:rPr>
+                <w:rFonts w:ascii="나눔바른고딕 Light" w:eastAsia="나눔바른고딕 Light" w:hAnsi="나눔바른고딕 Light" w:hint="eastAsia"/>
+                <w:sz w:val="22"/>
+                <w:szCs w:val="22"/>
+              </w:rPr>
+              <w:t>5</w:t>
+            </w:r>
+            <w:r>
+              <w:rPr>
+                <w:rFonts w:ascii="나눔바른고딕 Light" w:eastAsia="나눔바른고딕 Light" w:hAnsi="나눔바른고딕 Light"/>
+                <w:sz w:val="22"/>
+                <w:szCs w:val="22"/>
+              </w:rPr>
+              <w:t>/7</w:t>
+            </w:r>
+          </w:p>
+        </w:tc>
+        <w:tc>
+          <w:tcPr>
+            <w:tcW w:w="6044" w:type="dxa"/>
+          </w:tcPr>
+          <w:p>
+            <w:pPr>
+              <w:spacing w:line="276" w:lineRule="auto"/>
+              <w:rPr>
+                <w:rFonts w:ascii="나눔바른고딕 Light" w:eastAsia="나눔바른고딕 Light" w:hAnsi="나눔바른고딕 Light"/>
+                <w:sz w:val="22"/>
+                <w:szCs w:val="22"/>
+              </w:rPr>
+            </w:pPr>
+            <w:r>
+              <w:rPr>
+                <w:rFonts w:ascii="나눔바른고딕 Light" w:eastAsia="나눔바른고딕 Light" w:hAnsi="나눔바른고딕 Light" w:hint="eastAsia"/>
+                <w:sz w:val="22"/>
+                <w:szCs w:val="22"/>
+              </w:rPr>
+              <w:t>대략적인 역할 분배 및 요구사항 회의</w:t>
+            </w:r>
+          </w:p>
+        </w:tc>
+      </w:tr>
+      <w:tr>
+        <w:tc>
+          <w:tcPr>
+            <w:tcW w:w="2045" w:type="dxa"/>
+          </w:tcPr>
+          <w:p>
+            <w:pPr>
+              <w:spacing w:line="276" w:lineRule="auto"/>
+              <w:rPr>
+                <w:rFonts w:ascii="나눔바른고딕 Light" w:eastAsia="나눔바른고딕 Light" w:hAnsi="나눔바른고딕 Light"/>
+                <w:sz w:val="22"/>
+                <w:szCs w:val="22"/>
+              </w:rPr>
+            </w:pPr>
+            <w:r>
+              <w:rPr>
+                <w:rFonts w:ascii="나눔바른고딕 Light" w:eastAsia="나눔바른고딕 Light" w:hAnsi="나눔바른고딕 Light" w:hint="eastAsia"/>
+                <w:sz w:val="22"/>
+                <w:szCs w:val="22"/>
+              </w:rPr>
+              <w:t>5</w:t>
+            </w:r>
+            <w:r>
+              <w:rPr>
+                <w:rFonts w:ascii="나눔바른고딕 Light" w:eastAsia="나눔바른고딕 Light" w:hAnsi="나눔바른고딕 Light"/>
+                <w:sz w:val="22"/>
+                <w:szCs w:val="22"/>
+              </w:rPr>
+              <w:t>/13 ~ 5/17</w:t>
+            </w:r>
+          </w:p>
+        </w:tc>
+        <w:tc>
+          <w:tcPr>
+            <w:tcW w:w="6044" w:type="dxa"/>
+          </w:tcPr>
+          <w:p>
+            <w:pPr>
+              <w:spacing w:line="276" w:lineRule="auto"/>
+              <w:rPr>
+                <w:rFonts w:ascii="나눔바른고딕 Light" w:eastAsia="나눔바른고딕 Light" w:hAnsi="나눔바른고딕 Light"/>
+                <w:sz w:val="22"/>
+                <w:szCs w:val="22"/>
+              </w:rPr>
+            </w:pPr>
+            <w:r>
+              <w:rPr>
+                <w:rFonts w:ascii="나눔바른고딕 Light" w:eastAsia="나눔바른고딕 Light" w:hAnsi="나눔바른고딕 Light" w:hint="eastAsia"/>
+                <w:sz w:val="22"/>
+                <w:szCs w:val="22"/>
+              </w:rPr>
+              <w:t xml:space="preserve">요구사항 상세 분석 및 </w:t>
+            </w:r>
+            <w:r>
+              <w:rPr>
+                <w:rFonts w:ascii="나눔바른고딕 Light" w:eastAsia="나눔바른고딕 Light" w:hAnsi="나눔바른고딕 Light"/>
+                <w:sz w:val="22"/>
+                <w:szCs w:val="22"/>
+              </w:rPr>
+              <w:t>Use Case</w:t>
+            </w:r>
+            <w:bookmarkStart w:id="1" w:name="_GoBack"/>
+            <w:bookmarkEnd w:id="1"/>
+          </w:p>
+        </w:tc>
+      </w:tr>
+      <w:tr>
+        <w:tc>
+          <w:tcPr>
+            <w:tcW w:w="2045" w:type="dxa"/>
+          </w:tcPr>
+          <w:p>
+            <w:pPr>
+              <w:spacing w:line="276" w:lineRule="auto"/>
+              <w:rPr>
+                <w:rFonts w:ascii="나눔바른고딕 Light" w:eastAsia="나눔바른고딕 Light" w:hAnsi="나눔바른고딕 Light"/>
+                <w:sz w:val="22"/>
+                <w:szCs w:val="22"/>
+              </w:rPr>
+            </w:pPr>
+            <w:r>
+              <w:rPr>
+                <w:rFonts w:ascii="나눔바른고딕 Light" w:eastAsia="나눔바른고딕 Light" w:hAnsi="나눔바른고딕 Light" w:hint="eastAsia"/>
+                <w:sz w:val="22"/>
+                <w:szCs w:val="22"/>
+              </w:rPr>
+              <w:t>5</w:t>
+            </w:r>
+            <w:r>
+              <w:rPr>
+                <w:rFonts w:ascii="나눔바른고딕 Light" w:eastAsia="나눔바른고딕 Light" w:hAnsi="나눔바른고딕 Light"/>
+                <w:sz w:val="22"/>
+                <w:szCs w:val="22"/>
+              </w:rPr>
+              <w:t>/20~ 5/24</w:t>
+            </w:r>
+          </w:p>
+        </w:tc>
+        <w:tc>
+          <w:tcPr>
+            <w:tcW w:w="6044" w:type="dxa"/>
+          </w:tcPr>
+          <w:p>
+            <w:pPr>
+              <w:spacing w:line="276" w:lineRule="auto"/>
+              <w:rPr>
+                <w:rFonts w:ascii="나눔바른고딕 Light" w:eastAsia="나눔바른고딕 Light" w:hAnsi="나눔바른고딕 Light"/>
+                <w:sz w:val="22"/>
+                <w:szCs w:val="22"/>
+              </w:rPr>
+            </w:pPr>
+            <w:r>
+              <w:rPr>
+                <w:rFonts w:ascii="나눔바른고딕 Light" w:eastAsia="나눔바른고딕 Light" w:hAnsi="나눔바른고딕 Light" w:hint="eastAsia"/>
+                <w:sz w:val="22"/>
+                <w:szCs w:val="22"/>
+              </w:rPr>
+              <w:t>U</w:t>
+            </w:r>
+            <w:r>
+              <w:rPr>
+                <w:rFonts w:ascii="나눔바른고딕 Light" w:eastAsia="나눔바른고딕 Light" w:hAnsi="나눔바른고딕 Light"/>
+                <w:sz w:val="22"/>
+                <w:szCs w:val="22"/>
+              </w:rPr>
+              <w:t xml:space="preserve">se Case Description Use Case, Use Case Diagram </w:t>
+            </w:r>
+            <w:r>
+              <w:rPr>
+                <w:rFonts w:ascii="나눔바른고딕 Light" w:eastAsia="나눔바른고딕 Light" w:hAnsi="나눔바른고딕 Light" w:hint="eastAsia"/>
+                <w:sz w:val="22"/>
+                <w:szCs w:val="22"/>
+              </w:rPr>
+              <w:t>작성</w:t>
+            </w:r>
+          </w:p>
+        </w:tc>
+      </w:tr>
+      <w:tr>
+        <w:tc>
+          <w:tcPr>
+            <w:tcW w:w="2045" w:type="dxa"/>
+          </w:tcPr>
+          <w:p>
+            <w:pPr>
+              <w:spacing w:line="276" w:lineRule="auto"/>
+              <w:rPr>
+                <w:rFonts w:ascii="나눔바른고딕 Light" w:eastAsia="나눔바른고딕 Light" w:hAnsi="나눔바른고딕 Light" w:hint="eastAsia"/>
+                <w:sz w:val="22"/>
+                <w:szCs w:val="22"/>
+              </w:rPr>
+            </w:pPr>
+            <w:r>
+              <w:rPr>
+                <w:rFonts w:ascii="나눔바른고딕 Light" w:eastAsia="나눔바른고딕 Light" w:hAnsi="나눔바른고딕 Light" w:hint="eastAsia"/>
+                <w:sz w:val="22"/>
+                <w:szCs w:val="22"/>
+              </w:rPr>
+              <w:t>5</w:t>
+            </w:r>
+            <w:r>
+              <w:rPr>
+                <w:rFonts w:ascii="나눔바른고딕 Light" w:eastAsia="나눔바른고딕 Light" w:hAnsi="나눔바른고딕 Light"/>
+                <w:sz w:val="22"/>
+                <w:szCs w:val="22"/>
+              </w:rPr>
+              <w:t>/27 ~ 5/31</w:t>
+            </w:r>
+          </w:p>
+        </w:tc>
+        <w:tc>
+          <w:tcPr>
+            <w:tcW w:w="6044" w:type="dxa"/>
+          </w:tcPr>
+          <w:p>
+            <w:pPr>
+              <w:spacing w:line="276" w:lineRule="auto"/>
+              <w:rPr>
+                <w:rFonts w:ascii="나눔바른고딕 Light" w:eastAsia="나눔바른고딕 Light" w:hAnsi="나눔바른고딕 Light" w:hint="eastAsia"/>
+                <w:sz w:val="22"/>
+                <w:szCs w:val="22"/>
+              </w:rPr>
+            </w:pPr>
+            <w:r>
+              <w:rPr>
+                <w:rFonts w:ascii="나눔바른고딕 Light" w:eastAsia="나눔바른고딕 Light" w:hAnsi="나눔바른고딕 Light" w:hint="eastAsia"/>
+                <w:sz w:val="22"/>
+                <w:szCs w:val="22"/>
+              </w:rPr>
+              <w:t>O</w:t>
+            </w:r>
+            <w:r>
+              <w:rPr>
+                <w:rFonts w:ascii="나눔바른고딕 Light" w:eastAsia="나눔바른고딕 Light" w:hAnsi="나눔바른고딕 Light"/>
+                <w:sz w:val="22"/>
+                <w:szCs w:val="22"/>
+              </w:rPr>
+              <w:t xml:space="preserve">OAD </w:t>
+            </w:r>
+            <w:r>
+              <w:rPr>
+                <w:rFonts w:ascii="나눔바른고딕 Light" w:eastAsia="나눔바른고딕 Light" w:hAnsi="나눔바른고딕 Light" w:hint="eastAsia"/>
+                <w:sz w:val="22"/>
+                <w:szCs w:val="22"/>
+              </w:rPr>
+              <w:t>설계 및 다이어그램 구체화</w:t>
+            </w:r>
+            <w:r>
+              <w:rPr>
+                <w:rFonts w:ascii="나눔바른고딕 Light" w:eastAsia="나눔바른고딕 Light" w:hAnsi="나눔바른고딕 Light" w:hint="eastAsia"/>
+                <w:sz w:val="22"/>
+                <w:szCs w:val="22"/>
+              </w:rPr>
+              <w:t>,</w:t>
+            </w:r>
+            <w:r>
+              <w:rPr>
+                <w:rFonts w:ascii="나눔바른고딕 Light" w:eastAsia="나눔바른고딕 Light" w:hAnsi="나눔바른고딕 Light"/>
+                <w:sz w:val="22"/>
+                <w:szCs w:val="22"/>
+              </w:rPr>
+              <w:t xml:space="preserve"> </w:t>
+            </w:r>
+            <w:r>
+              <w:rPr>
+                <w:rFonts w:ascii="나눔바른고딕 Light" w:eastAsia="나눔바른고딕 Light" w:hAnsi="나눔바른고딕 Light" w:hint="eastAsia"/>
+                <w:sz w:val="22"/>
+                <w:szCs w:val="22"/>
+              </w:rPr>
+              <w:t>개발 시작</w:t>
+            </w:r>
+          </w:p>
+        </w:tc>
+      </w:tr>
+      <w:tr>
+        <w:tc>
+          <w:tcPr>
+            <w:tcW w:w="2045" w:type="dxa"/>
+          </w:tcPr>
+          <w:p>
+            <w:pPr>
+              <w:spacing w:line="276" w:lineRule="auto"/>
+              <w:rPr>
+                <w:rFonts w:ascii="나눔바른고딕 Light" w:eastAsia="나눔바른고딕 Light" w:hAnsi="나눔바른고딕 Light"/>
+                <w:sz w:val="22"/>
+                <w:szCs w:val="22"/>
+              </w:rPr>
+            </w:pPr>
+            <w:r>
+              <w:rPr>
+                <w:rFonts w:ascii="나눔바른고딕 Light" w:eastAsia="나눔바른고딕 Light" w:hAnsi="나눔바른고딕 Light" w:hint="eastAsia"/>
+                <w:sz w:val="22"/>
+                <w:szCs w:val="22"/>
+              </w:rPr>
+              <w:t>6</w:t>
+            </w:r>
+            <w:r>
+              <w:rPr>
+                <w:rFonts w:ascii="나눔바른고딕 Light" w:eastAsia="나눔바른고딕 Light" w:hAnsi="나눔바른고딕 Light"/>
+                <w:sz w:val="22"/>
+                <w:szCs w:val="22"/>
+              </w:rPr>
+              <w:t>/1 ~ 6/4</w:t>
+            </w:r>
+          </w:p>
+        </w:tc>
+        <w:tc>
+          <w:tcPr>
+            <w:tcW w:w="6044" w:type="dxa"/>
+          </w:tcPr>
+          <w:p>
+            <w:pPr>
+              <w:spacing w:line="276" w:lineRule="auto"/>
+              <w:rPr>
+                <w:rFonts w:ascii="나눔바른고딕 Light" w:eastAsia="나눔바른고딕 Light" w:hAnsi="나눔바른고딕 Light"/>
+                <w:sz w:val="22"/>
+                <w:szCs w:val="22"/>
+              </w:rPr>
+            </w:pPr>
+            <w:r>
+              <w:rPr>
+                <w:rFonts w:ascii="나눔바른고딕 Light" w:eastAsia="나눔바른고딕 Light" w:hAnsi="나눔바른고딕 Light" w:hint="eastAsia"/>
+                <w:sz w:val="22"/>
+                <w:szCs w:val="22"/>
+              </w:rPr>
+              <w:t>컴포넌트 설계 구체화 및 구현</w:t>
+            </w:r>
+          </w:p>
+        </w:tc>
+      </w:tr>
+      <w:tr>
+        <w:tc>
+          <w:tcPr>
+            <w:tcW w:w="2045" w:type="dxa"/>
+          </w:tcPr>
+          <w:p>
+            <w:pPr>
+              <w:spacing w:line="276" w:lineRule="auto"/>
+              <w:rPr>
+                <w:rFonts w:ascii="나눔바른고딕 Light" w:eastAsia="나눔바른고딕 Light" w:hAnsi="나눔바른고딕 Light"/>
+                <w:sz w:val="22"/>
+                <w:szCs w:val="22"/>
+              </w:rPr>
+            </w:pPr>
+            <w:r>
+              <w:rPr>
+                <w:rFonts w:ascii="나눔바른고딕 Light" w:eastAsia="나눔바른고딕 Light" w:hAnsi="나눔바른고딕 Light" w:hint="eastAsia"/>
+                <w:sz w:val="22"/>
+                <w:szCs w:val="22"/>
+              </w:rPr>
+              <w:t>6</w:t>
+            </w:r>
+            <w:r>
+              <w:rPr>
+                <w:rFonts w:ascii="나눔바른고딕 Light" w:eastAsia="나눔바른고딕 Light" w:hAnsi="나눔바른고딕 Light"/>
+                <w:sz w:val="22"/>
+                <w:szCs w:val="22"/>
+              </w:rPr>
+              <w:t>/5 ~ 6/8</w:t>
+            </w:r>
+          </w:p>
+        </w:tc>
+        <w:tc>
+          <w:tcPr>
+            <w:tcW w:w="6044" w:type="dxa"/>
+          </w:tcPr>
+          <w:p>
+            <w:pPr>
+              <w:spacing w:line="276" w:lineRule="auto"/>
+              <w:rPr>
+                <w:rFonts w:ascii="나눔바른고딕 Light" w:eastAsia="나눔바른고딕 Light" w:hAnsi="나눔바른고딕 Light"/>
+                <w:sz w:val="22"/>
+                <w:szCs w:val="22"/>
+              </w:rPr>
+            </w:pPr>
+            <w:r>
+              <w:rPr>
+                <w:rFonts w:ascii="나눔바른고딕 Light" w:eastAsia="나눔바른고딕 Light" w:hAnsi="나눔바른고딕 Light" w:hint="eastAsia"/>
+                <w:sz w:val="22"/>
+                <w:szCs w:val="22"/>
+              </w:rPr>
+              <w:t>구현 및 테스트</w:t>
+            </w:r>
+          </w:p>
+        </w:tc>
+      </w:tr>
+    </w:tbl>
+    <w:p>
+      <w:pPr>
+        <w:spacing w:line="276" w:lineRule="auto"/>
         <w:rPr>
           <w:rFonts w:ascii="나눔바른고딕 Light" w:eastAsia="나눔바른고딕 Light" w:hAnsi="나눔바른고딕 Light" w:hint="eastAsia"/>
           <w:b/>
@@ -14372,7 +14830,7 @@
         </w:numPr>
         <w:spacing w:line="276" w:lineRule="auto"/>
         <w:rPr>
-          <w:rFonts w:ascii="나눔바른고딕 Light" w:eastAsia="나눔바른고딕 Light" w:hAnsi="나눔바른고딕 Light" w:hint="eastAsia"/>
+          <w:rFonts w:ascii="나눔바른고딕 Light" w:eastAsia="나눔바른고딕 Light" w:hAnsi="나눔바른고딕 Light"/>
           <w:b/>
           <w:szCs w:val="22"/>
         </w:rPr>
@@ -14396,12 +14854,127 @@
     </w:p>
     <w:p>
       <w:pPr>
-        <w:rPr>
-          <w:rFonts w:ascii="나눔바른고딕 Light" w:eastAsia="나눔바른고딕 Light" w:hAnsi="나눔바른고딕 Light"/>
-          <w:sz w:val="22"/>
-          <w:szCs w:val="22"/>
-        </w:rPr>
-      </w:pPr>
+        <w:ind w:left="927"/>
+        <w:rPr>
+          <w:rFonts w:ascii="나눔바른고딕 Light" w:eastAsia="나눔바른고딕 Light" w:hAnsi="나눔바른고딕 Light" w:hint="eastAsia"/>
+          <w:sz w:val="22"/>
+          <w:szCs w:val="22"/>
+        </w:rPr>
+      </w:pPr>
+      <w:r>
+        <w:rPr>
+          <w:rFonts w:ascii="나눔바른고딕 Light" w:eastAsia="나눔바른고딕 Light" w:hAnsi="나눔바른고딕 Light"/>
+          <w:sz w:val="22"/>
+          <w:szCs w:val="22"/>
+        </w:rPr>
+        <w:t xml:space="preserve">  </w:t>
+      </w:r>
+      <w:proofErr w:type="gramStart"/>
+      <w:r>
+        <w:rPr>
+          <w:rFonts w:ascii="나눔바른고딕 Light" w:eastAsia="나눔바른고딕 Light" w:hAnsi="나눔바른고딕 Light" w:hint="eastAsia"/>
+          <w:sz w:val="22"/>
+          <w:szCs w:val="22"/>
+        </w:rPr>
+        <w:t xml:space="preserve">전희수 </w:t>
+      </w:r>
+      <w:r>
+        <w:rPr>
+          <w:rFonts w:ascii="나눔바른고딕 Light" w:eastAsia="나눔바른고딕 Light" w:hAnsi="나눔바른고딕 Light"/>
+          <w:sz w:val="22"/>
+          <w:szCs w:val="22"/>
+        </w:rPr>
+        <w:t>:</w:t>
+      </w:r>
+      <w:proofErr w:type="gramEnd"/>
+      <w:r>
+        <w:rPr>
+          <w:rFonts w:ascii="나눔바른고딕 Light" w:eastAsia="나눔바른고딕 Light" w:hAnsi="나눔바른고딕 Light"/>
+          <w:sz w:val="22"/>
+          <w:szCs w:val="22"/>
+        </w:rPr>
+        <w:t xml:space="preserve"> </w:t>
+      </w:r>
+      <w:r>
+        <w:rPr>
+          <w:rFonts w:ascii="나눔바른고딕 Light" w:eastAsia="나눔바른고딕 Light" w:hAnsi="나눔바른고딕 Light" w:hint="eastAsia"/>
+          <w:sz w:val="22"/>
+          <w:szCs w:val="22"/>
+        </w:rPr>
+        <w:t xml:space="preserve">소프트웨어공학을 배워서 체계적으로 </w:t>
+      </w:r>
+      <w:r>
+        <w:rPr>
+          <w:rFonts w:ascii="나눔바른고딕 Light" w:eastAsia="나눔바른고딕 Light" w:hAnsi="나눔바른고딕 Light"/>
+          <w:sz w:val="22"/>
+          <w:szCs w:val="22"/>
+        </w:rPr>
+        <w:t>UML</w:t>
+      </w:r>
+      <w:r>
+        <w:rPr>
+          <w:rFonts w:ascii="나눔바른고딕 Light" w:eastAsia="나눔바른고딕 Light" w:hAnsi="나눔바른고딕 Light" w:hint="eastAsia"/>
+          <w:sz w:val="22"/>
+          <w:szCs w:val="22"/>
+        </w:rPr>
+        <w:t xml:space="preserve">을 그리고 </w:t>
+      </w:r>
+      <w:r>
+        <w:rPr>
+          <w:rFonts w:ascii="나눔바른고딕 Light" w:eastAsia="나눔바른고딕 Light" w:hAnsi="나눔바른고딕 Light"/>
+          <w:sz w:val="22"/>
+          <w:szCs w:val="22"/>
+        </w:rPr>
+        <w:t>UP</w:t>
+      </w:r>
+      <w:r>
+        <w:rPr>
+          <w:rFonts w:ascii="나눔바른고딕 Light" w:eastAsia="나눔바른고딕 Light" w:hAnsi="나눔바른고딕 Light" w:hint="eastAsia"/>
+          <w:sz w:val="22"/>
+          <w:szCs w:val="22"/>
+        </w:rPr>
+        <w:t xml:space="preserve">에 맞추어 순서대로 프로젝트를 정리해가며 진행해 본 것은 처음이었는데 생각보다 </w:t>
+      </w:r>
+      <w:r>
+        <w:rPr>
+          <w:rFonts w:ascii="나눔바른고딕 Light" w:eastAsia="나눔바른고딕 Light" w:hAnsi="나눔바른고딕 Light"/>
+          <w:sz w:val="22"/>
+          <w:szCs w:val="22"/>
+        </w:rPr>
+        <w:t>UML</w:t>
+      </w:r>
+      <w:r>
+        <w:rPr>
+          <w:rFonts w:ascii="나눔바른고딕 Light" w:eastAsia="나눔바른고딕 Light" w:hAnsi="나눔바른고딕 Light" w:hint="eastAsia"/>
+          <w:sz w:val="22"/>
+          <w:szCs w:val="22"/>
+        </w:rPr>
+        <w:t xml:space="preserve">과 </w:t>
+      </w:r>
+      <w:r>
+        <w:rPr>
+          <w:rFonts w:ascii="나눔바른고딕 Light" w:eastAsia="나눔바른고딕 Light" w:hAnsi="나눔바른고딕 Light"/>
+          <w:sz w:val="22"/>
+          <w:szCs w:val="22"/>
+        </w:rPr>
+        <w:t>diagram</w:t>
+      </w:r>
+      <w:r>
+        <w:rPr>
+          <w:rFonts w:ascii="나눔바른고딕 Light" w:eastAsia="나눔바른고딕 Light" w:hAnsi="나눔바른고딕 Light" w:hint="eastAsia"/>
+          <w:sz w:val="22"/>
+          <w:szCs w:val="22"/>
+        </w:rPr>
+        <w:t>을 문서화하고 설계사항까지도 여러 번 반복하여 얘기하며 정하는 게 단순히 코드가 돌아가게 하는 것을 넘어 해야 할 것이 많아서 가벼운 프로젝트는 아니었던 것 같다.</w:t>
+      </w:r>
+      <w:r>
+        <w:rPr>
+          <w:rFonts w:ascii="나눔바른고딕 Light" w:eastAsia="나눔바른고딕 Light" w:hAnsi="나눔바른고딕 Light"/>
+          <w:sz w:val="22"/>
+          <w:szCs w:val="22"/>
+        </w:rPr>
+        <w:t xml:space="preserve"> </w:t>
+      </w:r>
     </w:p>
     <w:sectPr>
       <w:footerReference w:type="default" r:id="rId15"/>
@@ -14443,6 +15016,7 @@
         <w:docPartUnique/>
       </w:docPartObj>
     </w:sdtPr>
+    <w:sdtEndPr/>
     <w:sdtContent>
       <w:p>
         <w:pPr>

</xml_diff>

<commit_message>
update report and readme, sequence diagram
</commit_message>
<xml_diff>
--- a/project document/SE_윷놀이_4조_report.docx
+++ b/project document/SE_윷놀이_4조_report.docx
@@ -7231,9 +7231,9 @@
           <w:szCs w:val="22"/>
         </w:rPr>
         <w:drawing>
-          <wp:inline distT="0" distB="0" distL="0" distR="0" wp14:anchorId="6C6CE7BD" wp14:editId="0623739C">
-            <wp:extent cx="4192844" cy="8096250"/>
-            <wp:effectExtent l="0" t="0" r="0" b="0"/>
+          <wp:inline distT="0" distB="0" distL="0" distR="0" wp14:anchorId="6C6CE7BD" wp14:editId="500B4389">
+            <wp:extent cx="4192270" cy="8095141"/>
+            <wp:effectExtent l="0" t="0" r="0" b="1270"/>
             <wp:docPr id="6" name="그림 6"/>
             <wp:cNvGraphicFramePr>
               <a:graphicFrameLocks xmlns:a="http://schemas.openxmlformats.org/drawingml/2006/main" noChangeAspect="1"/>
@@ -7260,7 +7260,7 @@
                   <pic:spPr>
                     <a:xfrm>
                       <a:off x="0" y="0"/>
-                      <a:ext cx="4198194" cy="8106580"/>
+                      <a:ext cx="4200545" cy="8111119"/>
                     </a:xfrm>
                     <a:prstGeom prst="rect">
                       <a:avLst/>
@@ -11770,13 +11770,18 @@
     </w:p>
     <w:p>
       <w:pPr>
-        <w:pStyle w:val="aa"/>
-        <w:ind w:left="1518"/>
         <w:rPr>
           <w:rFonts w:ascii="나눔바른고딕 Light" w:eastAsia="나눔바른고딕 Light" w:hAnsi="나눔바른고딕 Light" w:cstheme="majorBidi"/>
           <w:color w:val="FF0000"/>
         </w:rPr>
       </w:pPr>
+      <w:r>
+        <w:rPr>
+          <w:rFonts w:ascii="나눔바른고딕 Light" w:eastAsia="나눔바른고딕 Light" w:hAnsi="나눔바른고딕 Light" w:cstheme="majorBidi"/>
+          <w:color w:val="FF0000"/>
+        </w:rPr>
+        <w:br w:type="page"/>
+      </w:r>
     </w:p>
     <w:p>
       <w:pPr>
@@ -11796,6 +11801,7 @@
           <w:b/>
           <w:szCs w:val="22"/>
         </w:rPr>
+        <w:lastRenderedPageBreak/>
         <w:t>Domain Model</w:t>
       </w:r>
     </w:p>
@@ -11811,7 +11817,6 @@
         <w:rPr>
           <w:noProof/>
         </w:rPr>
-        <w:lastRenderedPageBreak/>
         <w:drawing>
           <wp:inline distT="0" distB="0" distL="0" distR="0" wp14:anchorId="4F400799" wp14:editId="667053C5">
             <wp:extent cx="5108919" cy="3819525"/>
@@ -11896,7 +11901,7 @@
     <w:p>
       <w:pPr>
         <w:rPr>
-          <w:rFonts w:ascii="나눔바른고딕 Light" w:eastAsia="나눔바른고딕 Light" w:hAnsi="나눔바른고딕 Light" w:cstheme="majorBidi" w:hint="eastAsia"/>
+          <w:rFonts w:ascii="나눔바른고딕 Light" w:eastAsia="나눔바른고딕 Light" w:hAnsi="나눔바른고딕 Light" w:cstheme="majorBidi"/>
           <w:color w:val="FF0000"/>
         </w:rPr>
       </w:pPr>
@@ -11905,9 +11910,9 @@
           <w:noProof/>
         </w:rPr>
         <w:drawing>
-          <wp:inline distT="0" distB="0" distL="0" distR="0" wp14:anchorId="216D970F" wp14:editId="4CE78124">
-            <wp:extent cx="5401733" cy="4178300"/>
-            <wp:effectExtent l="0" t="0" r="8890" b="0"/>
+          <wp:inline distT="0" distB="0" distL="0" distR="0" wp14:anchorId="216D970F" wp14:editId="6B08A55F">
+            <wp:extent cx="4937760" cy="3819411"/>
+            <wp:effectExtent l="0" t="0" r="0" b="0"/>
             <wp:docPr id="12" name="그림 12"/>
             <wp:cNvGraphicFramePr>
               <a:graphicFrameLocks xmlns:a="http://schemas.openxmlformats.org/drawingml/2006/main" noChangeAspect="1"/>
@@ -11927,7 +11932,7 @@
                   <pic:spPr bwMode="auto">
                     <a:xfrm>
                       <a:off x="0" y="0"/>
-                      <a:ext cx="5423056" cy="4194793"/>
+                      <a:ext cx="4961656" cy="3837895"/>
                     </a:xfrm>
                     <a:prstGeom prst="rect">
                       <a:avLst/>
@@ -12343,6 +12348,7 @@
     <w:p>
       <w:pPr>
         <w:pStyle w:val="aa"/>
+        <w:spacing w:line="276" w:lineRule="auto"/>
         <w:ind w:left="927" w:firstLineChars="100" w:firstLine="214"/>
         <w:rPr>
           <w:rFonts w:ascii="나눔바른고딕 Light" w:eastAsia="나눔바른고딕 Light" w:hAnsi="나눔바른고딕 Light" w:cstheme="majorBidi"/>
@@ -12526,7 +12532,7 @@
         <w:pStyle w:val="aa"/>
         <w:numPr>
           <w:ilvl w:val="0"/>
-          <w:numId w:val="15"/>
+          <w:numId w:val="24"/>
         </w:numPr>
         <w:spacing w:line="276" w:lineRule="auto"/>
         <w:rPr>
@@ -12542,6 +12548,14 @@
           <w:szCs w:val="22"/>
         </w:rPr>
         <w:t>구현</w:t>
+      </w:r>
+      <w:r>
+        <w:rPr>
+          <w:rFonts w:ascii="나눔바른고딕 Light" w:eastAsia="나눔바른고딕 Light" w:hAnsi="나눔바른고딕 Light" w:hint="eastAsia"/>
+          <w:b/>
+          <w:szCs w:val="22"/>
+        </w:rPr>
+        <w:t xml:space="preserve"> 및 보완점</w:t>
       </w:r>
     </w:p>
     <w:p>
@@ -12556,33 +12570,306 @@
           <w:rFonts w:ascii="나눔바른고딕 Light" w:eastAsia="나눔바른고딕 Light" w:hAnsi="나눔바른고딕 Light"/>
           <w:b/>
           <w:szCs w:val="22"/>
-          <w:highlight w:val="cyan"/>
         </w:rPr>
       </w:pPr>
       <w:r>
         <w:rPr>
           <w:rFonts w:ascii="나눔바른고딕 Light" w:eastAsia="나눔바른고딕 Light" w:hAnsi="나눔바른고딕 Light" w:cstheme="majorBidi"/>
+          <w:b/>
+        </w:rPr>
+        <w:t xml:space="preserve"> Sequence Diagram</w:t>
+      </w:r>
+    </w:p>
+    <w:p>
+      <w:pPr>
+        <w:pStyle w:val="aa"/>
+        <w:numPr>
+          <w:ilvl w:val="0"/>
+          <w:numId w:val="28"/>
+        </w:numPr>
+        <w:spacing w:line="276" w:lineRule="auto"/>
+        <w:rPr>
+          <w:rFonts w:ascii="나눔바른고딕 Light" w:eastAsia="나눔바른고딕 Light" w:hAnsi="나눔바른고딕 Light"/>
+          <w:b/>
+          <w:sz w:val="22"/>
+          <w:szCs w:val="22"/>
+          <w:highlight w:val="yellow"/>
+        </w:rPr>
+      </w:pPr>
+      <w:r>
+        <w:rPr>
+          <w:rFonts w:ascii="나눔바른고딕 Light" w:eastAsia="나눔바른고딕 Light" w:hAnsi="나눔바른고딕 Light" w:hint="eastAsia"/>
+          <w:b/>
+          <w:sz w:val="22"/>
+          <w:szCs w:val="22"/>
+          <w:highlight w:val="yellow"/>
+        </w:rPr>
+        <w:t>m</w:t>
+      </w:r>
+      <w:r>
+        <w:rPr>
+          <w:rFonts w:ascii="나눔바른고딕 Light" w:eastAsia="나눔바른고딕 Light" w:hAnsi="나눔바른고딕 Light"/>
+          <w:b/>
+          <w:sz w:val="22"/>
+          <w:szCs w:val="22"/>
+          <w:highlight w:val="yellow"/>
+        </w:rPr>
+        <w:t>ain</w:t>
+      </w:r>
+      <w:r>
+        <w:rPr>
+          <w:rFonts w:ascii="나눔바른고딕 Light" w:eastAsia="나눔바른고딕 Light" w:hAnsi="나눔바른고딕 Light" w:hint="eastAsia"/>
+          <w:b/>
+          <w:sz w:val="22"/>
+          <w:szCs w:val="22"/>
+          <w:highlight w:val="yellow"/>
+        </w:rPr>
+        <w:t>함수 실행 시</w:t>
+      </w:r>
+    </w:p>
+    <w:p>
+      <w:pPr>
+        <w:rPr>
+          <w:rFonts w:ascii="나눔바른고딕 Light" w:eastAsia="나눔바른고딕 Light" w:hAnsi="나눔바른고딕 Light"/>
+          <w:b/>
+          <w:sz w:val="22"/>
+          <w:szCs w:val="22"/>
+        </w:rPr>
+      </w:pPr>
+      <w:r>
+        <w:rPr>
+          <w:rFonts w:ascii="나눔바른고딕 Light" w:eastAsia="나눔바른고딕 Light" w:hAnsi="나눔바른고딕 Light"/>
+          <w:b/>
+          <w:sz w:val="22"/>
+          <w:szCs w:val="22"/>
+        </w:rPr>
+        <w:br w:type="page"/>
+      </w:r>
+    </w:p>
+    <w:p>
+      <w:pPr>
+        <w:pStyle w:val="aa"/>
+        <w:numPr>
+          <w:ilvl w:val="0"/>
+          <w:numId w:val="28"/>
+        </w:numPr>
+        <w:spacing w:line="276" w:lineRule="auto"/>
+        <w:rPr>
+          <w:rFonts w:ascii="나눔바른고딕 Light" w:eastAsia="나눔바른고딕 Light" w:hAnsi="나눔바른고딕 Light"/>
+          <w:b/>
+          <w:sz w:val="22"/>
+          <w:szCs w:val="22"/>
+        </w:rPr>
+      </w:pPr>
+      <w:r>
+        <w:rPr>
+          <w:rFonts w:ascii="나눔바른고딕 Light" w:eastAsia="나눔바른고딕 Light" w:hAnsi="나눔바른고딕 Light" w:hint="eastAsia"/>
+          <w:b/>
+          <w:sz w:val="22"/>
+          <w:szCs w:val="22"/>
+        </w:rPr>
+        <w:lastRenderedPageBreak/>
+        <w:t>윷을 던졌을</w:t>
+      </w:r>
+      <w:r>
+        <w:rPr>
+          <w:rFonts w:ascii="나눔바른고딕 Light" w:eastAsia="나눔바른고딕 Light" w:hAnsi="나눔바른고딕 Light"/>
+          <w:b/>
+          <w:sz w:val="22"/>
+          <w:szCs w:val="22"/>
         </w:rPr>
         <w:t xml:space="preserve"> </w:t>
       </w:r>
       <w:r>
         <w:rPr>
-          <w:rFonts w:ascii="나눔바른고딕 Light" w:eastAsia="나눔바른고딕 Light" w:hAnsi="나눔바른고딕 Light" w:cstheme="majorBidi"/>
-          <w:highlight w:val="cyan"/>
-        </w:rPr>
-        <w:t>Sequence Diagram</w:t>
-      </w:r>
-    </w:p>
-    <w:p>
-      <w:pPr>
-        <w:spacing w:line="276" w:lineRule="auto"/>
-        <w:rPr>
-          <w:rFonts w:ascii="나눔바른고딕 Light" w:eastAsia="나눔바른고딕 Light" w:hAnsi="나눔바른고딕 Light" w:hint="eastAsia"/>
-          <w:b/>
-          <w:szCs w:val="22"/>
-          <w:highlight w:val="cyan"/>
-        </w:rPr>
-      </w:pPr>
+          <w:rFonts w:ascii="나눔바른고딕 Light" w:eastAsia="나눔바른고딕 Light" w:hAnsi="나눔바른고딕 Light" w:hint="eastAsia"/>
+          <w:b/>
+          <w:sz w:val="22"/>
+          <w:szCs w:val="22"/>
+        </w:rPr>
+        <w:t>시</w:t>
+      </w:r>
+    </w:p>
+    <w:p>
+      <w:pPr>
+        <w:spacing w:line="276" w:lineRule="auto"/>
+        <w:ind w:left="400"/>
+        <w:rPr>
+          <w:rFonts w:ascii="나눔바른고딕 Light" w:eastAsia="나눔바른고딕 Light" w:hAnsi="나눔바른고딕 Light"/>
+          <w:b/>
+          <w:sz w:val="22"/>
+          <w:szCs w:val="22"/>
+        </w:rPr>
+      </w:pPr>
+      <w:r>
+        <w:rPr>
+          <w:rFonts w:hint="eastAsia"/>
+          <w:noProof/>
+        </w:rPr>
+        <w:drawing>
+          <wp:inline distT="0" distB="0" distL="0" distR="0" wp14:anchorId="3A2D44D7" wp14:editId="1650866A">
+            <wp:extent cx="6118860" cy="7941095"/>
+            <wp:effectExtent l="0" t="0" r="0" b="3175"/>
+            <wp:docPr id="13" name="그림 13"/>
+            <wp:cNvGraphicFramePr>
+              <a:graphicFrameLocks xmlns:a="http://schemas.openxmlformats.org/drawingml/2006/main" noChangeAspect="1"/>
+            </wp:cNvGraphicFramePr>
+            <a:graphic xmlns:a="http://schemas.openxmlformats.org/drawingml/2006/main">
+              <a:graphicData uri="http://schemas.openxmlformats.org/drawingml/2006/picture">
+                <pic:pic xmlns:pic="http://schemas.openxmlformats.org/drawingml/2006/picture">
+                  <pic:nvPicPr>
+                    <pic:cNvPr id="13" name="윷버튼클릭시에.png"/>
+                    <pic:cNvPicPr/>
+                  </pic:nvPicPr>
+                  <pic:blipFill>
+                    <a:blip r:embed="rId14">
+                      <a:extLst>
+                        <a:ext uri="{28A0092B-C50C-407E-A947-70E740481C1C}">
+                          <a14:useLocalDpi xmlns:a14="http://schemas.microsoft.com/office/drawing/2010/main" val="0"/>
+                        </a:ext>
+                      </a:extLst>
+                    </a:blip>
+                    <a:stretch>
+                      <a:fillRect/>
+                    </a:stretch>
+                  </pic:blipFill>
+                  <pic:spPr>
+                    <a:xfrm>
+                      <a:off x="0" y="0"/>
+                      <a:ext cx="6121709" cy="7944792"/>
+                    </a:xfrm>
+                    <a:prstGeom prst="rect">
+                      <a:avLst/>
+                    </a:prstGeom>
+                  </pic:spPr>
+                </pic:pic>
+              </a:graphicData>
+            </a:graphic>
+          </wp:inline>
+        </w:drawing>
+      </w:r>
+    </w:p>
+    <w:p>
+      <w:pPr>
+        <w:rPr>
+          <w:rFonts w:ascii="나눔바른고딕 Light" w:eastAsia="나눔바른고딕 Light" w:hAnsi="나눔바른고딕 Light"/>
+          <w:b/>
+          <w:sz w:val="22"/>
+          <w:szCs w:val="22"/>
+        </w:rPr>
+      </w:pPr>
+      <w:r>
+        <w:rPr>
+          <w:rFonts w:ascii="나눔바른고딕 Light" w:eastAsia="나눔바른고딕 Light" w:hAnsi="나눔바른고딕 Light"/>
+          <w:b/>
+          <w:sz w:val="22"/>
+          <w:szCs w:val="22"/>
+        </w:rPr>
+        <w:br w:type="page"/>
+      </w:r>
+    </w:p>
+    <w:p>
+      <w:pPr>
+        <w:pStyle w:val="aa"/>
+        <w:numPr>
+          <w:ilvl w:val="0"/>
+          <w:numId w:val="28"/>
+        </w:numPr>
+        <w:spacing w:line="276" w:lineRule="auto"/>
+        <w:rPr>
+          <w:rFonts w:ascii="나눔바른고딕 Light" w:eastAsia="나눔바른고딕 Light" w:hAnsi="나눔바른고딕 Light"/>
+          <w:b/>
+          <w:sz w:val="22"/>
+          <w:szCs w:val="22"/>
+        </w:rPr>
+      </w:pPr>
+      <w:r>
+        <w:rPr>
+          <w:rFonts w:ascii="나눔바른고딕 Light" w:eastAsia="나눔바른고딕 Light" w:hAnsi="나눔바른고딕 Light" w:hint="eastAsia"/>
+          <w:b/>
+          <w:sz w:val="22"/>
+          <w:szCs w:val="22"/>
+        </w:rPr>
+        <w:lastRenderedPageBreak/>
+        <w:t>쓰레드 실행 시</w:t>
+      </w:r>
+    </w:p>
+    <w:p>
+      <w:pPr>
+        <w:spacing w:line="276" w:lineRule="auto"/>
+        <w:ind w:left="400"/>
+        <w:rPr>
+          <w:rFonts w:ascii="나눔바른고딕 Light" w:eastAsia="나눔바른고딕 Light" w:hAnsi="나눔바른고딕 Light"/>
+          <w:b/>
+          <w:sz w:val="22"/>
+          <w:szCs w:val="22"/>
+        </w:rPr>
+      </w:pPr>
+      <w:r>
+        <w:rPr>
+          <w:noProof/>
+        </w:rPr>
+        <w:drawing>
+          <wp:inline distT="0" distB="0" distL="0" distR="0" wp14:anchorId="77B8AFA5" wp14:editId="1F8EC26F">
+            <wp:extent cx="6004560" cy="6682174"/>
+            <wp:effectExtent l="0" t="0" r="0" b="4445"/>
+            <wp:docPr id="15" name="그림 15"/>
+            <wp:cNvGraphicFramePr>
+              <a:graphicFrameLocks xmlns:a="http://schemas.openxmlformats.org/drawingml/2006/main" noChangeAspect="1"/>
+            </wp:cNvGraphicFramePr>
+            <a:graphic xmlns:a="http://schemas.openxmlformats.org/drawingml/2006/main">
+              <a:graphicData uri="http://schemas.openxmlformats.org/drawingml/2006/picture">
+                <pic:pic xmlns:pic="http://schemas.openxmlformats.org/drawingml/2006/picture">
+                  <pic:nvPicPr>
+                    <pic:cNvPr id="15" name="쓰레드실행시.png"/>
+                    <pic:cNvPicPr/>
+                  </pic:nvPicPr>
+                  <pic:blipFill>
+                    <a:blip r:embed="rId15" cstate="print">
+                      <a:extLst>
+                        <a:ext uri="{28A0092B-C50C-407E-A947-70E740481C1C}">
+                          <a14:useLocalDpi xmlns:a14="http://schemas.microsoft.com/office/drawing/2010/main" val="0"/>
+                        </a:ext>
+                      </a:extLst>
+                    </a:blip>
+                    <a:stretch>
+                      <a:fillRect/>
+                    </a:stretch>
+                  </pic:blipFill>
+                  <pic:spPr>
+                    <a:xfrm>
+                      <a:off x="0" y="0"/>
+                      <a:ext cx="6012291" cy="6690777"/>
+                    </a:xfrm>
+                    <a:prstGeom prst="rect">
+                      <a:avLst/>
+                    </a:prstGeom>
+                  </pic:spPr>
+                </pic:pic>
+              </a:graphicData>
+            </a:graphic>
+          </wp:inline>
+        </w:drawing>
+      </w:r>
+    </w:p>
+    <w:p>
+      <w:pPr>
+        <w:rPr>
+          <w:rFonts w:ascii="나눔바른고딕 Light" w:eastAsia="나눔바른고딕 Light" w:hAnsi="나눔바른고딕 Light"/>
+          <w:b/>
+          <w:sz w:val="22"/>
+          <w:szCs w:val="22"/>
+        </w:rPr>
+      </w:pPr>
+      <w:r>
+        <w:rPr>
+          <w:rFonts w:ascii="나눔바른고딕 Light" w:eastAsia="나눔바른고딕 Light" w:hAnsi="나눔바른고딕 Light"/>
+          <w:b/>
+          <w:sz w:val="22"/>
+          <w:szCs w:val="22"/>
+        </w:rPr>
+        <w:br w:type="page"/>
+      </w:r>
     </w:p>
     <w:p>
       <w:pPr>
@@ -12602,6 +12889,7 @@
         <w:rPr>
           <w:rFonts w:ascii="나눔바른고딕 Light" w:eastAsia="나눔바른고딕 Light" w:hAnsi="나눔바른고딕 Light" w:cstheme="majorBidi"/>
         </w:rPr>
+        <w:lastRenderedPageBreak/>
         <w:t xml:space="preserve"> </w:t>
       </w:r>
       <w:r>
@@ -12677,17 +12965,14 @@
           <w:szCs w:val="22"/>
         </w:rPr>
       </w:pPr>
-      <w:bookmarkStart w:id="1" w:name="_GoBack"/>
-      <w:bookmarkEnd w:id="1"/>
       <w:r>
         <w:rPr>
           <w:noProof/>
         </w:rPr>
-        <w:lastRenderedPageBreak/>
         <w:drawing>
-          <wp:inline distT="0" distB="0" distL="0" distR="0" wp14:anchorId="4D6708BA" wp14:editId="32B4ABED">
-            <wp:extent cx="5325534" cy="2991503"/>
-            <wp:effectExtent l="0" t="0" r="8890" b="0"/>
+          <wp:inline distT="0" distB="0" distL="0" distR="0" wp14:anchorId="4D6708BA" wp14:editId="1CA4D81B">
+            <wp:extent cx="5325110" cy="3368040"/>
+            <wp:effectExtent l="0" t="0" r="8890" b="3810"/>
             <wp:docPr id="4" name="그림 4"/>
             <wp:cNvGraphicFramePr>
               <a:graphicFrameLocks xmlns:a="http://schemas.openxmlformats.org/drawingml/2006/main" noChangeAspect="1"/>
@@ -12700,14 +12985,14 @@
                     <pic:cNvPicPr/>
                   </pic:nvPicPr>
                   <pic:blipFill rotWithShape="1">
-                    <a:blip r:embed="rId14"/>
+                    <a:blip r:embed="rId16"/>
                     <a:srcRect l="498" t="15364" r="45657" b="30865"/>
                     <a:stretch/>
                   </pic:blipFill>
                   <pic:spPr bwMode="auto">
                     <a:xfrm>
                       <a:off x="0" y="0"/>
-                      <a:ext cx="5358564" cy="3010057"/>
+                      <a:ext cx="5358566" cy="3389200"/>
                     </a:xfrm>
                     <a:prstGeom prst="rect">
                       <a:avLst/>
@@ -12732,7 +13017,7 @@
       <w:pPr>
         <w:spacing w:line="276" w:lineRule="auto"/>
         <w:rPr>
-          <w:rFonts w:ascii="나눔바른고딕 Light" w:eastAsia="나눔바른고딕 Light" w:hAnsi="나눔바른고딕 Light" w:hint="eastAsia"/>
+          <w:rFonts w:ascii="나눔바른고딕 Light" w:eastAsia="나눔바른고딕 Light" w:hAnsi="나눔바른고딕 Light"/>
           <w:b/>
           <w:szCs w:val="22"/>
         </w:rPr>
@@ -12786,9 +13071,9 @@
           <w:noProof/>
         </w:rPr>
         <w:drawing>
-          <wp:inline distT="0" distB="0" distL="0" distR="0" wp14:anchorId="0162BF43" wp14:editId="59805C2C">
-            <wp:extent cx="5520267" cy="3575302"/>
-            <wp:effectExtent l="0" t="0" r="4445" b="6350"/>
+          <wp:inline distT="0" distB="0" distL="0" distR="0" wp14:anchorId="0162BF43" wp14:editId="1040981D">
+            <wp:extent cx="5694045" cy="3947160"/>
+            <wp:effectExtent l="0" t="0" r="1905" b="0"/>
             <wp:docPr id="8" name="그림 8"/>
             <wp:cNvGraphicFramePr>
               <a:graphicFrameLocks xmlns:a="http://schemas.openxmlformats.org/drawingml/2006/main" noChangeAspect="1"/>
@@ -12801,14 +13086,14 @@
                     <pic:cNvPicPr/>
                   </pic:nvPicPr>
                   <pic:blipFill rotWithShape="1">
-                    <a:blip r:embed="rId15"/>
+                    <a:blip r:embed="rId17"/>
                     <a:srcRect l="4653" t="11523" r="31199" b="14615"/>
                     <a:stretch/>
                   </pic:blipFill>
                   <pic:spPr bwMode="auto">
                     <a:xfrm>
                       <a:off x="0" y="0"/>
-                      <a:ext cx="5577791" cy="3612559"/>
+                      <a:ext cx="5758435" cy="3991796"/>
                     </a:xfrm>
                     <a:prstGeom prst="rect">
                       <a:avLst/>
@@ -12831,16 +13116,6 @@
     </w:p>
     <w:p>
       <w:pPr>
-        <w:spacing w:line="276" w:lineRule="auto"/>
-        <w:rPr>
-          <w:rFonts w:ascii="나눔바른고딕 Light" w:eastAsia="나눔바른고딕 Light" w:hAnsi="나눔바른고딕 Light" w:hint="eastAsia"/>
-          <w:b/>
-          <w:szCs w:val="22"/>
-        </w:rPr>
-      </w:pPr>
-    </w:p>
-    <w:p>
-      <w:pPr>
         <w:pStyle w:val="aa"/>
         <w:numPr>
           <w:ilvl w:val="0"/>
@@ -12860,6 +13135,7 @@
           <w:b/>
           <w:szCs w:val="22"/>
         </w:rPr>
+        <w:lastRenderedPageBreak/>
         <w:t>UI_ResultDialog</w:t>
       </w:r>
       <w:proofErr w:type="spellEnd"/>
@@ -12879,11 +13155,10 @@
         <w:rPr>
           <w:noProof/>
         </w:rPr>
-        <w:lastRenderedPageBreak/>
         <w:drawing>
-          <wp:inline distT="0" distB="0" distL="0" distR="0" wp14:anchorId="60F94773" wp14:editId="528F25C9">
-            <wp:extent cx="4140200" cy="2483408"/>
-            <wp:effectExtent l="0" t="0" r="0" b="0"/>
+          <wp:inline distT="0" distB="0" distL="0" distR="0" wp14:anchorId="60F94773" wp14:editId="04A09CCC">
+            <wp:extent cx="4497088" cy="2697480"/>
+            <wp:effectExtent l="0" t="0" r="0" b="7620"/>
             <wp:docPr id="9" name="그림 9"/>
             <wp:cNvGraphicFramePr>
               <a:graphicFrameLocks xmlns:a="http://schemas.openxmlformats.org/drawingml/2006/main" noChangeAspect="1"/>
@@ -12896,14 +13171,14 @@
                     <pic:cNvPicPr/>
                   </pic:nvPicPr>
                   <pic:blipFill rotWithShape="1">
-                    <a:blip r:embed="rId16"/>
+                    <a:blip r:embed="rId18"/>
                     <a:srcRect l="11670" t="21802" r="45482" b="32506"/>
                     <a:stretch/>
                   </pic:blipFill>
                   <pic:spPr bwMode="auto">
                     <a:xfrm>
                       <a:off x="0" y="0"/>
-                      <a:ext cx="4184599" cy="2510040"/>
+                      <a:ext cx="4558039" cy="2734040"/>
                     </a:xfrm>
                     <a:prstGeom prst="rect">
                       <a:avLst/>
@@ -12926,20 +13201,27 @@
     </w:p>
     <w:p>
       <w:pPr>
-        <w:rPr>
-          <w:rFonts w:ascii="나눔바른고딕 Light" w:eastAsia="나눔바른고딕 Light" w:hAnsi="나눔바른고딕 Light"/>
-          <w:b/>
-          <w:szCs w:val="22"/>
-        </w:rPr>
-      </w:pPr>
-      <w:r>
-        <w:rPr>
-          <w:rFonts w:ascii="나눔바른고딕 Light" w:eastAsia="나눔바른고딕 Light" w:hAnsi="나눔바른고딕 Light"/>
-          <w:b/>
-          <w:szCs w:val="22"/>
-        </w:rPr>
-        <w:br w:type="page"/>
-      </w:r>
+        <w:pStyle w:val="aa"/>
+        <w:spacing w:line="276" w:lineRule="auto"/>
+        <w:ind w:left="1352"/>
+        <w:rPr>
+          <w:rFonts w:ascii="나눔바른고딕 Light" w:eastAsia="나눔바른고딕 Light" w:hAnsi="나눔바른고딕 Light"/>
+          <w:b/>
+          <w:szCs w:val="22"/>
+        </w:rPr>
+      </w:pPr>
+    </w:p>
+    <w:p>
+      <w:pPr>
+        <w:pStyle w:val="aa"/>
+        <w:spacing w:line="276" w:lineRule="auto"/>
+        <w:ind w:left="1352"/>
+        <w:rPr>
+          <w:rFonts w:ascii="나눔바른고딕 Light" w:eastAsia="나눔바른고딕 Light" w:hAnsi="나눔바른고딕 Light" w:hint="eastAsia"/>
+          <w:b/>
+          <w:szCs w:val="22"/>
+        </w:rPr>
+      </w:pPr>
     </w:p>
     <w:p>
       <w:pPr>
@@ -12962,122 +13244,28 @@
           <w:b/>
           <w:szCs w:val="22"/>
         </w:rPr>
-        <w:lastRenderedPageBreak/>
-        <w:t>YutController</w:t>
+        <w:t>YutModel</w:t>
       </w:r>
       <w:proofErr w:type="spellEnd"/>
     </w:p>
     <w:p>
       <w:pPr>
         <w:spacing w:line="276" w:lineRule="auto"/>
-        <w:rPr>
-          <w:rFonts w:ascii="나눔바른고딕 Light" w:eastAsia="나눔바른고딕 Light" w:hAnsi="나눔바른고딕 Light" w:hint="eastAsia"/>
-          <w:b/>
-          <w:szCs w:val="22"/>
-        </w:rPr>
-      </w:pPr>
-      <w:r>
-        <w:rPr>
-          <w:rFonts w:hint="eastAsia"/>
+        <w:ind w:left="850"/>
+        <w:rPr>
+          <w:rFonts w:ascii="나눔바른고딕 Light" w:eastAsia="나눔바른고딕 Light" w:hAnsi="나눔바른고딕 Light"/>
+          <w:b/>
+          <w:szCs w:val="22"/>
+        </w:rPr>
+      </w:pPr>
+      <w:r>
+        <w:rPr>
           <w:noProof/>
         </w:rPr>
         <w:drawing>
-          <wp:inline distT="0" distB="0" distL="0" distR="0" wp14:anchorId="64F50EC1" wp14:editId="70719802">
-            <wp:extent cx="5731510" cy="6642100"/>
-            <wp:effectExtent l="0" t="0" r="2540" b="6350"/>
-            <wp:docPr id="10" name="그림 10"/>
-            <wp:cNvGraphicFramePr>
-              <a:graphicFrameLocks xmlns:a="http://schemas.openxmlformats.org/drawingml/2006/main" noChangeAspect="1"/>
-            </wp:cNvGraphicFramePr>
-            <a:graphic xmlns:a="http://schemas.openxmlformats.org/drawingml/2006/main">
-              <a:graphicData uri="http://schemas.openxmlformats.org/drawingml/2006/picture">
-                <pic:pic xmlns:pic="http://schemas.openxmlformats.org/drawingml/2006/picture">
-                  <pic:nvPicPr>
-                    <pic:cNvPr id="10" name="나는뚱뚱컨트롤러.png"/>
-                    <pic:cNvPicPr/>
-                  </pic:nvPicPr>
-                  <pic:blipFill>
-                    <a:blip r:embed="rId17" cstate="print">
-                      <a:extLst>
-                        <a:ext uri="{28A0092B-C50C-407E-A947-70E740481C1C}">
-                          <a14:useLocalDpi xmlns:a14="http://schemas.microsoft.com/office/drawing/2010/main" val="0"/>
-                        </a:ext>
-                      </a:extLst>
-                    </a:blip>
-                    <a:stretch>
-                      <a:fillRect/>
-                    </a:stretch>
-                  </pic:blipFill>
-                  <pic:spPr>
-                    <a:xfrm>
-                      <a:off x="0" y="0"/>
-                      <a:ext cx="5731510" cy="6642100"/>
-                    </a:xfrm>
-                    <a:prstGeom prst="rect">
-                      <a:avLst/>
-                    </a:prstGeom>
-                  </pic:spPr>
-                </pic:pic>
-              </a:graphicData>
-            </a:graphic>
-          </wp:inline>
-        </w:drawing>
-      </w:r>
-    </w:p>
-    <w:p>
-      <w:pPr>
-        <w:spacing w:line="276" w:lineRule="auto"/>
-        <w:rPr>
-          <w:rFonts w:ascii="나눔바른고딕 Light" w:eastAsia="나눔바른고딕 Light" w:hAnsi="나눔바른고딕 Light" w:hint="eastAsia"/>
-          <w:b/>
-          <w:szCs w:val="22"/>
-        </w:rPr>
-      </w:pPr>
-    </w:p>
-    <w:p>
-      <w:pPr>
-        <w:pStyle w:val="aa"/>
-        <w:numPr>
-          <w:ilvl w:val="0"/>
-          <w:numId w:val="21"/>
-        </w:numPr>
-        <w:spacing w:line="276" w:lineRule="auto"/>
-        <w:rPr>
-          <w:rFonts w:ascii="나눔바른고딕 Light" w:eastAsia="나눔바른고딕 Light" w:hAnsi="나눔바른고딕 Light"/>
-          <w:b/>
-          <w:szCs w:val="22"/>
-        </w:rPr>
-      </w:pPr>
-      <w:proofErr w:type="spellStart"/>
-      <w:r>
-        <w:rPr>
-          <w:rFonts w:ascii="나눔바른고딕 Light" w:eastAsia="나눔바른고딕 Light" w:hAnsi="나눔바른고딕 Light"/>
-          <w:b/>
-          <w:szCs w:val="22"/>
-        </w:rPr>
-        <w:t>YutModel</w:t>
-      </w:r>
-      <w:proofErr w:type="spellEnd"/>
-    </w:p>
-    <w:p>
-      <w:pPr>
-        <w:spacing w:line="276" w:lineRule="auto"/>
-        <w:ind w:left="992"/>
-        <w:rPr>
-          <w:rFonts w:ascii="나눔바른고딕 Light" w:eastAsia="나눔바른고딕 Light" w:hAnsi="나눔바른고딕 Light"/>
-          <w:b/>
-          <w:szCs w:val="22"/>
-        </w:rPr>
-      </w:pPr>
-      <w:r>
-        <w:rPr>
-          <w:noProof/>
-        </w:rPr>
-        <w:lastRenderedPageBreak/>
-        <w:drawing>
-          <wp:inline distT="0" distB="0" distL="0" distR="0" wp14:anchorId="45459742" wp14:editId="754EFF7D">
-            <wp:extent cx="4182534" cy="3377582"/>
-            <wp:effectExtent l="0" t="0" r="8890" b="0"/>
+          <wp:inline distT="0" distB="0" distL="0" distR="0" wp14:anchorId="4E072992" wp14:editId="6E586F4F">
+            <wp:extent cx="4907280" cy="3962846"/>
+            <wp:effectExtent l="0" t="0" r="7620" b="0"/>
             <wp:docPr id="11" name="그림 11"/>
             <wp:cNvGraphicFramePr>
               <a:graphicFrameLocks xmlns:a="http://schemas.openxmlformats.org/drawingml/2006/main" noChangeAspect="1"/>
@@ -13090,14 +13278,14 @@
                     <pic:cNvPicPr/>
                   </pic:nvPicPr>
                   <pic:blipFill rotWithShape="1">
-                    <a:blip r:embed="rId18"/>
+                    <a:blip r:embed="rId19"/>
                     <a:srcRect l="3841" t="10768" r="45489" b="16486"/>
                     <a:stretch/>
                   </pic:blipFill>
                   <pic:spPr bwMode="auto">
                     <a:xfrm>
                       <a:off x="0" y="0"/>
-                      <a:ext cx="4194583" cy="3387312"/>
+                      <a:ext cx="4926330" cy="3978230"/>
                     </a:xfrm>
                     <a:prstGeom prst="rect">
                       <a:avLst/>
@@ -13120,13 +13308,141 @@
     </w:p>
     <w:p>
       <w:pPr>
-        <w:spacing w:line="276" w:lineRule="auto"/>
-        <w:rPr>
-          <w:rFonts w:ascii="나눔바른고딕 Light" w:eastAsia="나눔바른고딕 Light" w:hAnsi="나눔바른고딕 Light" w:hint="eastAsia"/>
-          <w:b/>
-          <w:szCs w:val="22"/>
-        </w:rPr>
-      </w:pPr>
+        <w:rPr>
+          <w:rFonts w:ascii="나눔바른고딕 Light" w:eastAsia="나눔바른고딕 Light" w:hAnsi="나눔바른고딕 Light"/>
+          <w:b/>
+          <w:szCs w:val="22"/>
+        </w:rPr>
+      </w:pPr>
+      <w:r>
+        <w:rPr>
+          <w:rFonts w:ascii="나눔바른고딕 Light" w:eastAsia="나눔바른고딕 Light" w:hAnsi="나눔바른고딕 Light"/>
+          <w:b/>
+          <w:szCs w:val="22"/>
+        </w:rPr>
+        <w:br w:type="page"/>
+      </w:r>
+    </w:p>
+    <w:p>
+      <w:pPr>
+        <w:pStyle w:val="aa"/>
+        <w:numPr>
+          <w:ilvl w:val="0"/>
+          <w:numId w:val="21"/>
+        </w:numPr>
+        <w:spacing w:line="276" w:lineRule="auto"/>
+        <w:rPr>
+          <w:rFonts w:ascii="나눔바른고딕 Light" w:eastAsia="나눔바른고딕 Light" w:hAnsi="나눔바른고딕 Light"/>
+          <w:b/>
+          <w:szCs w:val="22"/>
+        </w:rPr>
+      </w:pPr>
+      <w:proofErr w:type="spellStart"/>
+      <w:r>
+        <w:rPr>
+          <w:rFonts w:ascii="나눔바른고딕 Light" w:eastAsia="나눔바른고딕 Light" w:hAnsi="나눔바른고딕 Light"/>
+          <w:b/>
+          <w:szCs w:val="22"/>
+        </w:rPr>
+        <w:lastRenderedPageBreak/>
+        <w:t>YutController</w:t>
+      </w:r>
+      <w:proofErr w:type="spellEnd"/>
+    </w:p>
+    <w:p>
+      <w:pPr>
+        <w:spacing w:line="276" w:lineRule="auto"/>
+        <w:rPr>
+          <w:rFonts w:ascii="나눔바른고딕 Light" w:eastAsia="나눔바른고딕 Light" w:hAnsi="나눔바른고딕 Light"/>
+          <w:b/>
+          <w:szCs w:val="22"/>
+        </w:rPr>
+      </w:pPr>
+      <w:r>
+        <w:rPr>
+          <w:rFonts w:hint="eastAsia"/>
+          <w:noProof/>
+        </w:rPr>
+        <w:drawing>
+          <wp:inline distT="0" distB="0" distL="0" distR="0" wp14:anchorId="64F50EC1" wp14:editId="56C2C771">
+            <wp:extent cx="5865209" cy="6797040"/>
+            <wp:effectExtent l="0" t="0" r="2540" b="3810"/>
+            <wp:docPr id="10" name="그림 10"/>
+            <wp:cNvGraphicFramePr>
+              <a:graphicFrameLocks xmlns:a="http://schemas.openxmlformats.org/drawingml/2006/main" noChangeAspect="1"/>
+            </wp:cNvGraphicFramePr>
+            <a:graphic xmlns:a="http://schemas.openxmlformats.org/drawingml/2006/main">
+              <a:graphicData uri="http://schemas.openxmlformats.org/drawingml/2006/picture">
+                <pic:pic xmlns:pic="http://schemas.openxmlformats.org/drawingml/2006/picture">
+                  <pic:nvPicPr>
+                    <pic:cNvPr id="10" name="나는뚱뚱컨트롤러.png"/>
+                    <pic:cNvPicPr/>
+                  </pic:nvPicPr>
+                  <pic:blipFill>
+                    <a:blip r:embed="rId20" cstate="print">
+                      <a:extLst>
+                        <a:ext uri="{28A0092B-C50C-407E-A947-70E740481C1C}">
+                          <a14:useLocalDpi xmlns:a14="http://schemas.microsoft.com/office/drawing/2010/main" val="0"/>
+                        </a:ext>
+                      </a:extLst>
+                    </a:blip>
+                    <a:stretch>
+                      <a:fillRect/>
+                    </a:stretch>
+                  </pic:blipFill>
+                  <pic:spPr>
+                    <a:xfrm>
+                      <a:off x="0" y="0"/>
+                      <a:ext cx="5874120" cy="6807366"/>
+                    </a:xfrm>
+                    <a:prstGeom prst="rect">
+                      <a:avLst/>
+                    </a:prstGeom>
+                  </pic:spPr>
+                </pic:pic>
+              </a:graphicData>
+            </a:graphic>
+          </wp:inline>
+        </w:drawing>
+      </w:r>
+    </w:p>
+    <w:p>
+      <w:pPr>
+        <w:spacing w:line="276" w:lineRule="auto"/>
+        <w:rPr>
+          <w:rFonts w:ascii="나눔바른고딕 Light" w:eastAsia="나눔바른고딕 Light" w:hAnsi="나눔바른고딕 Light"/>
+          <w:b/>
+          <w:szCs w:val="22"/>
+        </w:rPr>
+      </w:pPr>
+    </w:p>
+    <w:p>
+      <w:pPr>
+        <w:spacing w:line="276" w:lineRule="auto"/>
+        <w:ind w:left="992"/>
+        <w:rPr>
+          <w:rFonts w:ascii="나눔바른고딕 Light" w:eastAsia="나눔바른고딕 Light" w:hAnsi="나눔바른고딕 Light"/>
+          <w:b/>
+          <w:szCs w:val="22"/>
+        </w:rPr>
+      </w:pPr>
+    </w:p>
+    <w:p>
+      <w:pPr>
+        <w:rPr>
+          <w:rFonts w:ascii="나눔바른고딕 Light" w:eastAsia="나눔바른고딕 Light" w:hAnsi="나눔바른고딕 Light" w:hint="eastAsia"/>
+          <w:b/>
+          <w:szCs w:val="22"/>
+        </w:rPr>
+      </w:pPr>
+      <w:r>
+        <w:rPr>
+          <w:rFonts w:ascii="나눔바른고딕 Light" w:eastAsia="나눔바른고딕 Light" w:hAnsi="나눔바른고딕 Light"/>
+          <w:b/>
+          <w:szCs w:val="22"/>
+        </w:rPr>
+        <w:br w:type="page"/>
+      </w:r>
     </w:p>
     <w:p>
       <w:pPr>
@@ -13146,6 +13462,7 @@
         <w:rPr>
           <w:rFonts w:ascii="나눔바른고딕 Light" w:eastAsia="나눔바른고딕 Light" w:hAnsi="나눔바른고딕 Light" w:cstheme="majorBidi"/>
         </w:rPr>
+        <w:lastRenderedPageBreak/>
         <w:t xml:space="preserve"> </w:t>
       </w:r>
       <w:r>
@@ -13594,7 +13911,6 @@
           <w:rFonts w:ascii="나눔바른고딕 Light" w:eastAsia="나눔바른고딕 Light" w:hAnsi="나눔바른고딕 Light" w:cstheme="majorBidi" w:hint="eastAsia"/>
           <w:highlight w:val="yellow"/>
         </w:rPr>
-        <w:lastRenderedPageBreak/>
         <w:t>이벤트의</w:t>
       </w:r>
       <w:r>
@@ -13863,188 +14179,189 @@
         </w:numPr>
         <w:spacing w:line="276" w:lineRule="auto"/>
         <w:rPr>
+          <w:rFonts w:ascii="나눔바른고딕 Light" w:eastAsia="나눔바른고딕 Light" w:hAnsi="나눔바른고딕 Light" w:cstheme="majorBidi"/>
+        </w:rPr>
+      </w:pPr>
+      <w:proofErr w:type="gramStart"/>
+      <w:r>
+        <w:rPr>
+          <w:rFonts w:ascii="나눔바른고딕 Light" w:eastAsia="나눔바른고딕 Light" w:hAnsi="나눔바른고딕 Light" w:cstheme="majorBidi"/>
+          <w:b/>
+          <w:highlight w:val="yellow"/>
+        </w:rPr>
+        <w:t>View</w:t>
+      </w:r>
+      <w:r>
+        <w:rPr>
+          <w:rFonts w:ascii="나눔바른고딕 Light" w:eastAsia="나눔바른고딕 Light" w:hAnsi="나눔바른고딕 Light" w:cstheme="majorBidi"/>
+          <w:highlight w:val="yellow"/>
+        </w:rPr>
+        <w:t xml:space="preserve"> :</w:t>
+      </w:r>
+      <w:proofErr w:type="gramEnd"/>
+      <w:r>
+        <w:rPr>
+          <w:rFonts w:ascii="나눔바른고딕 Light" w:eastAsia="나눔바른고딕 Light" w:hAnsi="나눔바른고딕 Light" w:cstheme="majorBidi"/>
+          <w:highlight w:val="yellow"/>
+        </w:rPr>
+        <w:t xml:space="preserve"> </w:t>
+      </w:r>
+      <w:proofErr w:type="spellStart"/>
+      <w:r>
+        <w:rPr>
+          <w:rFonts w:ascii="나눔바른고딕 Light" w:eastAsia="나눔바른고딕 Light" w:hAnsi="나눔바른고딕 Light" w:cstheme="majorBidi"/>
+          <w:highlight w:val="yellow"/>
+        </w:rPr>
+        <w:t>SetupDialog</w:t>
+      </w:r>
+      <w:proofErr w:type="spellEnd"/>
+      <w:r>
+        <w:rPr>
+          <w:rFonts w:ascii="나눔바른고딕 Light" w:eastAsia="나눔바른고딕 Light" w:hAnsi="나눔바른고딕 Light" w:cstheme="majorBidi"/>
+          <w:highlight w:val="yellow"/>
+        </w:rPr>
+        <w:t xml:space="preserve">, </w:t>
+      </w:r>
+      <w:proofErr w:type="spellStart"/>
+      <w:r>
+        <w:rPr>
+          <w:rFonts w:ascii="나눔바른고딕 Light" w:eastAsia="나눔바른고딕 Light" w:hAnsi="나눔바른고딕 Light" w:cstheme="majorBidi"/>
+          <w:highlight w:val="yellow"/>
+        </w:rPr>
+        <w:t>ResultDialog</w:t>
+      </w:r>
+      <w:proofErr w:type="spellEnd"/>
+      <w:r>
+        <w:rPr>
+          <w:rFonts w:ascii="나눔바른고딕 Light" w:eastAsia="나눔바른고딕 Light" w:hAnsi="나눔바른고딕 Light" w:cstheme="majorBidi"/>
+          <w:highlight w:val="yellow"/>
+        </w:rPr>
+        <w:t xml:space="preserve">, </w:t>
+      </w:r>
+      <w:proofErr w:type="spellStart"/>
+      <w:r>
+        <w:rPr>
+          <w:rFonts w:ascii="나눔바른고딕 Light" w:eastAsia="나눔바른고딕 Light" w:hAnsi="나눔바른고딕 Light" w:cstheme="majorBidi"/>
+          <w:highlight w:val="yellow"/>
+        </w:rPr>
+        <w:t>MainWindow</w:t>
+      </w:r>
+      <w:proofErr w:type="spellEnd"/>
+      <w:r>
+        <w:rPr>
+          <w:rFonts w:ascii="나눔바른고딕 Light" w:eastAsia="나눔바른고딕 Light" w:hAnsi="나눔바른고딕 Light" w:cstheme="majorBidi"/>
+          <w:highlight w:val="yellow"/>
+        </w:rPr>
+        <w:t xml:space="preserve">, </w:t>
+      </w:r>
+      <w:proofErr w:type="spellStart"/>
+      <w:r>
+        <w:rPr>
+          <w:rFonts w:ascii="나눔바른고딕 Light" w:eastAsia="나눔바른고딕 Light" w:hAnsi="나눔바른고딕 Light" w:cstheme="majorBidi"/>
+          <w:highlight w:val="yellow"/>
+        </w:rPr>
+        <w:t>MainTeams</w:t>
+      </w:r>
+      <w:proofErr w:type="spellEnd"/>
+      <w:r>
+        <w:rPr>
+          <w:rFonts w:ascii="나눔바른고딕 Light" w:eastAsia="나눔바른고딕 Light" w:hAnsi="나눔바른고딕 Light" w:cstheme="majorBidi"/>
+          <w:highlight w:val="yellow"/>
+        </w:rPr>
+        <w:t xml:space="preserve">, </w:t>
+      </w:r>
+      <w:proofErr w:type="spellStart"/>
+      <w:r>
+        <w:rPr>
+          <w:rFonts w:ascii="나눔바른고딕 Light" w:eastAsia="나눔바른고딕 Light" w:hAnsi="나눔바른고딕 Light" w:cstheme="majorBidi"/>
+          <w:highlight w:val="yellow"/>
+        </w:rPr>
+        <w:t>MainBoard</w:t>
+      </w:r>
+      <w:proofErr w:type="spellEnd"/>
+      <w:r>
+        <w:rPr>
+          <w:rFonts w:ascii="나눔바른고딕 Light" w:eastAsia="나눔바른고딕 Light" w:hAnsi="나눔바른고딕 Light" w:cstheme="majorBidi"/>
+          <w:highlight w:val="yellow"/>
+        </w:rPr>
+        <w:t xml:space="preserve"> </w:t>
+      </w:r>
+      <w:r>
+        <w:rPr>
           <w:rFonts w:ascii="나눔바른고딕 Light" w:eastAsia="나눔바른고딕 Light" w:hAnsi="나눔바른고딕 Light" w:cstheme="majorBidi" w:hint="eastAsia"/>
-        </w:rPr>
-      </w:pPr>
-      <w:proofErr w:type="gramStart"/>
+          <w:highlight w:val="yellow"/>
+        </w:rPr>
+        <w:t xml:space="preserve">클래스가 </w:t>
+      </w:r>
       <w:r>
         <w:rPr>
           <w:rFonts w:ascii="나눔바른고딕 Light" w:eastAsia="나눔바른고딕 Light" w:hAnsi="나눔바른고딕 Light" w:cstheme="majorBidi"/>
-          <w:b/>
           <w:highlight w:val="yellow"/>
         </w:rPr>
         <w:t>View</w:t>
       </w:r>
       <w:r>
         <w:rPr>
+          <w:rFonts w:ascii="나눔바른고딕 Light" w:eastAsia="나눔바른고딕 Light" w:hAnsi="나눔바른고딕 Light" w:cstheme="majorBidi" w:hint="eastAsia"/>
+          <w:highlight w:val="yellow"/>
+        </w:rPr>
+        <w:t>에 해당된다.</w:t>
+      </w:r>
+      <w:r>
+        <w:rPr>
           <w:rFonts w:ascii="나눔바른고딕 Light" w:eastAsia="나눔바른고딕 Light" w:hAnsi="나눔바른고딕 Light" w:cstheme="majorBidi"/>
           <w:highlight w:val="yellow"/>
         </w:rPr>
-        <w:t xml:space="preserve"> :</w:t>
-      </w:r>
-      <w:proofErr w:type="gramEnd"/>
+        <w:t xml:space="preserve"> View</w:t>
+      </w:r>
+      <w:r>
+        <w:rPr>
+          <w:rFonts w:ascii="나눔바른고딕 Light" w:eastAsia="나눔바른고딕 Light" w:hAnsi="나눔바른고딕 Light" w:cstheme="majorBidi" w:hint="eastAsia"/>
+          <w:highlight w:val="yellow"/>
+        </w:rPr>
+        <w:t>는 버튼을</w:t>
+      </w:r>
       <w:r>
         <w:rPr>
           <w:rFonts w:ascii="나눔바른고딕 Light" w:eastAsia="나눔바른고딕 Light" w:hAnsi="나눔바른고딕 Light" w:cstheme="majorBidi"/>
           <w:highlight w:val="yellow"/>
         </w:rPr>
+        <w:t xml:space="preserve"> 어디에 위치할지, 어떤 이미지를 보여줄지, 등등 보여주는 것에 대한 모든 것을 처리한다. 우리가 만든 화면 구조 말고 다른 방식으로 만들고 싶다면 뷰 코드를 수정하면 된다. 뷰는 크게 3가지가 있는데 처음에 게임을 시작할</w:t>
+      </w:r>
+      <w:r>
+        <w:rPr>
+          <w:rFonts w:ascii="나눔바른고딕 Light" w:eastAsia="나눔바른고딕 Light" w:hAnsi="나눔바른고딕 Light" w:cstheme="majorBidi" w:hint="eastAsia"/>
+          <w:highlight w:val="yellow"/>
+        </w:rPr>
         <w:t xml:space="preserve"> </w:t>
       </w:r>
-      <w:proofErr w:type="spellStart"/>
       <w:r>
         <w:rPr>
           <w:rFonts w:ascii="나눔바른고딕 Light" w:eastAsia="나눔바른고딕 Light" w:hAnsi="나눔바른고딕 Light" w:cstheme="majorBidi"/>
           <w:highlight w:val="yellow"/>
         </w:rPr>
-        <w:t>SetupDialog</w:t>
-      </w:r>
-      <w:proofErr w:type="spellEnd"/>
+        <w:t>때 참여</w:t>
+      </w:r>
+      <w:r>
+        <w:rPr>
+          <w:rFonts w:ascii="나눔바른고딕 Light" w:eastAsia="나눔바른고딕 Light" w:hAnsi="나눔바른고딕 Light" w:cstheme="majorBidi" w:hint="eastAsia"/>
+          <w:highlight w:val="yellow"/>
+        </w:rPr>
+        <w:t xml:space="preserve"> </w:t>
+      </w:r>
       <w:r>
         <w:rPr>
           <w:rFonts w:ascii="나눔바른고딕 Light" w:eastAsia="나눔바른고딕 Light" w:hAnsi="나눔바른고딕 Light" w:cstheme="majorBidi"/>
           <w:highlight w:val="yellow"/>
         </w:rPr>
-        <w:t xml:space="preserve">, </w:t>
-      </w:r>
-      <w:proofErr w:type="spellStart"/>
-      <w:r>
-        <w:rPr>
-          <w:rFonts w:ascii="나눔바른고딕 Light" w:eastAsia="나눔바른고딕 Light" w:hAnsi="나눔바른고딕 Light" w:cstheme="majorBidi"/>
-          <w:highlight w:val="yellow"/>
-        </w:rPr>
-        <w:t>ResultDialog</w:t>
-      </w:r>
-      <w:proofErr w:type="spellEnd"/>
-      <w:r>
-        <w:rPr>
-          <w:rFonts w:ascii="나눔바른고딕 Light" w:eastAsia="나눔바른고딕 Light" w:hAnsi="나눔바른고딕 Light" w:cstheme="majorBidi"/>
-          <w:highlight w:val="yellow"/>
-        </w:rPr>
-        <w:t xml:space="preserve">, </w:t>
-      </w:r>
-      <w:proofErr w:type="spellStart"/>
-      <w:r>
-        <w:rPr>
-          <w:rFonts w:ascii="나눔바른고딕 Light" w:eastAsia="나눔바른고딕 Light" w:hAnsi="나눔바른고딕 Light" w:cstheme="majorBidi"/>
-          <w:highlight w:val="yellow"/>
-        </w:rPr>
-        <w:t>MainWindow</w:t>
-      </w:r>
-      <w:proofErr w:type="spellEnd"/>
-      <w:r>
-        <w:rPr>
-          <w:rFonts w:ascii="나눔바른고딕 Light" w:eastAsia="나눔바른고딕 Light" w:hAnsi="나눔바른고딕 Light" w:cstheme="majorBidi"/>
-          <w:highlight w:val="yellow"/>
-        </w:rPr>
-        <w:t xml:space="preserve">, </w:t>
-      </w:r>
-      <w:proofErr w:type="spellStart"/>
-      <w:r>
-        <w:rPr>
-          <w:rFonts w:ascii="나눔바른고딕 Light" w:eastAsia="나눔바른고딕 Light" w:hAnsi="나눔바른고딕 Light" w:cstheme="majorBidi"/>
-          <w:highlight w:val="yellow"/>
-        </w:rPr>
-        <w:t>MainTeams</w:t>
-      </w:r>
-      <w:proofErr w:type="spellEnd"/>
-      <w:r>
-        <w:rPr>
-          <w:rFonts w:ascii="나눔바른고딕 Light" w:eastAsia="나눔바른고딕 Light" w:hAnsi="나눔바른고딕 Light" w:cstheme="majorBidi"/>
-          <w:highlight w:val="yellow"/>
-        </w:rPr>
-        <w:t xml:space="preserve">, </w:t>
-      </w:r>
-      <w:proofErr w:type="spellStart"/>
-      <w:r>
-        <w:rPr>
-          <w:rFonts w:ascii="나눔바른고딕 Light" w:eastAsia="나눔바른고딕 Light" w:hAnsi="나눔바른고딕 Light" w:cstheme="majorBidi"/>
-          <w:highlight w:val="yellow"/>
-        </w:rPr>
-        <w:t>MainBoard</w:t>
-      </w:r>
-      <w:proofErr w:type="spellEnd"/>
-      <w:r>
-        <w:rPr>
-          <w:rFonts w:ascii="나눔바른고딕 Light" w:eastAsia="나눔바른고딕 Light" w:hAnsi="나눔바른고딕 Light" w:cstheme="majorBidi"/>
-          <w:highlight w:val="yellow"/>
-        </w:rPr>
-        <w:t xml:space="preserve"> </w:t>
+        <w:t xml:space="preserve">팀, 말의 개수를 정하는 SetupDialog.cpp, 게임을 진행하는 MainWindow.cpp, 게임 결과를 보여주는 ResultDialog.cpp가 있다. </w:t>
       </w:r>
       <w:r>
         <w:rPr>
           <w:rFonts w:ascii="나눔바른고딕 Light" w:eastAsia="나눔바른고딕 Light" w:hAnsi="나눔바른고딕 Light" w:cstheme="majorBidi" w:hint="eastAsia"/>
           <w:highlight w:val="yellow"/>
         </w:rPr>
-        <w:t xml:space="preserve">클래스가 </w:t>
-      </w:r>
-      <w:r>
-        <w:rPr>
-          <w:rFonts w:ascii="나눔바른고딕 Light" w:eastAsia="나눔바른고딕 Light" w:hAnsi="나눔바른고딕 Light" w:cstheme="majorBidi"/>
-          <w:highlight w:val="yellow"/>
-        </w:rPr>
-        <w:t>View</w:t>
-      </w:r>
-      <w:r>
-        <w:rPr>
-          <w:rFonts w:ascii="나눔바른고딕 Light" w:eastAsia="나눔바른고딕 Light" w:hAnsi="나눔바른고딕 Light" w:cstheme="majorBidi" w:hint="eastAsia"/>
-          <w:highlight w:val="yellow"/>
-        </w:rPr>
-        <w:t>에 해당된다.</w:t>
-      </w:r>
-      <w:r>
-        <w:rPr>
-          <w:rFonts w:ascii="나눔바른고딕 Light" w:eastAsia="나눔바른고딕 Light" w:hAnsi="나눔바른고딕 Light" w:cstheme="majorBidi"/>
-          <w:highlight w:val="yellow"/>
-        </w:rPr>
-        <w:t xml:space="preserve"> View</w:t>
-      </w:r>
-      <w:r>
-        <w:rPr>
-          <w:rFonts w:ascii="나눔바른고딕 Light" w:eastAsia="나눔바른고딕 Light" w:hAnsi="나눔바른고딕 Light" w:cstheme="majorBidi" w:hint="eastAsia"/>
-          <w:highlight w:val="yellow"/>
-        </w:rPr>
-        <w:t>는 버튼을</w:t>
-      </w:r>
-      <w:r>
-        <w:rPr>
-          <w:rFonts w:ascii="나눔바른고딕 Light" w:eastAsia="나눔바른고딕 Light" w:hAnsi="나눔바른고딕 Light" w:cstheme="majorBidi"/>
-          <w:highlight w:val="yellow"/>
-        </w:rPr>
-        <w:t xml:space="preserve"> 어디에 위치할지, 어떤 이미지를 보여줄지, 등등 보여주는 것에 대한 모든 것을 처리한다. 우리가 만든 화면 구조 말고 다른 방식으로 만들고 싶다면 뷰 코드를 수정하면 된다. 뷰는 크게 3가지가 있는데 처음에 게임을 시작할</w:t>
-      </w:r>
-      <w:r>
-        <w:rPr>
-          <w:rFonts w:ascii="나눔바른고딕 Light" w:eastAsia="나눔바른고딕 Light" w:hAnsi="나눔바른고딕 Light" w:cstheme="majorBidi" w:hint="eastAsia"/>
-          <w:highlight w:val="yellow"/>
-        </w:rPr>
-        <w:t xml:space="preserve"> </w:t>
-      </w:r>
-      <w:r>
-        <w:rPr>
-          <w:rFonts w:ascii="나눔바른고딕 Light" w:eastAsia="나눔바른고딕 Light" w:hAnsi="나눔바른고딕 Light" w:cstheme="majorBidi"/>
-          <w:highlight w:val="yellow"/>
-        </w:rPr>
-        <w:t>때 참여</w:t>
-      </w:r>
-      <w:r>
-        <w:rPr>
-          <w:rFonts w:ascii="나눔바른고딕 Light" w:eastAsia="나눔바른고딕 Light" w:hAnsi="나눔바른고딕 Light" w:cstheme="majorBidi" w:hint="eastAsia"/>
-          <w:highlight w:val="yellow"/>
-        </w:rPr>
-        <w:t xml:space="preserve"> </w:t>
-      </w:r>
-      <w:r>
-        <w:rPr>
-          <w:rFonts w:ascii="나눔바른고딕 Light" w:eastAsia="나눔바른고딕 Light" w:hAnsi="나눔바른고딕 Light" w:cstheme="majorBidi"/>
-          <w:highlight w:val="yellow"/>
-        </w:rPr>
-        <w:t xml:space="preserve">팀, 말의 개수를 정하는 SetupDialog.cpp, 게임을 진행하는 MainWindow.cpp, 게임 결과를 보여주는 ResultDialog.cpp가 있다. </w:t>
-      </w:r>
-      <w:r>
-        <w:rPr>
-          <w:rFonts w:ascii="나눔바른고딕 Light" w:eastAsia="나눔바른고딕 Light" w:hAnsi="나눔바른고딕 Light" w:cstheme="majorBidi" w:hint="eastAsia"/>
-          <w:highlight w:val="yellow"/>
-        </w:rPr>
+        <w:lastRenderedPageBreak/>
         <w:t xml:space="preserve">이때 </w:t>
       </w:r>
       <w:proofErr w:type="spellStart"/>
@@ -14225,8 +14542,8 @@
       <w:pPr>
         <w:pStyle w:val="aa"/>
         <w:numPr>
-          <w:ilvl w:val="0"/>
-          <w:numId w:val="15"/>
+          <w:ilvl w:val="1"/>
+          <w:numId w:val="20"/>
         </w:numPr>
         <w:spacing w:line="276" w:lineRule="auto"/>
         <w:rPr>
@@ -14241,15 +14558,7 @@
           <w:b/>
           <w:szCs w:val="22"/>
         </w:rPr>
-        <w:t>보완점</w:t>
-      </w:r>
-      <w:r>
-        <w:rPr>
-          <w:rFonts w:ascii="나눔바른고딕 Light" w:eastAsia="나눔바른고딕 Light" w:hAnsi="나눔바른고딕 Light" w:hint="eastAsia"/>
-          <w:b/>
-          <w:szCs w:val="22"/>
-        </w:rPr>
-        <w:t xml:space="preserve"> </w:t>
+        <w:t xml:space="preserve"> 보완점 </w:t>
       </w:r>
     </w:p>
     <w:p>
@@ -14588,6 +14897,8 @@
           <w:highlight w:val="cyan"/>
         </w:rPr>
       </w:pPr>
+      <w:bookmarkStart w:id="1" w:name="_GoBack"/>
+      <w:bookmarkEnd w:id="1"/>
       <w:r>
         <w:rPr>
           <w:rFonts w:ascii="나눔바른고딕 Light" w:eastAsia="나눔바른고딕 Light" w:hAnsi="나눔바른고딕 Light" w:hint="eastAsia"/>
@@ -14656,7 +14967,6 @@
           <w:szCs w:val="22"/>
           <w:highlight w:val="cyan"/>
         </w:rPr>
-        <w:lastRenderedPageBreak/>
         <w:t>테스트 결과</w:t>
       </w:r>
       <w:r>
@@ -14809,7 +15119,7 @@
         </w:rPr>
         <w:t xml:space="preserve"> 주소는 </w:t>
       </w:r>
-      <w:hyperlink r:id="rId19" w:history="1">
+      <w:hyperlink r:id="rId21" w:history="1">
         <w:r>
           <w:rPr>
             <w:rStyle w:val="af6"/>
@@ -15818,9 +16128,101 @@
     </w:p>
     <w:p>
       <w:pPr>
+        <w:ind w:left="1119"/>
+        <w:rPr>
+          <w:rFonts w:ascii="나눔바른고딕 Light" w:eastAsia="나눔바른고딕 Light" w:hAnsi="나눔바른고딕 Light"/>
+          <w:sz w:val="22"/>
+          <w:szCs w:val="22"/>
+        </w:rPr>
+      </w:pPr>
+      <w:r>
+        <w:rPr>
+          <w:rFonts w:ascii="나눔바른고딕 Light" w:eastAsia="나눔바른고딕 Light" w:hAnsi="나눔바른고딕 Light"/>
+          <w:sz w:val="22"/>
+          <w:szCs w:val="22"/>
+        </w:rPr>
+        <w:t xml:space="preserve">- </w:t>
+      </w:r>
+      <w:r>
+        <w:rPr>
+          <w:rFonts w:ascii="나눔바른고딕 Light" w:eastAsia="나눔바른고딕 Light" w:hAnsi="나눔바른고딕 Light" w:hint="eastAsia"/>
+          <w:sz w:val="22"/>
+          <w:szCs w:val="22"/>
+        </w:rPr>
+        <w:t>문서화</w:t>
+      </w:r>
+      <w:r>
+        <w:rPr>
+          <w:rFonts w:ascii="나눔바른고딕 Light" w:eastAsia="나눔바른고딕 Light" w:hAnsi="나눔바른고딕 Light"/>
+          <w:sz w:val="22"/>
+          <w:szCs w:val="22"/>
+        </w:rPr>
+        <w:t xml:space="preserve"> 작업이 이렇게 어려운 것인지 처음 알았다. 단순히 설계를 잘하면 된다고 생각했지만 그 설계 방식을 글과 그림으로 풀어내는 것도 쉽지 않았다. 실제로 실무에서 작성하는 </w:t>
+      </w:r>
+      <w:proofErr w:type="spellStart"/>
+      <w:r>
+        <w:rPr>
+          <w:rFonts w:ascii="나눔바른고딕 Light" w:eastAsia="나눔바른고딕 Light" w:hAnsi="나눔바른고딕 Light"/>
+          <w:sz w:val="22"/>
+          <w:szCs w:val="22"/>
+        </w:rPr>
+        <w:t>uml</w:t>
+      </w:r>
+      <w:proofErr w:type="spellEnd"/>
+      <w:r>
+        <w:rPr>
+          <w:rFonts w:ascii="나눔바른고딕 Light" w:eastAsia="나눔바른고딕 Light" w:hAnsi="나눔바른고딕 Light"/>
+          <w:sz w:val="22"/>
+          <w:szCs w:val="22"/>
+        </w:rPr>
+        <w:t>문서들은 어떻게 적고 관리하는지도 궁금하다.</w:t>
+      </w:r>
+    </w:p>
+    <w:p>
+      <w:pPr>
         <w:ind w:left="927" w:firstLine="192"/>
         <w:rPr>
           <w:rFonts w:ascii="나눔바른고딕 Light" w:eastAsia="나눔바른고딕 Light" w:hAnsi="나눔바른고딕 Light"/>
+          <w:b/>
+          <w:sz w:val="22"/>
+          <w:szCs w:val="22"/>
+        </w:rPr>
+      </w:pPr>
+    </w:p>
+    <w:p>
+      <w:pPr>
+        <w:ind w:left="927" w:firstLine="192"/>
+        <w:rPr>
+          <w:rFonts w:ascii="나눔바른고딕 Light" w:eastAsia="나눔바른고딕 Light" w:hAnsi="나눔바른고딕 Light"/>
+          <w:sz w:val="22"/>
+          <w:szCs w:val="22"/>
+        </w:rPr>
+      </w:pPr>
+      <w:proofErr w:type="spellStart"/>
+      <w:r>
+        <w:rPr>
+          <w:rFonts w:ascii="나눔바른고딕 Light" w:eastAsia="나눔바른고딕 Light" w:hAnsi="나눔바른고딕 Light" w:hint="eastAsia"/>
+          <w:b/>
+          <w:sz w:val="22"/>
+          <w:szCs w:val="22"/>
+        </w:rPr>
+        <w:t>허정우</w:t>
+      </w:r>
+      <w:proofErr w:type="spellEnd"/>
+      <w:r>
+        <w:rPr>
+          <w:rFonts w:ascii="나눔바른고딕 Light" w:eastAsia="나눔바른고딕 Light" w:hAnsi="나눔바른고딕 Light" w:hint="eastAsia"/>
+          <w:sz w:val="22"/>
+          <w:szCs w:val="22"/>
+        </w:rPr>
+        <w:t xml:space="preserve"> </w:t>
+      </w:r>
+    </w:p>
+    <w:p>
+      <w:pPr>
+        <w:ind w:left="927" w:firstLine="192"/>
+        <w:rPr>
+          <w:rFonts w:ascii="나눔바른고딕 Light" w:eastAsia="나눔바른고딕 Light" w:hAnsi="나눔바른고딕 Light"/>
           <w:sz w:val="22"/>
           <w:szCs w:val="22"/>
         </w:rPr>
@@ -15834,66 +16236,8 @@
         <w:t xml:space="preserve">- </w:t>
       </w:r>
     </w:p>
-    <w:p>
-      <w:pPr>
-        <w:ind w:left="927" w:firstLine="192"/>
-        <w:rPr>
-          <w:rFonts w:ascii="나눔바른고딕 Light" w:eastAsia="나눔바른고딕 Light" w:hAnsi="나눔바른고딕 Light"/>
-          <w:b/>
-          <w:sz w:val="22"/>
-          <w:szCs w:val="22"/>
-        </w:rPr>
-      </w:pPr>
-    </w:p>
-    <w:p>
-      <w:pPr>
-        <w:ind w:left="927" w:firstLine="192"/>
-        <w:rPr>
-          <w:rFonts w:ascii="나눔바른고딕 Light" w:eastAsia="나눔바른고딕 Light" w:hAnsi="나눔바른고딕 Light"/>
-          <w:sz w:val="22"/>
-          <w:szCs w:val="22"/>
-        </w:rPr>
-      </w:pPr>
-      <w:proofErr w:type="spellStart"/>
-      <w:r>
-        <w:rPr>
-          <w:rFonts w:ascii="나눔바른고딕 Light" w:eastAsia="나눔바른고딕 Light" w:hAnsi="나눔바른고딕 Light" w:hint="eastAsia"/>
-          <w:b/>
-          <w:sz w:val="22"/>
-          <w:szCs w:val="22"/>
-        </w:rPr>
-        <w:t>허정우</w:t>
-      </w:r>
-      <w:proofErr w:type="spellEnd"/>
-      <w:r>
-        <w:rPr>
-          <w:rFonts w:ascii="나눔바른고딕 Light" w:eastAsia="나눔바른고딕 Light" w:hAnsi="나눔바른고딕 Light" w:hint="eastAsia"/>
-          <w:sz w:val="22"/>
-          <w:szCs w:val="22"/>
-        </w:rPr>
-        <w:t xml:space="preserve"> </w:t>
-      </w:r>
-    </w:p>
-    <w:p>
-      <w:pPr>
-        <w:ind w:left="927" w:firstLine="192"/>
-        <w:rPr>
-          <w:rFonts w:ascii="나눔바른고딕 Light" w:eastAsia="나눔바른고딕 Light" w:hAnsi="나눔바른고딕 Light"/>
-          <w:sz w:val="22"/>
-          <w:szCs w:val="22"/>
-        </w:rPr>
-      </w:pPr>
-      <w:r>
-        <w:rPr>
-          <w:rFonts w:ascii="나눔바른고딕 Light" w:eastAsia="나눔바른고딕 Light" w:hAnsi="나눔바른고딕 Light"/>
-          <w:sz w:val="22"/>
-          <w:szCs w:val="22"/>
-        </w:rPr>
-        <w:t xml:space="preserve">- </w:t>
-      </w:r>
-    </w:p>
     <w:sectPr>
-      <w:footerReference w:type="default" r:id="rId20"/>
+      <w:footerReference w:type="default" r:id="rId22"/>
       <w:pgSz w:w="11906" w:h="16838"/>
       <w:pgMar w:top="1701" w:right="1440" w:bottom="1440" w:left="1440" w:header="851" w:footer="992" w:gutter="0"/>
       <w:cols w:space="425"/>
@@ -15999,7 +16343,7 @@
       <w:lvlText w:val="%1)"/>
       <w:lvlJc w:val="left"/>
       <w:pPr>
-        <w:ind w:left="720" w:hanging="360"/>
+        <w:ind w:left="436" w:hanging="360"/>
       </w:pPr>
       <w:rPr>
         <w:rFonts w:ascii="나눔바른고딕 Light" w:eastAsia="나눔바른고딕 Light" w:hAnsi="나눔바른고딕 Light" w:cstheme="majorBidi"/>
@@ -16011,7 +16355,7 @@
       <w:lvlText w:val="%2."/>
       <w:lvlJc w:val="left"/>
       <w:pPr>
-        <w:ind w:left="1160" w:hanging="400"/>
+        <w:ind w:left="876" w:hanging="400"/>
       </w:pPr>
     </w:lvl>
     <w:lvl w:ilvl="2" w:tplc="0409001B" w:tentative="1">
@@ -16020,7 +16364,7 @@
       <w:lvlText w:val="%3."/>
       <w:lvlJc w:val="right"/>
       <w:pPr>
-        <w:ind w:left="1560" w:hanging="400"/>
+        <w:ind w:left="1276" w:hanging="400"/>
       </w:pPr>
     </w:lvl>
     <w:lvl w:ilvl="3" w:tplc="0409000F" w:tentative="1">
@@ -16029,7 +16373,7 @@
       <w:lvlText w:val="%4."/>
       <w:lvlJc w:val="left"/>
       <w:pPr>
-        <w:ind w:left="1960" w:hanging="400"/>
+        <w:ind w:left="1676" w:hanging="400"/>
       </w:pPr>
     </w:lvl>
     <w:lvl w:ilvl="4" w:tplc="04090019" w:tentative="1">
@@ -16038,7 +16382,7 @@
       <w:lvlText w:val="%5."/>
       <w:lvlJc w:val="left"/>
       <w:pPr>
-        <w:ind w:left="2360" w:hanging="400"/>
+        <w:ind w:left="2076" w:hanging="400"/>
       </w:pPr>
     </w:lvl>
     <w:lvl w:ilvl="5" w:tplc="0409001B" w:tentative="1">
@@ -16047,7 +16391,7 @@
       <w:lvlText w:val="%6."/>
       <w:lvlJc w:val="right"/>
       <w:pPr>
-        <w:ind w:left="2760" w:hanging="400"/>
+        <w:ind w:left="2476" w:hanging="400"/>
       </w:pPr>
     </w:lvl>
     <w:lvl w:ilvl="6" w:tplc="0409000F" w:tentative="1">
@@ -16056,7 +16400,7 @@
       <w:lvlText w:val="%7."/>
       <w:lvlJc w:val="left"/>
       <w:pPr>
-        <w:ind w:left="3160" w:hanging="400"/>
+        <w:ind w:left="2876" w:hanging="400"/>
       </w:pPr>
     </w:lvl>
     <w:lvl w:ilvl="7" w:tplc="04090019" w:tentative="1">
@@ -16065,7 +16409,7 @@
       <w:lvlText w:val="%8."/>
       <w:lvlJc w:val="left"/>
       <w:pPr>
-        <w:ind w:left="3560" w:hanging="400"/>
+        <w:ind w:left="3276" w:hanging="400"/>
       </w:pPr>
     </w:lvl>
     <w:lvl w:ilvl="8" w:tplc="0409001B" w:tentative="1">
@@ -16074,7 +16418,7 @@
       <w:lvlText w:val="%9."/>
       <w:lvlJc w:val="right"/>
       <w:pPr>
-        <w:ind w:left="3960" w:hanging="400"/>
+        <w:ind w:left="3676" w:hanging="400"/>
       </w:pPr>
     </w:lvl>
   </w:abstractNum>
@@ -16728,6 +17072,95 @@
     </w:lvl>
   </w:abstractNum>
   <w:abstractNum w:abstractNumId="8" w15:restartNumberingAfterBreak="0">
+    <w:nsid w:val="2CA56A73"/>
+    <w:multiLevelType w:val="hybridMultilevel"/>
+    <w:tmpl w:val="5A6E8D56"/>
+    <w:lvl w:ilvl="0" w:tplc="BC4E7290">
+      <w:start w:val="1"/>
+      <w:numFmt w:val="lowerRoman"/>
+      <w:lvlText w:val="%1."/>
+      <w:lvlJc w:val="left"/>
+      <w:pPr>
+        <w:ind w:left="1120" w:hanging="720"/>
+      </w:pPr>
+      <w:rPr>
+        <w:rFonts w:hint="default"/>
+      </w:rPr>
+    </w:lvl>
+    <w:lvl w:ilvl="1" w:tplc="04090019" w:tentative="1">
+      <w:start w:val="1"/>
+      <w:numFmt w:val="upperLetter"/>
+      <w:lvlText w:val="%2."/>
+      <w:lvlJc w:val="left"/>
+      <w:pPr>
+        <w:ind w:left="1200" w:hanging="400"/>
+      </w:pPr>
+    </w:lvl>
+    <w:lvl w:ilvl="2" w:tplc="0409001B" w:tentative="1">
+      <w:start w:val="1"/>
+      <w:numFmt w:val="lowerRoman"/>
+      <w:lvlText w:val="%3."/>
+      <w:lvlJc w:val="right"/>
+      <w:pPr>
+        <w:ind w:left="1600" w:hanging="400"/>
+      </w:pPr>
+    </w:lvl>
+    <w:lvl w:ilvl="3" w:tplc="0409000F" w:tentative="1">
+      <w:start w:val="1"/>
+      <w:numFmt w:val="decimal"/>
+      <w:lvlText w:val="%4."/>
+      <w:lvlJc w:val="left"/>
+      <w:pPr>
+        <w:ind w:left="2000" w:hanging="400"/>
+      </w:pPr>
+    </w:lvl>
+    <w:lvl w:ilvl="4" w:tplc="04090019" w:tentative="1">
+      <w:start w:val="1"/>
+      <w:numFmt w:val="upperLetter"/>
+      <w:lvlText w:val="%5."/>
+      <w:lvlJc w:val="left"/>
+      <w:pPr>
+        <w:ind w:left="2400" w:hanging="400"/>
+      </w:pPr>
+    </w:lvl>
+    <w:lvl w:ilvl="5" w:tplc="0409001B" w:tentative="1">
+      <w:start w:val="1"/>
+      <w:numFmt w:val="lowerRoman"/>
+      <w:lvlText w:val="%6."/>
+      <w:lvlJc w:val="right"/>
+      <w:pPr>
+        <w:ind w:left="2800" w:hanging="400"/>
+      </w:pPr>
+    </w:lvl>
+    <w:lvl w:ilvl="6" w:tplc="0409000F" w:tentative="1">
+      <w:start w:val="1"/>
+      <w:numFmt w:val="decimal"/>
+      <w:lvlText w:val="%7."/>
+      <w:lvlJc w:val="left"/>
+      <w:pPr>
+        <w:ind w:left="3200" w:hanging="400"/>
+      </w:pPr>
+    </w:lvl>
+    <w:lvl w:ilvl="7" w:tplc="04090019" w:tentative="1">
+      <w:start w:val="1"/>
+      <w:numFmt w:val="upperLetter"/>
+      <w:lvlText w:val="%8."/>
+      <w:lvlJc w:val="left"/>
+      <w:pPr>
+        <w:ind w:left="3600" w:hanging="400"/>
+      </w:pPr>
+    </w:lvl>
+    <w:lvl w:ilvl="8" w:tplc="0409001B" w:tentative="1">
+      <w:start w:val="1"/>
+      <w:numFmt w:val="lowerRoman"/>
+      <w:lvlText w:val="%9."/>
+      <w:lvlJc w:val="right"/>
+      <w:pPr>
+        <w:ind w:left="4000" w:hanging="400"/>
+      </w:pPr>
+    </w:lvl>
+  </w:abstractNum>
+  <w:abstractNum w:abstractNumId="9" w15:restartNumberingAfterBreak="0">
     <w:nsid w:val="2CEE55F3"/>
     <w:multiLevelType w:val="hybridMultilevel"/>
     <w:tmpl w:val="AD1A6B6C"/>
@@ -16816,7 +17249,7 @@
       </w:pPr>
     </w:lvl>
   </w:abstractNum>
-  <w:abstractNum w:abstractNumId="9" w15:restartNumberingAfterBreak="0">
+  <w:abstractNum w:abstractNumId="10" w15:restartNumberingAfterBreak="0">
     <w:nsid w:val="35A3653E"/>
     <w:multiLevelType w:val="hybridMultilevel"/>
     <w:tmpl w:val="A22616B6"/>
@@ -16929,7 +17362,96 @@
       </w:rPr>
     </w:lvl>
   </w:abstractNum>
-  <w:abstractNum w:abstractNumId="10" w15:restartNumberingAfterBreak="0">
+  <w:abstractNum w:abstractNumId="11" w15:restartNumberingAfterBreak="0">
+    <w:nsid w:val="37EB7930"/>
+    <w:multiLevelType w:val="hybridMultilevel"/>
+    <w:tmpl w:val="31F63798"/>
+    <w:lvl w:ilvl="0" w:tplc="E5D25E32">
+      <w:start w:val="1"/>
+      <w:numFmt w:val="lowerRoman"/>
+      <w:lvlText w:val="%1."/>
+      <w:lvlJc w:val="left"/>
+      <w:pPr>
+        <w:ind w:left="1120" w:hanging="720"/>
+      </w:pPr>
+      <w:rPr>
+        <w:rFonts w:hint="default"/>
+      </w:rPr>
+    </w:lvl>
+    <w:lvl w:ilvl="1" w:tplc="04090019" w:tentative="1">
+      <w:start w:val="1"/>
+      <w:numFmt w:val="upperLetter"/>
+      <w:lvlText w:val="%2."/>
+      <w:lvlJc w:val="left"/>
+      <w:pPr>
+        <w:ind w:left="1200" w:hanging="400"/>
+      </w:pPr>
+    </w:lvl>
+    <w:lvl w:ilvl="2" w:tplc="0409001B" w:tentative="1">
+      <w:start w:val="1"/>
+      <w:numFmt w:val="lowerRoman"/>
+      <w:lvlText w:val="%3."/>
+      <w:lvlJc w:val="right"/>
+      <w:pPr>
+        <w:ind w:left="1600" w:hanging="400"/>
+      </w:pPr>
+    </w:lvl>
+    <w:lvl w:ilvl="3" w:tplc="0409000F" w:tentative="1">
+      <w:start w:val="1"/>
+      <w:numFmt w:val="decimal"/>
+      <w:lvlText w:val="%4."/>
+      <w:lvlJc w:val="left"/>
+      <w:pPr>
+        <w:ind w:left="2000" w:hanging="400"/>
+      </w:pPr>
+    </w:lvl>
+    <w:lvl w:ilvl="4" w:tplc="04090019" w:tentative="1">
+      <w:start w:val="1"/>
+      <w:numFmt w:val="upperLetter"/>
+      <w:lvlText w:val="%5."/>
+      <w:lvlJc w:val="left"/>
+      <w:pPr>
+        <w:ind w:left="2400" w:hanging="400"/>
+      </w:pPr>
+    </w:lvl>
+    <w:lvl w:ilvl="5" w:tplc="0409001B" w:tentative="1">
+      <w:start w:val="1"/>
+      <w:numFmt w:val="lowerRoman"/>
+      <w:lvlText w:val="%6."/>
+      <w:lvlJc w:val="right"/>
+      <w:pPr>
+        <w:ind w:left="2800" w:hanging="400"/>
+      </w:pPr>
+    </w:lvl>
+    <w:lvl w:ilvl="6" w:tplc="0409000F" w:tentative="1">
+      <w:start w:val="1"/>
+      <w:numFmt w:val="decimal"/>
+      <w:lvlText w:val="%7."/>
+      <w:lvlJc w:val="left"/>
+      <w:pPr>
+        <w:ind w:left="3200" w:hanging="400"/>
+      </w:pPr>
+    </w:lvl>
+    <w:lvl w:ilvl="7" w:tplc="04090019" w:tentative="1">
+      <w:start w:val="1"/>
+      <w:numFmt w:val="upperLetter"/>
+      <w:lvlText w:val="%8."/>
+      <w:lvlJc w:val="left"/>
+      <w:pPr>
+        <w:ind w:left="3600" w:hanging="400"/>
+      </w:pPr>
+    </w:lvl>
+    <w:lvl w:ilvl="8" w:tplc="0409001B" w:tentative="1">
+      <w:start w:val="1"/>
+      <w:numFmt w:val="lowerRoman"/>
+      <w:lvlText w:val="%9."/>
+      <w:lvlJc w:val="right"/>
+      <w:pPr>
+        <w:ind w:left="4000" w:hanging="400"/>
+      </w:pPr>
+    </w:lvl>
+  </w:abstractNum>
+  <w:abstractNum w:abstractNumId="12" w15:restartNumberingAfterBreak="0">
     <w:nsid w:val="3C176BAD"/>
     <w:multiLevelType w:val="hybridMultilevel"/>
     <w:tmpl w:val="1A1872CC"/>
@@ -16939,7 +17461,7 @@
       <w:lvlText w:val=""/>
       <w:lvlJc w:val="left"/>
       <w:pPr>
-        <w:ind w:left="1494" w:hanging="360"/>
+        <w:ind w:left="1210" w:hanging="360"/>
       </w:pPr>
       <w:rPr>
         <w:rFonts w:ascii="Wingdings" w:eastAsia="나눔바른고딕 Light" w:hAnsi="Wingdings" w:cs="Times New Roman" w:hint="default"/>
@@ -16953,7 +17475,7 @@
       <w:lvlText w:val=""/>
       <w:lvlJc w:val="left"/>
       <w:pPr>
-        <w:ind w:left="942" w:hanging="400"/>
+        <w:ind w:left="658" w:hanging="400"/>
       </w:pPr>
       <w:rPr>
         <w:rFonts w:ascii="Wingdings" w:hAnsi="Wingdings" w:hint="default"/>
@@ -16965,7 +17487,7 @@
       <w:lvlText w:val=""/>
       <w:lvlJc w:val="left"/>
       <w:pPr>
-        <w:ind w:left="1342" w:hanging="400"/>
+        <w:ind w:left="1058" w:hanging="400"/>
       </w:pPr>
       <w:rPr>
         <w:rFonts w:ascii="Wingdings" w:hAnsi="Wingdings" w:hint="default"/>
@@ -16977,7 +17499,7 @@
       <w:lvlText w:val=""/>
       <w:lvlJc w:val="left"/>
       <w:pPr>
-        <w:ind w:left="1742" w:hanging="400"/>
+        <w:ind w:left="1458" w:hanging="400"/>
       </w:pPr>
       <w:rPr>
         <w:rFonts w:ascii="Wingdings" w:hAnsi="Wingdings" w:hint="default"/>
@@ -16989,7 +17511,7 @@
       <w:lvlText w:val=""/>
       <w:lvlJc w:val="left"/>
       <w:pPr>
-        <w:ind w:left="2142" w:hanging="400"/>
+        <w:ind w:left="1858" w:hanging="400"/>
       </w:pPr>
       <w:rPr>
         <w:rFonts w:ascii="Wingdings" w:hAnsi="Wingdings" w:hint="default"/>
@@ -17001,7 +17523,7 @@
       <w:lvlText w:val=""/>
       <w:lvlJc w:val="left"/>
       <w:pPr>
-        <w:ind w:left="2542" w:hanging="400"/>
+        <w:ind w:left="2258" w:hanging="400"/>
       </w:pPr>
       <w:rPr>
         <w:rFonts w:ascii="Wingdings" w:hAnsi="Wingdings" w:hint="default"/>
@@ -17013,7 +17535,7 @@
       <w:lvlText w:val=""/>
       <w:lvlJc w:val="left"/>
       <w:pPr>
-        <w:ind w:left="2942" w:hanging="400"/>
+        <w:ind w:left="2658" w:hanging="400"/>
       </w:pPr>
       <w:rPr>
         <w:rFonts w:ascii="Wingdings" w:hAnsi="Wingdings" w:hint="default"/>
@@ -17025,7 +17547,7 @@
       <w:lvlText w:val=""/>
       <w:lvlJc w:val="left"/>
       <w:pPr>
-        <w:ind w:left="3342" w:hanging="400"/>
+        <w:ind w:left="3058" w:hanging="400"/>
       </w:pPr>
       <w:rPr>
         <w:rFonts w:ascii="Wingdings" w:hAnsi="Wingdings" w:hint="default"/>
@@ -17037,14 +17559,14 @@
       <w:lvlText w:val=""/>
       <w:lvlJc w:val="left"/>
       <w:pPr>
-        <w:ind w:left="3742" w:hanging="400"/>
+        <w:ind w:left="3458" w:hanging="400"/>
       </w:pPr>
       <w:rPr>
         <w:rFonts w:ascii="Wingdings" w:hAnsi="Wingdings" w:hint="default"/>
       </w:rPr>
     </w:lvl>
   </w:abstractNum>
-  <w:abstractNum w:abstractNumId="11" w15:restartNumberingAfterBreak="0">
+  <w:abstractNum w:abstractNumId="13" w15:restartNumberingAfterBreak="0">
     <w:nsid w:val="42DF1661"/>
     <w:multiLevelType w:val="multilevel"/>
     <w:tmpl w:val="D44CE70E"/>
@@ -17158,7 +17680,7 @@
       </w:pPr>
     </w:lvl>
   </w:abstractNum>
-  <w:abstractNum w:abstractNumId="12" w15:restartNumberingAfterBreak="0">
+  <w:abstractNum w:abstractNumId="14" w15:restartNumberingAfterBreak="0">
     <w:nsid w:val="49685B35"/>
     <w:multiLevelType w:val="hybridMultilevel"/>
     <w:tmpl w:val="EBA24DCE"/>
@@ -17270,7 +17792,7 @@
       </w:rPr>
     </w:lvl>
   </w:abstractNum>
-  <w:abstractNum w:abstractNumId="13" w15:restartNumberingAfterBreak="0">
+  <w:abstractNum w:abstractNumId="15" w15:restartNumberingAfterBreak="0">
     <w:nsid w:val="5A215D59"/>
     <w:multiLevelType w:val="hybridMultilevel"/>
     <w:tmpl w:val="46C8D960"/>
@@ -17383,7 +17905,7 @@
       </w:rPr>
     </w:lvl>
   </w:abstractNum>
-  <w:abstractNum w:abstractNumId="14" w15:restartNumberingAfterBreak="0">
+  <w:abstractNum w:abstractNumId="16" w15:restartNumberingAfterBreak="0">
     <w:nsid w:val="5AF35ECF"/>
     <w:multiLevelType w:val="hybridMultilevel"/>
     <w:tmpl w:val="33A4907C"/>
@@ -17472,7 +17994,7 @@
       </w:pPr>
     </w:lvl>
   </w:abstractNum>
-  <w:abstractNum w:abstractNumId="15" w15:restartNumberingAfterBreak="0">
+  <w:abstractNum w:abstractNumId="17" w15:restartNumberingAfterBreak="0">
     <w:nsid w:val="693C68DB"/>
     <w:multiLevelType w:val="multilevel"/>
     <w:tmpl w:val="88409D3E"/>
@@ -17585,7 +18107,7 @@
       </w:pPr>
     </w:lvl>
   </w:abstractNum>
-  <w:abstractNum w:abstractNumId="16" w15:restartNumberingAfterBreak="0">
+  <w:abstractNum w:abstractNumId="18" w15:restartNumberingAfterBreak="0">
     <w:nsid w:val="69925FC3"/>
     <w:multiLevelType w:val="multilevel"/>
     <w:tmpl w:val="1632DA2A"/>
@@ -17698,7 +18220,7 @@
       </w:pPr>
     </w:lvl>
   </w:abstractNum>
-  <w:abstractNum w:abstractNumId="17" w15:restartNumberingAfterBreak="0">
+  <w:abstractNum w:abstractNumId="19" w15:restartNumberingAfterBreak="0">
     <w:nsid w:val="70F53B24"/>
     <w:multiLevelType w:val="hybridMultilevel"/>
     <w:tmpl w:val="E3ACFA3A"/>
@@ -17789,7 +18311,7 @@
       </w:pPr>
     </w:lvl>
   </w:abstractNum>
-  <w:abstractNum w:abstractNumId="18" w15:restartNumberingAfterBreak="0">
+  <w:abstractNum w:abstractNumId="20" w15:restartNumberingAfterBreak="0">
     <w:nsid w:val="751A3D5F"/>
     <w:multiLevelType w:val="hybridMultilevel"/>
     <w:tmpl w:val="90A22A4E"/>
@@ -17878,7 +18400,7 @@
       </w:pPr>
     </w:lvl>
   </w:abstractNum>
-  <w:abstractNum w:abstractNumId="19" w15:restartNumberingAfterBreak="0">
+  <w:abstractNum w:abstractNumId="21" w15:restartNumberingAfterBreak="0">
     <w:nsid w:val="754C3EAE"/>
     <w:multiLevelType w:val="hybridMultilevel"/>
     <w:tmpl w:val="77100F56"/>
@@ -17967,7 +18489,7 @@
       </w:pPr>
     </w:lvl>
   </w:abstractNum>
-  <w:abstractNum w:abstractNumId="20" w15:restartNumberingAfterBreak="0">
+  <w:abstractNum w:abstractNumId="22" w15:restartNumberingAfterBreak="0">
     <w:nsid w:val="7A073C77"/>
     <w:multiLevelType w:val="hybridMultilevel"/>
     <w:tmpl w:val="EC32F5FA"/>
@@ -18056,7 +18578,7 @@
       </w:pPr>
     </w:lvl>
   </w:abstractNum>
-  <w:abstractNum w:abstractNumId="21" w15:restartNumberingAfterBreak="0">
+  <w:abstractNum w:abstractNumId="23" w15:restartNumberingAfterBreak="0">
     <w:nsid w:val="7B565774"/>
     <w:multiLevelType w:val="hybridMultilevel"/>
     <w:tmpl w:val="25B2AB2A"/>
@@ -18145,7 +18667,7 @@
       </w:pPr>
     </w:lvl>
   </w:abstractNum>
-  <w:abstractNum w:abstractNumId="22" w15:restartNumberingAfterBreak="0">
+  <w:abstractNum w:abstractNumId="24" w15:restartNumberingAfterBreak="0">
     <w:nsid w:val="7E4B5DBB"/>
     <w:multiLevelType w:val="hybridMultilevel"/>
     <w:tmpl w:val="F982A948"/>
@@ -18234,7 +18756,7 @@
       </w:pPr>
     </w:lvl>
   </w:abstractNum>
-  <w:abstractNum w:abstractNumId="23" w15:restartNumberingAfterBreak="0">
+  <w:abstractNum w:abstractNumId="25" w15:restartNumberingAfterBreak="0">
     <w:nsid w:val="7E781633"/>
     <w:multiLevelType w:val="hybridMultilevel"/>
     <w:tmpl w:val="04D6FCE4"/>
@@ -18347,7 +18869,7 @@
       </w:rPr>
     </w:lvl>
   </w:abstractNum>
-  <w:abstractNum w:abstractNumId="24" w15:restartNumberingAfterBreak="0">
+  <w:abstractNum w:abstractNumId="26" w15:restartNumberingAfterBreak="0">
     <w:nsid w:val="7F8312FA"/>
     <w:multiLevelType w:val="multilevel"/>
     <w:tmpl w:val="092E9624"/>
@@ -18464,7 +18986,7 @@
       </w:pPr>
     </w:lvl>
   </w:abstractNum>
-  <w:abstractNum w:abstractNumId="25" w15:restartNumberingAfterBreak="0">
+  <w:abstractNum w:abstractNumId="27" w15:restartNumberingAfterBreak="0">
     <w:nsid w:val="7FCD3BF1"/>
     <w:multiLevelType w:val="hybridMultilevel"/>
     <w:tmpl w:val="1AB86FDA"/>
@@ -18554,10 +19076,10 @@
     </w:lvl>
   </w:abstractNum>
   <w:num w:numId="1">
-    <w:abstractNumId w:val="23"/>
+    <w:abstractNumId w:val="25"/>
   </w:num>
   <w:num w:numId="2">
-    <w:abstractNumId w:val="19"/>
+    <w:abstractNumId w:val="21"/>
   </w:num>
   <w:num w:numId="3">
     <w:abstractNumId w:val="2"/>
@@ -18566,70 +19088,76 @@
     <w:abstractNumId w:val="0"/>
   </w:num>
   <w:num w:numId="5">
-    <w:abstractNumId w:val="20"/>
+    <w:abstractNumId w:val="22"/>
   </w:num>
   <w:num w:numId="6">
     <w:abstractNumId w:val="7"/>
   </w:num>
   <w:num w:numId="7">
-    <w:abstractNumId w:val="12"/>
+    <w:abstractNumId w:val="14"/>
   </w:num>
   <w:num w:numId="8">
     <w:abstractNumId w:val="5"/>
   </w:num>
   <w:num w:numId="9">
-    <w:abstractNumId w:val="22"/>
+    <w:abstractNumId w:val="24"/>
   </w:num>
   <w:num w:numId="10">
-    <w:abstractNumId w:val="9"/>
+    <w:abstractNumId w:val="10"/>
   </w:num>
   <w:num w:numId="11">
     <w:abstractNumId w:val="3"/>
   </w:num>
   <w:num w:numId="12">
-    <w:abstractNumId w:val="25"/>
+    <w:abstractNumId w:val="27"/>
   </w:num>
   <w:num w:numId="13">
-    <w:abstractNumId w:val="18"/>
+    <w:abstractNumId w:val="20"/>
   </w:num>
   <w:num w:numId="14">
-    <w:abstractNumId w:val="14"/>
+    <w:abstractNumId w:val="16"/>
   </w:num>
   <w:num w:numId="15">
-    <w:abstractNumId w:val="17"/>
+    <w:abstractNumId w:val="19"/>
   </w:num>
   <w:num w:numId="16">
-    <w:abstractNumId w:val="8"/>
+    <w:abstractNumId w:val="9"/>
   </w:num>
   <w:num w:numId="17">
     <w:abstractNumId w:val="4"/>
   </w:num>
   <w:num w:numId="18">
-    <w:abstractNumId w:val="16"/>
+    <w:abstractNumId w:val="18"/>
   </w:num>
   <w:num w:numId="19">
     <w:abstractNumId w:val="1"/>
   </w:num>
   <w:num w:numId="20">
-    <w:abstractNumId w:val="11"/>
+    <w:abstractNumId w:val="13"/>
   </w:num>
   <w:num w:numId="21">
-    <w:abstractNumId w:val="10"/>
+    <w:abstractNumId w:val="12"/>
   </w:num>
   <w:num w:numId="22">
-    <w:abstractNumId w:val="15"/>
+    <w:abstractNumId w:val="17"/>
   </w:num>
   <w:num w:numId="23">
-    <w:abstractNumId w:val="24"/>
+    <w:abstractNumId w:val="26"/>
   </w:num>
   <w:num w:numId="24">
-    <w:abstractNumId w:val="21"/>
+    <w:abstractNumId w:val="23"/>
   </w:num>
   <w:num w:numId="25">
-    <w:abstractNumId w:val="13"/>
+    <w:abstractNumId w:val="15"/>
   </w:num>
   <w:num w:numId="26">
     <w:abstractNumId w:val="6"/>
+  </w:num>
+  <w:num w:numId="27">
+    <w:abstractNumId w:val="11"/>
+  </w:num>
+  <w:num w:numId="28">
+    <w:abstractNumId w:val="8"/>
   </w:num>
   <w:numIdMacAtCleanup w:val="23"/>
 </w:numbering>

</xml_diff>